<commit_message>
updated meeting summaries and added new project summary
</commit_message>
<xml_diff>
--- a/CMM507 - Group 2 Meeting Summaries.docx
+++ b/CMM507 - Group 2 Meeting Summaries.docx
@@ -26,6 +26,13 @@
     </w:p>
     <w:sdt>
       <w:sdtPr>
+        <w:rPr>
+          <w:rFonts w:asciiTheme="minorHAnsi" w:eastAsiaTheme="minorHAnsi" w:hAnsiTheme="minorHAnsi" w:cstheme="minorBidi"/>
+          <w:color w:val="auto"/>
+          <w:sz w:val="22"/>
+          <w:szCs w:val="22"/>
+          <w:lang w:val="en-GB"/>
+        </w:rPr>
         <w:id w:val="-1460250995"/>
         <w:docPartObj>
           <w:docPartGallery w:val="Table of Contents"/>
@@ -34,14 +41,9 @@
       </w:sdtPr>
       <w:sdtEndPr>
         <w:rPr>
-          <w:rFonts w:asciiTheme="minorHAnsi" w:eastAsiaTheme="minorHAnsi" w:hAnsiTheme="minorHAnsi" w:cstheme="minorBidi"/>
           <w:b/>
           <w:bCs/>
           <w:noProof/>
-          <w:color w:val="auto"/>
-          <w:sz w:val="22"/>
-          <w:szCs w:val="22"/>
-          <w:lang w:val="en-GB"/>
         </w:rPr>
       </w:sdtEndPr>
       <w:sdtContent>
@@ -60,7 +62,9 @@
               <w:tab w:val="right" w:leader="dot" w:pos="9016"/>
             </w:tabs>
             <w:rPr>
+              <w:rFonts w:eastAsiaTheme="minorEastAsia"/>
               <w:noProof/>
+              <w:lang w:eastAsia="en-GB"/>
             </w:rPr>
           </w:pPr>
           <w:r>
@@ -72,7 +76,7 @@
           <w:r>
             <w:fldChar w:fldCharType="separate"/>
           </w:r>
-          <w:hyperlink w:anchor="_Toc32332131" w:history="1">
+          <w:hyperlink w:anchor="_Toc33569668" w:history="1">
             <w:r>
               <w:rPr>
                 <w:rStyle w:val="Hyperlink"/>
@@ -99,7 +103,7 @@
                 <w:noProof/>
                 <w:webHidden/>
               </w:rPr>
-              <w:instrText xml:space="preserve"> PAGEREF _Toc32332131 \h </w:instrText>
+              <w:instrText xml:space="preserve"> PAGEREF _Toc33569668 \h </w:instrText>
             </w:r>
             <w:r>
               <w:rPr>
@@ -131,6 +135,146 @@
           </w:hyperlink>
         </w:p>
         <w:p>
+          <w:pPr>
+            <w:pStyle w:val="TOC1"/>
+            <w:tabs>
+              <w:tab w:val="right" w:leader="dot" w:pos="9016"/>
+            </w:tabs>
+            <w:rPr>
+              <w:rFonts w:eastAsiaTheme="minorEastAsia"/>
+              <w:noProof/>
+              <w:lang w:eastAsia="en-GB"/>
+            </w:rPr>
+          </w:pPr>
+          <w:hyperlink w:anchor="_Toc33569669" w:history="1">
+            <w:r>
+              <w:rPr>
+                <w:rStyle w:val="Hyperlink"/>
+                <w:noProof/>
+              </w:rPr>
+              <w:t>FEB 18</w:t>
+            </w:r>
+            <w:r>
+              <w:rPr>
+                <w:noProof/>
+                <w:webHidden/>
+              </w:rPr>
+              <w:tab/>
+            </w:r>
+            <w:r>
+              <w:rPr>
+                <w:noProof/>
+                <w:webHidden/>
+              </w:rPr>
+              <w:fldChar w:fldCharType="begin"/>
+            </w:r>
+            <w:r>
+              <w:rPr>
+                <w:noProof/>
+                <w:webHidden/>
+              </w:rPr>
+              <w:instrText xml:space="preserve"> PAGEREF _Toc33569669 \h </w:instrText>
+            </w:r>
+            <w:r>
+              <w:rPr>
+                <w:noProof/>
+                <w:webHidden/>
+              </w:rPr>
+            </w:r>
+            <w:r>
+              <w:rPr>
+                <w:noProof/>
+                <w:webHidden/>
+              </w:rPr>
+              <w:fldChar w:fldCharType="separate"/>
+            </w:r>
+            <w:r>
+              <w:rPr>
+                <w:noProof/>
+                <w:webHidden/>
+              </w:rPr>
+              <w:t>4</w:t>
+            </w:r>
+            <w:r>
+              <w:rPr>
+                <w:noProof/>
+                <w:webHidden/>
+              </w:rPr>
+              <w:fldChar w:fldCharType="end"/>
+            </w:r>
+          </w:hyperlink>
+        </w:p>
+        <w:p>
+          <w:pPr>
+            <w:pStyle w:val="TOC1"/>
+            <w:tabs>
+              <w:tab w:val="right" w:leader="dot" w:pos="9016"/>
+            </w:tabs>
+            <w:rPr>
+              <w:rFonts w:eastAsiaTheme="minorEastAsia"/>
+              <w:noProof/>
+              <w:lang w:eastAsia="en-GB"/>
+            </w:rPr>
+          </w:pPr>
+          <w:hyperlink w:anchor="_Toc33569670" w:history="1">
+            <w:r>
+              <w:rPr>
+                <w:rStyle w:val="Hyperlink"/>
+                <w:noProof/>
+              </w:rPr>
+              <w:t>FEB 25</w:t>
+            </w:r>
+            <w:r>
+              <w:rPr>
+                <w:noProof/>
+                <w:webHidden/>
+              </w:rPr>
+              <w:tab/>
+            </w:r>
+            <w:r>
+              <w:rPr>
+                <w:noProof/>
+                <w:webHidden/>
+              </w:rPr>
+              <w:fldChar w:fldCharType="begin"/>
+            </w:r>
+            <w:r>
+              <w:rPr>
+                <w:noProof/>
+                <w:webHidden/>
+              </w:rPr>
+              <w:instrText xml:space="preserve"> PAGEREF _Toc33569670 \h </w:instrText>
+            </w:r>
+            <w:r>
+              <w:rPr>
+                <w:noProof/>
+                <w:webHidden/>
+              </w:rPr>
+            </w:r>
+            <w:r>
+              <w:rPr>
+                <w:noProof/>
+                <w:webHidden/>
+              </w:rPr>
+              <w:fldChar w:fldCharType="separate"/>
+            </w:r>
+            <w:r>
+              <w:rPr>
+                <w:noProof/>
+                <w:webHidden/>
+              </w:rPr>
+              <w:t>5</w:t>
+            </w:r>
+            <w:r>
+              <w:rPr>
+                <w:noProof/>
+                <w:webHidden/>
+              </w:rPr>
+              <w:fldChar w:fldCharType="end"/>
+            </w:r>
+          </w:hyperlink>
+        </w:p>
+        <w:p>
           <w:r>
             <w:rPr>
               <w:b/>
@@ -156,7 +300,7 @@
       <w:pPr>
         <w:pStyle w:val="Heading1"/>
       </w:pPr>
-      <w:bookmarkStart w:id="0" w:name="_Toc32332131"/>
+      <w:bookmarkStart w:id="0" w:name="_Toc33569668"/>
       <w:r>
         <w:lastRenderedPageBreak/>
         <w:t>FEB 11</w:t>
@@ -582,10 +726,7 @@
             </w:r>
             <w:r>
               <w:br/>
-              <w:t>E</w:t>
-            </w:r>
-            <w:r>
-              <w:t>vidence of existing scope research</w:t>
+              <w:t>Evidence of existing scope research</w:t>
             </w:r>
           </w:p>
         </w:tc>
@@ -616,13 +757,7 @@
     <w:p/>
     <w:p>
       <w:r>
-        <w:t>Discussion</w:t>
-      </w:r>
-      <w:r>
-        <w:t xml:space="preserve"> Notes</w:t>
-      </w:r>
-      <w:r>
-        <w:t>:</w:t>
+        <w:t>Discussion Notes:</w:t>
       </w:r>
     </w:p>
     <w:p>
@@ -767,10 +902,7 @@
       </w:pPr>
       <w:r>
         <w:lastRenderedPageBreak/>
-        <w:t xml:space="preserve">We may be interested in the impact of </w:t>
-      </w:r>
-      <w:r>
-        <w:t>plastic-reduction campaigns (for later research/conclusion)</w:t>
+        <w:t>We may be interested in the impact of plastic-reduction campaigns (for later research/conclusion)</w:t>
       </w:r>
     </w:p>
     <w:p>
@@ -793,8 +925,6 @@
       <w:r>
         <w:t xml:space="preserve">test </w:t>
       </w:r>
-      <w:bookmarkStart w:id="1" w:name="_GoBack"/>
-      <w:bookmarkEnd w:id="1"/>
       <w:r>
         <w:t>scenarios.</w:t>
       </w:r>
@@ -827,6 +957,551 @@
       </w:r>
     </w:p>
     <w:p/>
+    <w:p>
+      <w:pPr>
+        <w:pStyle w:val="Heading1"/>
+      </w:pPr>
+    </w:p>
+    <w:p>
+      <w:pPr>
+        <w:rPr>
+          <w:rFonts w:asciiTheme="majorHAnsi" w:eastAsiaTheme="majorEastAsia" w:hAnsiTheme="majorHAnsi" w:cstheme="majorBidi"/>
+          <w:color w:val="2F5496" w:themeColor="accent1" w:themeShade="BF"/>
+          <w:sz w:val="32"/>
+          <w:szCs w:val="32"/>
+        </w:rPr>
+      </w:pPr>
+      <w:r>
+        <w:br w:type="page"/>
+      </w:r>
+    </w:p>
+    <w:p>
+      <w:pPr>
+        <w:pStyle w:val="Heading1"/>
+      </w:pPr>
+      <w:bookmarkStart w:id="1" w:name="_Toc33569669"/>
+      <w:r>
+        <w:lastRenderedPageBreak/>
+        <w:t>FEB 1</w:t>
+      </w:r>
+      <w:r>
+        <w:t>8</w:t>
+      </w:r>
+      <w:bookmarkEnd w:id="1"/>
+    </w:p>
+    <w:p>
+      <w:r>
+        <w:t xml:space="preserve">Time &amp; Location: </w:t>
+      </w:r>
+      <w:r>
+        <w:tab/>
+        <w:t>2.30pm to 3.30pm, SIWB Cafeteria</w:t>
+      </w:r>
+      <w:r>
+        <w:br/>
+        <w:t xml:space="preserve">Present: </w:t>
+      </w:r>
+      <w:r>
+        <w:tab/>
+      </w:r>
+      <w:r>
+        <w:tab/>
+        <w:t xml:space="preserve">Alex, Georgios, Karen, </w:t>
+      </w:r>
+      <w:proofErr w:type="spellStart"/>
+      <w:r>
+        <w:t>Roshi</w:t>
+      </w:r>
+      <w:proofErr w:type="spellEnd"/>
+      <w:r>
+        <w:t>, Stuart</w:t>
+      </w:r>
+    </w:p>
+    <w:p>
+      <w:r>
+        <w:t>Objectives:</w:t>
+      </w:r>
+    </w:p>
+    <w:p>
+      <w:pPr>
+        <w:pStyle w:val="ListParagraph"/>
+        <w:numPr>
+          <w:ilvl w:val="0"/>
+          <w:numId w:val="12"/>
+        </w:numPr>
+      </w:pPr>
+      <w:r>
+        <w:t>Create hypothesis</w:t>
+      </w:r>
+    </w:p>
+    <w:p>
+      <w:r>
+        <w:t>Notices:</w:t>
+      </w:r>
+    </w:p>
+    <w:p>
+      <w:pPr>
+        <w:pStyle w:val="ListParagraph"/>
+        <w:numPr>
+          <w:ilvl w:val="0"/>
+          <w:numId w:val="13"/>
+        </w:numPr>
+      </w:pPr>
+      <w:r>
+        <w:t>None</w:t>
+      </w:r>
+    </w:p>
+    <w:p>
+      <w:r>
+        <w:t>Decisions:</w:t>
+      </w:r>
+    </w:p>
+    <w:p>
+      <w:pPr>
+        <w:pStyle w:val="ListParagraph"/>
+        <w:numPr>
+          <w:ilvl w:val="0"/>
+          <w:numId w:val="10"/>
+        </w:numPr>
+      </w:pPr>
+      <w:r>
+        <w:t>None</w:t>
+      </w:r>
+    </w:p>
+    <w:p>
+      <w:r>
+        <w:t>Actions:</w:t>
+      </w:r>
+    </w:p>
+    <w:p>
+      <w:pPr>
+        <w:pStyle w:val="ListParagraph"/>
+        <w:numPr>
+          <w:ilvl w:val="0"/>
+          <w:numId w:val="21"/>
+        </w:numPr>
+      </w:pPr>
+      <w:r>
+        <w:t>Everyone to find more insights in their respective datasets/areas</w:t>
+      </w:r>
+    </w:p>
+    <w:p>
+      <w:r>
+        <w:t>Discussion Notes:</w:t>
+      </w:r>
+    </w:p>
+    <w:p>
+      <w:pPr>
+        <w:pStyle w:val="ListParagraph"/>
+        <w:numPr>
+          <w:ilvl w:val="0"/>
+          <w:numId w:val="16"/>
+        </w:numPr>
+      </w:pPr>
+      <w:r>
+        <w:t>There was some…</w:t>
+      </w:r>
+    </w:p>
+    <w:p/>
+    <w:p>
+      <w:pPr>
+        <w:pStyle w:val="Heading1"/>
+      </w:pPr>
+    </w:p>
+    <w:p>
+      <w:pPr>
+        <w:rPr>
+          <w:rFonts w:asciiTheme="majorHAnsi" w:eastAsiaTheme="majorEastAsia" w:hAnsiTheme="majorHAnsi" w:cstheme="majorBidi"/>
+          <w:color w:val="2F5496" w:themeColor="accent1" w:themeShade="BF"/>
+          <w:sz w:val="32"/>
+          <w:szCs w:val="32"/>
+        </w:rPr>
+      </w:pPr>
+      <w:bookmarkStart w:id="2" w:name="_GoBack"/>
+      <w:bookmarkEnd w:id="2"/>
+      <w:r>
+        <w:br w:type="page"/>
+      </w:r>
+    </w:p>
+    <w:p>
+      <w:pPr>
+        <w:pStyle w:val="Heading1"/>
+      </w:pPr>
+      <w:bookmarkStart w:id="3" w:name="_Toc33569670"/>
+      <w:r>
+        <w:lastRenderedPageBreak/>
+        <w:t xml:space="preserve">FEB </w:t>
+      </w:r>
+      <w:r>
+        <w:t>25</w:t>
+      </w:r>
+      <w:bookmarkEnd w:id="3"/>
+    </w:p>
+    <w:p>
+      <w:r>
+        <w:t xml:space="preserve">Time &amp; Location: </w:t>
+      </w:r>
+      <w:r>
+        <w:tab/>
+        <w:t>2.30pm to 3.30pm, SIWB Cafeteria</w:t>
+      </w:r>
+      <w:r>
+        <w:br/>
+        <w:t xml:space="preserve">Present: </w:t>
+      </w:r>
+      <w:r>
+        <w:tab/>
+      </w:r>
+      <w:r>
+        <w:tab/>
+        <w:t xml:space="preserve">Alex, Georgios, Karen, </w:t>
+      </w:r>
+      <w:proofErr w:type="spellStart"/>
+      <w:r>
+        <w:t>Roshi</w:t>
+      </w:r>
+      <w:proofErr w:type="spellEnd"/>
+      <w:r>
+        <w:t>, Stuart</w:t>
+      </w:r>
+    </w:p>
+    <w:p>
+      <w:r>
+        <w:t>Objectives:</w:t>
+      </w:r>
+    </w:p>
+    <w:p>
+      <w:pPr>
+        <w:pStyle w:val="ListParagraph"/>
+        <w:numPr>
+          <w:ilvl w:val="0"/>
+          <w:numId w:val="17"/>
+        </w:numPr>
+      </w:pPr>
+      <w:r>
+        <w:t xml:space="preserve">Summarise project to date </w:t>
+      </w:r>
+      <w:r>
+        <w:t xml:space="preserve">to consult </w:t>
+      </w:r>
+      <w:r>
+        <w:t xml:space="preserve">Eyad about scope </w:t>
+      </w:r>
+      <w:r>
+        <w:t>legitimacy</w:t>
+      </w:r>
+    </w:p>
+    <w:p>
+      <w:r>
+        <w:t>Notices:</w:t>
+      </w:r>
+    </w:p>
+    <w:p>
+      <w:pPr>
+        <w:pStyle w:val="ListParagraph"/>
+        <w:numPr>
+          <w:ilvl w:val="0"/>
+          <w:numId w:val="18"/>
+        </w:numPr>
+      </w:pPr>
+      <w:proofErr w:type="spellStart"/>
+      <w:r>
+        <w:t>BibliTex</w:t>
+      </w:r>
+      <w:proofErr w:type="spellEnd"/>
+      <w:r>
+        <w:t xml:space="preserve"> for final R </w:t>
+      </w:r>
+      <w:proofErr w:type="spellStart"/>
+      <w:r>
+        <w:t>Sweave</w:t>
+      </w:r>
+      <w:proofErr w:type="spellEnd"/>
+      <w:r>
+        <w:t xml:space="preserve"> file now working</w:t>
+      </w:r>
+    </w:p>
+    <w:p>
+      <w:pPr>
+        <w:pStyle w:val="ListParagraph"/>
+        <w:numPr>
+          <w:ilvl w:val="0"/>
+          <w:numId w:val="18"/>
+        </w:numPr>
+      </w:pPr>
+      <w:r>
+        <w:t>Stuart found new data set on plastic debris: type and location found</w:t>
+      </w:r>
+    </w:p>
+    <w:p>
+      <w:r>
+        <w:t>Decisions:</w:t>
+      </w:r>
+    </w:p>
+    <w:p>
+      <w:pPr>
+        <w:pStyle w:val="ListParagraph"/>
+        <w:numPr>
+          <w:ilvl w:val="0"/>
+          <w:numId w:val="19"/>
+        </w:numPr>
+      </w:pPr>
+      <w:r>
+        <w:t>Will consult Eyad on Wednesday to confirm project scope is ok.</w:t>
+      </w:r>
+    </w:p>
+    <w:p>
+      <w:r>
+        <w:t>Actions:</w:t>
+      </w:r>
+    </w:p>
+    <w:p>
+      <w:pPr>
+        <w:pStyle w:val="ListParagraph"/>
+        <w:numPr>
+          <w:ilvl w:val="0"/>
+          <w:numId w:val="20"/>
+        </w:numPr>
+      </w:pPr>
+      <w:r>
+        <w:t>Each member to post summary of t</w:t>
+      </w:r>
+      <w:r>
+        <w:t>heir findings and any material to slack/</w:t>
+      </w:r>
+      <w:proofErr w:type="spellStart"/>
+      <w:r>
+        <w:t>github</w:t>
+      </w:r>
+      <w:proofErr w:type="spellEnd"/>
+      <w:r>
+        <w:t xml:space="preserve"> by end of day.</w:t>
+      </w:r>
+    </w:p>
+    <w:p>
+      <w:pPr>
+        <w:pStyle w:val="ListParagraph"/>
+        <w:numPr>
+          <w:ilvl w:val="0"/>
+          <w:numId w:val="20"/>
+        </w:numPr>
+      </w:pPr>
+      <w:r>
+        <w:t>Karen to consolidate project summary to date.</w:t>
+      </w:r>
+    </w:p>
+    <w:p>
+      <w:r>
+        <w:t>Discussion Notes:</w:t>
+      </w:r>
+    </w:p>
+    <w:p>
+      <w:pPr>
+        <w:pStyle w:val="ListParagraph"/>
+        <w:numPr>
+          <w:ilvl w:val="0"/>
+          <w:numId w:val="14"/>
+        </w:numPr>
+      </w:pPr>
+      <w:r>
+        <w:t>Alex talked through plastic debris findings</w:t>
+      </w:r>
+    </w:p>
+    <w:p>
+      <w:pPr>
+        <w:pStyle w:val="ListParagraph"/>
+        <w:numPr>
+          <w:ilvl w:val="1"/>
+          <w:numId w:val="14"/>
+        </w:numPr>
+      </w:pPr>
+      <w:r>
+        <w:t>Debris by type and location</w:t>
+      </w:r>
+    </w:p>
+    <w:p>
+      <w:pPr>
+        <w:pStyle w:val="ListParagraph"/>
+        <w:numPr>
+          <w:ilvl w:val="1"/>
+          <w:numId w:val="14"/>
+        </w:numPr>
+      </w:pPr>
+      <w:r>
+        <w:t>Bias in dataset – rubber recorded only on 1 region</w:t>
+      </w:r>
+    </w:p>
+    <w:p>
+      <w:pPr>
+        <w:pStyle w:val="ListParagraph"/>
+        <w:numPr>
+          <w:ilvl w:val="1"/>
+          <w:numId w:val="14"/>
+        </w:numPr>
+      </w:pPr>
+      <w:r>
+        <w:t>Some regions are land-locked: lakes and lochs</w:t>
+      </w:r>
+    </w:p>
+    <w:p>
+      <w:pPr>
+        <w:pStyle w:val="ListParagraph"/>
+        <w:numPr>
+          <w:ilvl w:val="1"/>
+          <w:numId w:val="14"/>
+        </w:numPr>
+      </w:pPr>
+      <w:r>
+        <w:t>Some long/lats may be using differing long/</w:t>
+      </w:r>
+      <w:proofErr w:type="spellStart"/>
+      <w:r>
+        <w:t>lat</w:t>
+      </w:r>
+      <w:proofErr w:type="spellEnd"/>
+      <w:r>
+        <w:t xml:space="preserve"> systems</w:t>
+      </w:r>
+    </w:p>
+    <w:p>
+      <w:pPr>
+        <w:pStyle w:val="ListParagraph"/>
+        <w:numPr>
+          <w:ilvl w:val="0"/>
+          <w:numId w:val="14"/>
+        </w:numPr>
+      </w:pPr>
+      <w:r>
+        <w:t>Georg</w:t>
+      </w:r>
+      <w:r>
+        <w:t>ios</w:t>
+      </w:r>
+      <w:r>
+        <w:t xml:space="preserve"> talked through</w:t>
+      </w:r>
+      <w:r>
+        <w:t xml:space="preserve"> coastline source findings</w:t>
+      </w:r>
+    </w:p>
+    <w:p>
+      <w:pPr>
+        <w:pStyle w:val="ListParagraph"/>
+        <w:numPr>
+          <w:ilvl w:val="1"/>
+          <w:numId w:val="14"/>
+        </w:numPr>
+      </w:pPr>
+      <w:r>
+        <w:t xml:space="preserve">High relationship: </w:t>
+      </w:r>
+      <w:r>
+        <w:t>plastic waste as % of waste generated</w:t>
+      </w:r>
+    </w:p>
+    <w:p>
+      <w:pPr>
+        <w:pStyle w:val="ListParagraph"/>
+        <w:numPr>
+          <w:ilvl w:val="1"/>
+          <w:numId w:val="14"/>
+        </w:numPr>
+      </w:pPr>
+      <w:r>
+        <w:t xml:space="preserve">Medium and </w:t>
+      </w:r>
+      <w:proofErr w:type="gramStart"/>
+      <w:r>
+        <w:t>low income</w:t>
+      </w:r>
+      <w:proofErr w:type="gramEnd"/>
+      <w:r>
+        <w:t xml:space="preserve"> countries</w:t>
+      </w:r>
+      <w:r>
+        <w:t xml:space="preserve"> highest contributors</w:t>
+      </w:r>
+    </w:p>
+    <w:p>
+      <w:pPr>
+        <w:pStyle w:val="ListParagraph"/>
+        <w:numPr>
+          <w:ilvl w:val="1"/>
+          <w:numId w:val="14"/>
+        </w:numPr>
+      </w:pPr>
+      <w:r>
+        <w:t>Stuart: is M &amp; L income highest contribution because of population density? Opp</w:t>
+      </w:r>
+      <w:r>
+        <w:t>ortunity</w:t>
+      </w:r>
+      <w:r>
+        <w:t xml:space="preserve"> to bring in population dataset.</w:t>
+      </w:r>
+    </w:p>
+    <w:p>
+      <w:pPr>
+        <w:pStyle w:val="ListParagraph"/>
+        <w:numPr>
+          <w:ilvl w:val="0"/>
+          <w:numId w:val="14"/>
+        </w:numPr>
+      </w:pPr>
+      <w:r>
+        <w:t>Could we overlap plastic debris dataset with coastline/</w:t>
+      </w:r>
+      <w:r>
+        <w:t>10 rivers dataset?</w:t>
+      </w:r>
+    </w:p>
+    <w:p>
+      <w:pPr>
+        <w:pStyle w:val="ListParagraph"/>
+        <w:numPr>
+          <w:ilvl w:val="0"/>
+          <w:numId w:val="14"/>
+        </w:numPr>
+      </w:pPr>
+      <w:r>
+        <w:t xml:space="preserve">Alex </w:t>
+      </w:r>
+      <w:r>
+        <w:t>presented review article on</w:t>
+      </w:r>
+      <w:r>
+        <w:t xml:space="preserve"> plastic pollution from shipping activity. Will review to find </w:t>
+      </w:r>
+      <w:r>
+        <w:t>figures behind article and develop key message.</w:t>
+      </w:r>
+    </w:p>
+    <w:p>
+      <w:pPr>
+        <w:pStyle w:val="ListParagraph"/>
+        <w:numPr>
+          <w:ilvl w:val="0"/>
+          <w:numId w:val="14"/>
+        </w:numPr>
+      </w:pPr>
+      <w:proofErr w:type="spellStart"/>
+      <w:r>
+        <w:t>Roshi</w:t>
+      </w:r>
+      <w:proofErr w:type="spellEnd"/>
+      <w:r>
+        <w:t xml:space="preserve"> </w:t>
+      </w:r>
+      <w:r>
+        <w:t xml:space="preserve">working on </w:t>
+      </w:r>
+      <w:r>
+        <w:t xml:space="preserve">source list and motivations. </w:t>
+      </w:r>
+      <w:r>
+        <w:t>Key message to be developed by next week so to include in presentation.</w:t>
+      </w:r>
+    </w:p>
     <w:p/>
     <w:sectPr>
       <w:pgSz w:w="11906" w:h="16838"/>
@@ -1043,6 +1718,448 @@
     </w:lvl>
   </w:abstractNum>
   <w:abstractNum w:abstractNumId="2" w15:restartNumberingAfterBreak="0">
+    <w:nsid w:val="20760FC1"/>
+    <w:multiLevelType w:val="hybridMultilevel"/>
+    <w:tmpl w:val="E34EA81A"/>
+    <w:lvl w:ilvl="0" w:tplc="0809000F">
+      <w:start w:val="1"/>
+      <w:numFmt w:val="decimal"/>
+      <w:lvlText w:val="%1."/>
+      <w:lvlJc w:val="left"/>
+      <w:pPr>
+        <w:ind w:left="720" w:hanging="360"/>
+      </w:pPr>
+      <w:rPr>
+        <w:rFonts w:hint="default"/>
+      </w:rPr>
+    </w:lvl>
+    <w:lvl w:ilvl="1" w:tplc="08090019" w:tentative="1">
+      <w:start w:val="1"/>
+      <w:numFmt w:val="lowerLetter"/>
+      <w:lvlText w:val="%2."/>
+      <w:lvlJc w:val="left"/>
+      <w:pPr>
+        <w:ind w:left="1440" w:hanging="360"/>
+      </w:pPr>
+    </w:lvl>
+    <w:lvl w:ilvl="2" w:tplc="0809001B" w:tentative="1">
+      <w:start w:val="1"/>
+      <w:numFmt w:val="lowerRoman"/>
+      <w:lvlText w:val="%3."/>
+      <w:lvlJc w:val="right"/>
+      <w:pPr>
+        <w:ind w:left="2160" w:hanging="180"/>
+      </w:pPr>
+    </w:lvl>
+    <w:lvl w:ilvl="3" w:tplc="0809000F" w:tentative="1">
+      <w:start w:val="1"/>
+      <w:numFmt w:val="decimal"/>
+      <w:lvlText w:val="%4."/>
+      <w:lvlJc w:val="left"/>
+      <w:pPr>
+        <w:ind w:left="2880" w:hanging="360"/>
+      </w:pPr>
+    </w:lvl>
+    <w:lvl w:ilvl="4" w:tplc="08090019" w:tentative="1">
+      <w:start w:val="1"/>
+      <w:numFmt w:val="lowerLetter"/>
+      <w:lvlText w:val="%5."/>
+      <w:lvlJc w:val="left"/>
+      <w:pPr>
+        <w:ind w:left="3600" w:hanging="360"/>
+      </w:pPr>
+    </w:lvl>
+    <w:lvl w:ilvl="5" w:tplc="0809001B" w:tentative="1">
+      <w:start w:val="1"/>
+      <w:numFmt w:val="lowerRoman"/>
+      <w:lvlText w:val="%6."/>
+      <w:lvlJc w:val="right"/>
+      <w:pPr>
+        <w:ind w:left="4320" w:hanging="180"/>
+      </w:pPr>
+    </w:lvl>
+    <w:lvl w:ilvl="6" w:tplc="0809000F" w:tentative="1">
+      <w:start w:val="1"/>
+      <w:numFmt w:val="decimal"/>
+      <w:lvlText w:val="%7."/>
+      <w:lvlJc w:val="left"/>
+      <w:pPr>
+        <w:ind w:left="5040" w:hanging="360"/>
+      </w:pPr>
+    </w:lvl>
+    <w:lvl w:ilvl="7" w:tplc="08090019" w:tentative="1">
+      <w:start w:val="1"/>
+      <w:numFmt w:val="lowerLetter"/>
+      <w:lvlText w:val="%8."/>
+      <w:lvlJc w:val="left"/>
+      <w:pPr>
+        <w:ind w:left="5760" w:hanging="360"/>
+      </w:pPr>
+    </w:lvl>
+    <w:lvl w:ilvl="8" w:tplc="0809001B" w:tentative="1">
+      <w:start w:val="1"/>
+      <w:numFmt w:val="lowerRoman"/>
+      <w:lvlText w:val="%9."/>
+      <w:lvlJc w:val="right"/>
+      <w:pPr>
+        <w:ind w:left="6480" w:hanging="180"/>
+      </w:pPr>
+    </w:lvl>
+  </w:abstractNum>
+  <w:abstractNum w:abstractNumId="3" w15:restartNumberingAfterBreak="0">
+    <w:nsid w:val="23A47329"/>
+    <w:multiLevelType w:val="hybridMultilevel"/>
+    <w:tmpl w:val="4E40705C"/>
+    <w:lvl w:ilvl="0" w:tplc="0809000F">
+      <w:start w:val="1"/>
+      <w:numFmt w:val="decimal"/>
+      <w:lvlText w:val="%1."/>
+      <w:lvlJc w:val="left"/>
+      <w:pPr>
+        <w:ind w:left="720" w:hanging="360"/>
+      </w:pPr>
+      <w:rPr>
+        <w:rFonts w:hint="default"/>
+      </w:rPr>
+    </w:lvl>
+    <w:lvl w:ilvl="1" w:tplc="08090019" w:tentative="1">
+      <w:start w:val="1"/>
+      <w:numFmt w:val="lowerLetter"/>
+      <w:lvlText w:val="%2."/>
+      <w:lvlJc w:val="left"/>
+      <w:pPr>
+        <w:ind w:left="1440" w:hanging="360"/>
+      </w:pPr>
+    </w:lvl>
+    <w:lvl w:ilvl="2" w:tplc="0809001B" w:tentative="1">
+      <w:start w:val="1"/>
+      <w:numFmt w:val="lowerRoman"/>
+      <w:lvlText w:val="%3."/>
+      <w:lvlJc w:val="right"/>
+      <w:pPr>
+        <w:ind w:left="2160" w:hanging="180"/>
+      </w:pPr>
+    </w:lvl>
+    <w:lvl w:ilvl="3" w:tplc="0809000F" w:tentative="1">
+      <w:start w:val="1"/>
+      <w:numFmt w:val="decimal"/>
+      <w:lvlText w:val="%4."/>
+      <w:lvlJc w:val="left"/>
+      <w:pPr>
+        <w:ind w:left="2880" w:hanging="360"/>
+      </w:pPr>
+    </w:lvl>
+    <w:lvl w:ilvl="4" w:tplc="08090019" w:tentative="1">
+      <w:start w:val="1"/>
+      <w:numFmt w:val="lowerLetter"/>
+      <w:lvlText w:val="%5."/>
+      <w:lvlJc w:val="left"/>
+      <w:pPr>
+        <w:ind w:left="3600" w:hanging="360"/>
+      </w:pPr>
+    </w:lvl>
+    <w:lvl w:ilvl="5" w:tplc="0809001B" w:tentative="1">
+      <w:start w:val="1"/>
+      <w:numFmt w:val="lowerRoman"/>
+      <w:lvlText w:val="%6."/>
+      <w:lvlJc w:val="right"/>
+      <w:pPr>
+        <w:ind w:left="4320" w:hanging="180"/>
+      </w:pPr>
+    </w:lvl>
+    <w:lvl w:ilvl="6" w:tplc="0809000F" w:tentative="1">
+      <w:start w:val="1"/>
+      <w:numFmt w:val="decimal"/>
+      <w:lvlText w:val="%7."/>
+      <w:lvlJc w:val="left"/>
+      <w:pPr>
+        <w:ind w:left="5040" w:hanging="360"/>
+      </w:pPr>
+    </w:lvl>
+    <w:lvl w:ilvl="7" w:tplc="08090019" w:tentative="1">
+      <w:start w:val="1"/>
+      <w:numFmt w:val="lowerLetter"/>
+      <w:lvlText w:val="%8."/>
+      <w:lvlJc w:val="left"/>
+      <w:pPr>
+        <w:ind w:left="5760" w:hanging="360"/>
+      </w:pPr>
+    </w:lvl>
+    <w:lvl w:ilvl="8" w:tplc="0809001B" w:tentative="1">
+      <w:start w:val="1"/>
+      <w:numFmt w:val="lowerRoman"/>
+      <w:lvlText w:val="%9."/>
+      <w:lvlJc w:val="right"/>
+      <w:pPr>
+        <w:ind w:left="6480" w:hanging="180"/>
+      </w:pPr>
+    </w:lvl>
+  </w:abstractNum>
+  <w:abstractNum w:abstractNumId="4" w15:restartNumberingAfterBreak="0">
+    <w:nsid w:val="296835C4"/>
+    <w:multiLevelType w:val="hybridMultilevel"/>
+    <w:tmpl w:val="001465CA"/>
+    <w:lvl w:ilvl="0" w:tplc="0809000F">
+      <w:start w:val="1"/>
+      <w:numFmt w:val="decimal"/>
+      <w:lvlText w:val="%1."/>
+      <w:lvlJc w:val="left"/>
+      <w:pPr>
+        <w:ind w:left="720" w:hanging="360"/>
+      </w:pPr>
+      <w:rPr>
+        <w:rFonts w:hint="default"/>
+      </w:rPr>
+    </w:lvl>
+    <w:lvl w:ilvl="1" w:tplc="08090019">
+      <w:start w:val="1"/>
+      <w:numFmt w:val="lowerLetter"/>
+      <w:lvlText w:val="%2."/>
+      <w:lvlJc w:val="left"/>
+      <w:pPr>
+        <w:ind w:left="1440" w:hanging="360"/>
+      </w:pPr>
+    </w:lvl>
+    <w:lvl w:ilvl="2" w:tplc="0809001B" w:tentative="1">
+      <w:start w:val="1"/>
+      <w:numFmt w:val="lowerRoman"/>
+      <w:lvlText w:val="%3."/>
+      <w:lvlJc w:val="right"/>
+      <w:pPr>
+        <w:ind w:left="2160" w:hanging="180"/>
+      </w:pPr>
+    </w:lvl>
+    <w:lvl w:ilvl="3" w:tplc="0809000F" w:tentative="1">
+      <w:start w:val="1"/>
+      <w:numFmt w:val="decimal"/>
+      <w:lvlText w:val="%4."/>
+      <w:lvlJc w:val="left"/>
+      <w:pPr>
+        <w:ind w:left="2880" w:hanging="360"/>
+      </w:pPr>
+    </w:lvl>
+    <w:lvl w:ilvl="4" w:tplc="08090019" w:tentative="1">
+      <w:start w:val="1"/>
+      <w:numFmt w:val="lowerLetter"/>
+      <w:lvlText w:val="%5."/>
+      <w:lvlJc w:val="left"/>
+      <w:pPr>
+        <w:ind w:left="3600" w:hanging="360"/>
+      </w:pPr>
+    </w:lvl>
+    <w:lvl w:ilvl="5" w:tplc="0809001B" w:tentative="1">
+      <w:start w:val="1"/>
+      <w:numFmt w:val="lowerRoman"/>
+      <w:lvlText w:val="%6."/>
+      <w:lvlJc w:val="right"/>
+      <w:pPr>
+        <w:ind w:left="4320" w:hanging="180"/>
+      </w:pPr>
+    </w:lvl>
+    <w:lvl w:ilvl="6" w:tplc="0809000F" w:tentative="1">
+      <w:start w:val="1"/>
+      <w:numFmt w:val="decimal"/>
+      <w:lvlText w:val="%7."/>
+      <w:lvlJc w:val="left"/>
+      <w:pPr>
+        <w:ind w:left="5040" w:hanging="360"/>
+      </w:pPr>
+    </w:lvl>
+    <w:lvl w:ilvl="7" w:tplc="08090019" w:tentative="1">
+      <w:start w:val="1"/>
+      <w:numFmt w:val="lowerLetter"/>
+      <w:lvlText w:val="%8."/>
+      <w:lvlJc w:val="left"/>
+      <w:pPr>
+        <w:ind w:left="5760" w:hanging="360"/>
+      </w:pPr>
+    </w:lvl>
+    <w:lvl w:ilvl="8" w:tplc="0809001B" w:tentative="1">
+      <w:start w:val="1"/>
+      <w:numFmt w:val="lowerRoman"/>
+      <w:lvlText w:val="%9."/>
+      <w:lvlJc w:val="right"/>
+      <w:pPr>
+        <w:ind w:left="6480" w:hanging="180"/>
+      </w:pPr>
+    </w:lvl>
+  </w:abstractNum>
+  <w:abstractNum w:abstractNumId="5" w15:restartNumberingAfterBreak="0">
+    <w:nsid w:val="2C2A0FF2"/>
+    <w:multiLevelType w:val="hybridMultilevel"/>
+    <w:tmpl w:val="6E9A7C3A"/>
+    <w:lvl w:ilvl="0" w:tplc="0809000F">
+      <w:start w:val="1"/>
+      <w:numFmt w:val="decimal"/>
+      <w:lvlText w:val="%1."/>
+      <w:lvlJc w:val="left"/>
+      <w:pPr>
+        <w:ind w:left="720" w:hanging="360"/>
+      </w:pPr>
+    </w:lvl>
+    <w:lvl w:ilvl="1" w:tplc="08090019" w:tentative="1">
+      <w:start w:val="1"/>
+      <w:numFmt w:val="lowerLetter"/>
+      <w:lvlText w:val="%2."/>
+      <w:lvlJc w:val="left"/>
+      <w:pPr>
+        <w:ind w:left="1440" w:hanging="360"/>
+      </w:pPr>
+    </w:lvl>
+    <w:lvl w:ilvl="2" w:tplc="0809001B" w:tentative="1">
+      <w:start w:val="1"/>
+      <w:numFmt w:val="lowerRoman"/>
+      <w:lvlText w:val="%3."/>
+      <w:lvlJc w:val="right"/>
+      <w:pPr>
+        <w:ind w:left="2160" w:hanging="180"/>
+      </w:pPr>
+    </w:lvl>
+    <w:lvl w:ilvl="3" w:tplc="0809000F" w:tentative="1">
+      <w:start w:val="1"/>
+      <w:numFmt w:val="decimal"/>
+      <w:lvlText w:val="%4."/>
+      <w:lvlJc w:val="left"/>
+      <w:pPr>
+        <w:ind w:left="2880" w:hanging="360"/>
+      </w:pPr>
+    </w:lvl>
+    <w:lvl w:ilvl="4" w:tplc="08090019" w:tentative="1">
+      <w:start w:val="1"/>
+      <w:numFmt w:val="lowerLetter"/>
+      <w:lvlText w:val="%5."/>
+      <w:lvlJc w:val="left"/>
+      <w:pPr>
+        <w:ind w:left="3600" w:hanging="360"/>
+      </w:pPr>
+    </w:lvl>
+    <w:lvl w:ilvl="5" w:tplc="0809001B" w:tentative="1">
+      <w:start w:val="1"/>
+      <w:numFmt w:val="lowerRoman"/>
+      <w:lvlText w:val="%6."/>
+      <w:lvlJc w:val="right"/>
+      <w:pPr>
+        <w:ind w:left="4320" w:hanging="180"/>
+      </w:pPr>
+    </w:lvl>
+    <w:lvl w:ilvl="6" w:tplc="0809000F" w:tentative="1">
+      <w:start w:val="1"/>
+      <w:numFmt w:val="decimal"/>
+      <w:lvlText w:val="%7."/>
+      <w:lvlJc w:val="left"/>
+      <w:pPr>
+        <w:ind w:left="5040" w:hanging="360"/>
+      </w:pPr>
+    </w:lvl>
+    <w:lvl w:ilvl="7" w:tplc="08090019" w:tentative="1">
+      <w:start w:val="1"/>
+      <w:numFmt w:val="lowerLetter"/>
+      <w:lvlText w:val="%8."/>
+      <w:lvlJc w:val="left"/>
+      <w:pPr>
+        <w:ind w:left="5760" w:hanging="360"/>
+      </w:pPr>
+    </w:lvl>
+    <w:lvl w:ilvl="8" w:tplc="0809001B" w:tentative="1">
+      <w:start w:val="1"/>
+      <w:numFmt w:val="lowerRoman"/>
+      <w:lvlText w:val="%9."/>
+      <w:lvlJc w:val="right"/>
+      <w:pPr>
+        <w:ind w:left="6480" w:hanging="180"/>
+      </w:pPr>
+    </w:lvl>
+  </w:abstractNum>
+  <w:abstractNum w:abstractNumId="6" w15:restartNumberingAfterBreak="0">
+    <w:nsid w:val="371C66C4"/>
+    <w:multiLevelType w:val="hybridMultilevel"/>
+    <w:tmpl w:val="F3021338"/>
+    <w:lvl w:ilvl="0" w:tplc="0809000F">
+      <w:start w:val="1"/>
+      <w:numFmt w:val="decimal"/>
+      <w:lvlText w:val="%1."/>
+      <w:lvlJc w:val="left"/>
+      <w:pPr>
+        <w:ind w:left="720" w:hanging="360"/>
+      </w:pPr>
+      <w:rPr>
+        <w:rFonts w:hint="default"/>
+      </w:rPr>
+    </w:lvl>
+    <w:lvl w:ilvl="1" w:tplc="08090019" w:tentative="1">
+      <w:start w:val="1"/>
+      <w:numFmt w:val="lowerLetter"/>
+      <w:lvlText w:val="%2."/>
+      <w:lvlJc w:val="left"/>
+      <w:pPr>
+        <w:ind w:left="1440" w:hanging="360"/>
+      </w:pPr>
+    </w:lvl>
+    <w:lvl w:ilvl="2" w:tplc="0809001B" w:tentative="1">
+      <w:start w:val="1"/>
+      <w:numFmt w:val="lowerRoman"/>
+      <w:lvlText w:val="%3."/>
+      <w:lvlJc w:val="right"/>
+      <w:pPr>
+        <w:ind w:left="2160" w:hanging="180"/>
+      </w:pPr>
+    </w:lvl>
+    <w:lvl w:ilvl="3" w:tplc="0809000F" w:tentative="1">
+      <w:start w:val="1"/>
+      <w:numFmt w:val="decimal"/>
+      <w:lvlText w:val="%4."/>
+      <w:lvlJc w:val="left"/>
+      <w:pPr>
+        <w:ind w:left="2880" w:hanging="360"/>
+      </w:pPr>
+    </w:lvl>
+    <w:lvl w:ilvl="4" w:tplc="08090019" w:tentative="1">
+      <w:start w:val="1"/>
+      <w:numFmt w:val="lowerLetter"/>
+      <w:lvlText w:val="%5."/>
+      <w:lvlJc w:val="left"/>
+      <w:pPr>
+        <w:ind w:left="3600" w:hanging="360"/>
+      </w:pPr>
+    </w:lvl>
+    <w:lvl w:ilvl="5" w:tplc="0809001B" w:tentative="1">
+      <w:start w:val="1"/>
+      <w:numFmt w:val="lowerRoman"/>
+      <w:lvlText w:val="%6."/>
+      <w:lvlJc w:val="right"/>
+      <w:pPr>
+        <w:ind w:left="4320" w:hanging="180"/>
+      </w:pPr>
+    </w:lvl>
+    <w:lvl w:ilvl="6" w:tplc="0809000F" w:tentative="1">
+      <w:start w:val="1"/>
+      <w:numFmt w:val="decimal"/>
+      <w:lvlText w:val="%7."/>
+      <w:lvlJc w:val="left"/>
+      <w:pPr>
+        <w:ind w:left="5040" w:hanging="360"/>
+      </w:pPr>
+    </w:lvl>
+    <w:lvl w:ilvl="7" w:tplc="08090019" w:tentative="1">
+      <w:start w:val="1"/>
+      <w:numFmt w:val="lowerLetter"/>
+      <w:lvlText w:val="%8."/>
+      <w:lvlJc w:val="left"/>
+      <w:pPr>
+        <w:ind w:left="5760" w:hanging="360"/>
+      </w:pPr>
+    </w:lvl>
+    <w:lvl w:ilvl="8" w:tplc="0809001B" w:tentative="1">
+      <w:start w:val="1"/>
+      <w:numFmt w:val="lowerRoman"/>
+      <w:lvlText w:val="%9."/>
+      <w:lvlJc w:val="right"/>
+      <w:pPr>
+        <w:ind w:left="6480" w:hanging="180"/>
+      </w:pPr>
+    </w:lvl>
+  </w:abstractNum>
+  <w:abstractNum w:abstractNumId="7" w15:restartNumberingAfterBreak="0">
     <w:nsid w:val="390545AD"/>
     <w:multiLevelType w:val="hybridMultilevel"/>
     <w:tmpl w:val="6E9A7C3A"/>
@@ -1128,7 +2245,7 @@
       </w:pPr>
     </w:lvl>
   </w:abstractNum>
-  <w:abstractNum w:abstractNumId="3" w15:restartNumberingAfterBreak="0">
+  <w:abstractNum w:abstractNumId="8" w15:restartNumberingAfterBreak="0">
     <w:nsid w:val="422952DF"/>
     <w:multiLevelType w:val="hybridMultilevel"/>
     <w:tmpl w:val="F3021338"/>
@@ -1217,7 +2334,452 @@
       </w:pPr>
     </w:lvl>
   </w:abstractNum>
-  <w:abstractNum w:abstractNumId="4" w15:restartNumberingAfterBreak="0">
+  <w:abstractNum w:abstractNumId="9" w15:restartNumberingAfterBreak="0">
+    <w:nsid w:val="45895F86"/>
+    <w:multiLevelType w:val="hybridMultilevel"/>
+    <w:tmpl w:val="4E963AD2"/>
+    <w:lvl w:ilvl="0" w:tplc="0809000F">
+      <w:start w:val="1"/>
+      <w:numFmt w:val="decimal"/>
+      <w:lvlText w:val="%1."/>
+      <w:lvlJc w:val="left"/>
+      <w:pPr>
+        <w:ind w:left="720" w:hanging="360"/>
+      </w:pPr>
+      <w:rPr>
+        <w:rFonts w:hint="default"/>
+      </w:rPr>
+    </w:lvl>
+    <w:lvl w:ilvl="1" w:tplc="08090019" w:tentative="1">
+      <w:start w:val="1"/>
+      <w:numFmt w:val="lowerLetter"/>
+      <w:lvlText w:val="%2."/>
+      <w:lvlJc w:val="left"/>
+      <w:pPr>
+        <w:ind w:left="1440" w:hanging="360"/>
+      </w:pPr>
+    </w:lvl>
+    <w:lvl w:ilvl="2" w:tplc="0809001B" w:tentative="1">
+      <w:start w:val="1"/>
+      <w:numFmt w:val="lowerRoman"/>
+      <w:lvlText w:val="%3."/>
+      <w:lvlJc w:val="right"/>
+      <w:pPr>
+        <w:ind w:left="2160" w:hanging="180"/>
+      </w:pPr>
+    </w:lvl>
+    <w:lvl w:ilvl="3" w:tplc="0809000F" w:tentative="1">
+      <w:start w:val="1"/>
+      <w:numFmt w:val="decimal"/>
+      <w:lvlText w:val="%4."/>
+      <w:lvlJc w:val="left"/>
+      <w:pPr>
+        <w:ind w:left="2880" w:hanging="360"/>
+      </w:pPr>
+    </w:lvl>
+    <w:lvl w:ilvl="4" w:tplc="08090019" w:tentative="1">
+      <w:start w:val="1"/>
+      <w:numFmt w:val="lowerLetter"/>
+      <w:lvlText w:val="%5."/>
+      <w:lvlJc w:val="left"/>
+      <w:pPr>
+        <w:ind w:left="3600" w:hanging="360"/>
+      </w:pPr>
+    </w:lvl>
+    <w:lvl w:ilvl="5" w:tplc="0809001B" w:tentative="1">
+      <w:start w:val="1"/>
+      <w:numFmt w:val="lowerRoman"/>
+      <w:lvlText w:val="%6."/>
+      <w:lvlJc w:val="right"/>
+      <w:pPr>
+        <w:ind w:left="4320" w:hanging="180"/>
+      </w:pPr>
+    </w:lvl>
+    <w:lvl w:ilvl="6" w:tplc="0809000F" w:tentative="1">
+      <w:start w:val="1"/>
+      <w:numFmt w:val="decimal"/>
+      <w:lvlText w:val="%7."/>
+      <w:lvlJc w:val="left"/>
+      <w:pPr>
+        <w:ind w:left="5040" w:hanging="360"/>
+      </w:pPr>
+    </w:lvl>
+    <w:lvl w:ilvl="7" w:tplc="08090019" w:tentative="1">
+      <w:start w:val="1"/>
+      <w:numFmt w:val="lowerLetter"/>
+      <w:lvlText w:val="%8."/>
+      <w:lvlJc w:val="left"/>
+      <w:pPr>
+        <w:ind w:left="5760" w:hanging="360"/>
+      </w:pPr>
+    </w:lvl>
+    <w:lvl w:ilvl="8" w:tplc="0809001B" w:tentative="1">
+      <w:start w:val="1"/>
+      <w:numFmt w:val="lowerRoman"/>
+      <w:lvlText w:val="%9."/>
+      <w:lvlJc w:val="right"/>
+      <w:pPr>
+        <w:ind w:left="6480" w:hanging="180"/>
+      </w:pPr>
+    </w:lvl>
+  </w:abstractNum>
+  <w:abstractNum w:abstractNumId="10" w15:restartNumberingAfterBreak="0">
+    <w:nsid w:val="48FB0D74"/>
+    <w:multiLevelType w:val="hybridMultilevel"/>
+    <w:tmpl w:val="E34EA81A"/>
+    <w:lvl w:ilvl="0" w:tplc="0809000F">
+      <w:start w:val="1"/>
+      <w:numFmt w:val="decimal"/>
+      <w:lvlText w:val="%1."/>
+      <w:lvlJc w:val="left"/>
+      <w:pPr>
+        <w:ind w:left="720" w:hanging="360"/>
+      </w:pPr>
+      <w:rPr>
+        <w:rFonts w:hint="default"/>
+      </w:rPr>
+    </w:lvl>
+    <w:lvl w:ilvl="1" w:tplc="08090019" w:tentative="1">
+      <w:start w:val="1"/>
+      <w:numFmt w:val="lowerLetter"/>
+      <w:lvlText w:val="%2."/>
+      <w:lvlJc w:val="left"/>
+      <w:pPr>
+        <w:ind w:left="1440" w:hanging="360"/>
+      </w:pPr>
+    </w:lvl>
+    <w:lvl w:ilvl="2" w:tplc="0809001B" w:tentative="1">
+      <w:start w:val="1"/>
+      <w:numFmt w:val="lowerRoman"/>
+      <w:lvlText w:val="%3."/>
+      <w:lvlJc w:val="right"/>
+      <w:pPr>
+        <w:ind w:left="2160" w:hanging="180"/>
+      </w:pPr>
+    </w:lvl>
+    <w:lvl w:ilvl="3" w:tplc="0809000F" w:tentative="1">
+      <w:start w:val="1"/>
+      <w:numFmt w:val="decimal"/>
+      <w:lvlText w:val="%4."/>
+      <w:lvlJc w:val="left"/>
+      <w:pPr>
+        <w:ind w:left="2880" w:hanging="360"/>
+      </w:pPr>
+    </w:lvl>
+    <w:lvl w:ilvl="4" w:tplc="08090019" w:tentative="1">
+      <w:start w:val="1"/>
+      <w:numFmt w:val="lowerLetter"/>
+      <w:lvlText w:val="%5."/>
+      <w:lvlJc w:val="left"/>
+      <w:pPr>
+        <w:ind w:left="3600" w:hanging="360"/>
+      </w:pPr>
+    </w:lvl>
+    <w:lvl w:ilvl="5" w:tplc="0809001B" w:tentative="1">
+      <w:start w:val="1"/>
+      <w:numFmt w:val="lowerRoman"/>
+      <w:lvlText w:val="%6."/>
+      <w:lvlJc w:val="right"/>
+      <w:pPr>
+        <w:ind w:left="4320" w:hanging="180"/>
+      </w:pPr>
+    </w:lvl>
+    <w:lvl w:ilvl="6" w:tplc="0809000F" w:tentative="1">
+      <w:start w:val="1"/>
+      <w:numFmt w:val="decimal"/>
+      <w:lvlText w:val="%7."/>
+      <w:lvlJc w:val="left"/>
+      <w:pPr>
+        <w:ind w:left="5040" w:hanging="360"/>
+      </w:pPr>
+    </w:lvl>
+    <w:lvl w:ilvl="7" w:tplc="08090019" w:tentative="1">
+      <w:start w:val="1"/>
+      <w:numFmt w:val="lowerLetter"/>
+      <w:lvlText w:val="%8."/>
+      <w:lvlJc w:val="left"/>
+      <w:pPr>
+        <w:ind w:left="5760" w:hanging="360"/>
+      </w:pPr>
+    </w:lvl>
+    <w:lvl w:ilvl="8" w:tplc="0809001B" w:tentative="1">
+      <w:start w:val="1"/>
+      <w:numFmt w:val="lowerRoman"/>
+      <w:lvlText w:val="%9."/>
+      <w:lvlJc w:val="right"/>
+      <w:pPr>
+        <w:ind w:left="6480" w:hanging="180"/>
+      </w:pPr>
+    </w:lvl>
+  </w:abstractNum>
+  <w:abstractNum w:abstractNumId="11" w15:restartNumberingAfterBreak="0">
+    <w:nsid w:val="4DF90C17"/>
+    <w:multiLevelType w:val="hybridMultilevel"/>
+    <w:tmpl w:val="BA025F24"/>
+    <w:lvl w:ilvl="0" w:tplc="0809000F">
+      <w:start w:val="1"/>
+      <w:numFmt w:val="decimal"/>
+      <w:lvlText w:val="%1."/>
+      <w:lvlJc w:val="left"/>
+      <w:pPr>
+        <w:ind w:left="720" w:hanging="360"/>
+      </w:pPr>
+      <w:rPr>
+        <w:rFonts w:hint="default"/>
+      </w:rPr>
+    </w:lvl>
+    <w:lvl w:ilvl="1" w:tplc="08090019" w:tentative="1">
+      <w:start w:val="1"/>
+      <w:numFmt w:val="lowerLetter"/>
+      <w:lvlText w:val="%2."/>
+      <w:lvlJc w:val="left"/>
+      <w:pPr>
+        <w:ind w:left="1440" w:hanging="360"/>
+      </w:pPr>
+    </w:lvl>
+    <w:lvl w:ilvl="2" w:tplc="0809001B" w:tentative="1">
+      <w:start w:val="1"/>
+      <w:numFmt w:val="lowerRoman"/>
+      <w:lvlText w:val="%3."/>
+      <w:lvlJc w:val="right"/>
+      <w:pPr>
+        <w:ind w:left="2160" w:hanging="180"/>
+      </w:pPr>
+    </w:lvl>
+    <w:lvl w:ilvl="3" w:tplc="0809000F" w:tentative="1">
+      <w:start w:val="1"/>
+      <w:numFmt w:val="decimal"/>
+      <w:lvlText w:val="%4."/>
+      <w:lvlJc w:val="left"/>
+      <w:pPr>
+        <w:ind w:left="2880" w:hanging="360"/>
+      </w:pPr>
+    </w:lvl>
+    <w:lvl w:ilvl="4" w:tplc="08090019" w:tentative="1">
+      <w:start w:val="1"/>
+      <w:numFmt w:val="lowerLetter"/>
+      <w:lvlText w:val="%5."/>
+      <w:lvlJc w:val="left"/>
+      <w:pPr>
+        <w:ind w:left="3600" w:hanging="360"/>
+      </w:pPr>
+    </w:lvl>
+    <w:lvl w:ilvl="5" w:tplc="0809001B" w:tentative="1">
+      <w:start w:val="1"/>
+      <w:numFmt w:val="lowerRoman"/>
+      <w:lvlText w:val="%6."/>
+      <w:lvlJc w:val="right"/>
+      <w:pPr>
+        <w:ind w:left="4320" w:hanging="180"/>
+      </w:pPr>
+    </w:lvl>
+    <w:lvl w:ilvl="6" w:tplc="0809000F" w:tentative="1">
+      <w:start w:val="1"/>
+      <w:numFmt w:val="decimal"/>
+      <w:lvlText w:val="%7."/>
+      <w:lvlJc w:val="left"/>
+      <w:pPr>
+        <w:ind w:left="5040" w:hanging="360"/>
+      </w:pPr>
+    </w:lvl>
+    <w:lvl w:ilvl="7" w:tplc="08090019" w:tentative="1">
+      <w:start w:val="1"/>
+      <w:numFmt w:val="lowerLetter"/>
+      <w:lvlText w:val="%8."/>
+      <w:lvlJc w:val="left"/>
+      <w:pPr>
+        <w:ind w:left="5760" w:hanging="360"/>
+      </w:pPr>
+    </w:lvl>
+    <w:lvl w:ilvl="8" w:tplc="0809001B" w:tentative="1">
+      <w:start w:val="1"/>
+      <w:numFmt w:val="lowerRoman"/>
+      <w:lvlText w:val="%9."/>
+      <w:lvlJc w:val="right"/>
+      <w:pPr>
+        <w:ind w:left="6480" w:hanging="180"/>
+      </w:pPr>
+    </w:lvl>
+  </w:abstractNum>
+  <w:abstractNum w:abstractNumId="12" w15:restartNumberingAfterBreak="0">
+    <w:nsid w:val="4EFE1B33"/>
+    <w:multiLevelType w:val="hybridMultilevel"/>
+    <w:tmpl w:val="23ACE8F8"/>
+    <w:lvl w:ilvl="0" w:tplc="0809000F">
+      <w:start w:val="1"/>
+      <w:numFmt w:val="decimal"/>
+      <w:lvlText w:val="%1."/>
+      <w:lvlJc w:val="left"/>
+      <w:pPr>
+        <w:ind w:left="720" w:hanging="360"/>
+      </w:pPr>
+      <w:rPr>
+        <w:rFonts w:hint="default"/>
+      </w:rPr>
+    </w:lvl>
+    <w:lvl w:ilvl="1" w:tplc="08090019" w:tentative="1">
+      <w:start w:val="1"/>
+      <w:numFmt w:val="lowerLetter"/>
+      <w:lvlText w:val="%2."/>
+      <w:lvlJc w:val="left"/>
+      <w:pPr>
+        <w:ind w:left="1440" w:hanging="360"/>
+      </w:pPr>
+    </w:lvl>
+    <w:lvl w:ilvl="2" w:tplc="0809001B" w:tentative="1">
+      <w:start w:val="1"/>
+      <w:numFmt w:val="lowerRoman"/>
+      <w:lvlText w:val="%3."/>
+      <w:lvlJc w:val="right"/>
+      <w:pPr>
+        <w:ind w:left="2160" w:hanging="180"/>
+      </w:pPr>
+    </w:lvl>
+    <w:lvl w:ilvl="3" w:tplc="0809000F" w:tentative="1">
+      <w:start w:val="1"/>
+      <w:numFmt w:val="decimal"/>
+      <w:lvlText w:val="%4."/>
+      <w:lvlJc w:val="left"/>
+      <w:pPr>
+        <w:ind w:left="2880" w:hanging="360"/>
+      </w:pPr>
+    </w:lvl>
+    <w:lvl w:ilvl="4" w:tplc="08090019" w:tentative="1">
+      <w:start w:val="1"/>
+      <w:numFmt w:val="lowerLetter"/>
+      <w:lvlText w:val="%5."/>
+      <w:lvlJc w:val="left"/>
+      <w:pPr>
+        <w:ind w:left="3600" w:hanging="360"/>
+      </w:pPr>
+    </w:lvl>
+    <w:lvl w:ilvl="5" w:tplc="0809001B" w:tentative="1">
+      <w:start w:val="1"/>
+      <w:numFmt w:val="lowerRoman"/>
+      <w:lvlText w:val="%6."/>
+      <w:lvlJc w:val="right"/>
+      <w:pPr>
+        <w:ind w:left="4320" w:hanging="180"/>
+      </w:pPr>
+    </w:lvl>
+    <w:lvl w:ilvl="6" w:tplc="0809000F" w:tentative="1">
+      <w:start w:val="1"/>
+      <w:numFmt w:val="decimal"/>
+      <w:lvlText w:val="%7."/>
+      <w:lvlJc w:val="left"/>
+      <w:pPr>
+        <w:ind w:left="5040" w:hanging="360"/>
+      </w:pPr>
+    </w:lvl>
+    <w:lvl w:ilvl="7" w:tplc="08090019" w:tentative="1">
+      <w:start w:val="1"/>
+      <w:numFmt w:val="lowerLetter"/>
+      <w:lvlText w:val="%8."/>
+      <w:lvlJc w:val="left"/>
+      <w:pPr>
+        <w:ind w:left="5760" w:hanging="360"/>
+      </w:pPr>
+    </w:lvl>
+    <w:lvl w:ilvl="8" w:tplc="0809001B" w:tentative="1">
+      <w:start w:val="1"/>
+      <w:numFmt w:val="lowerRoman"/>
+      <w:lvlText w:val="%9."/>
+      <w:lvlJc w:val="right"/>
+      <w:pPr>
+        <w:ind w:left="6480" w:hanging="180"/>
+      </w:pPr>
+    </w:lvl>
+  </w:abstractNum>
+  <w:abstractNum w:abstractNumId="13" w15:restartNumberingAfterBreak="0">
+    <w:nsid w:val="4F1226D2"/>
+    <w:multiLevelType w:val="hybridMultilevel"/>
+    <w:tmpl w:val="4E963AD2"/>
+    <w:lvl w:ilvl="0" w:tplc="0809000F">
+      <w:start w:val="1"/>
+      <w:numFmt w:val="decimal"/>
+      <w:lvlText w:val="%1."/>
+      <w:lvlJc w:val="left"/>
+      <w:pPr>
+        <w:ind w:left="720" w:hanging="360"/>
+      </w:pPr>
+      <w:rPr>
+        <w:rFonts w:hint="default"/>
+      </w:rPr>
+    </w:lvl>
+    <w:lvl w:ilvl="1" w:tplc="08090019" w:tentative="1">
+      <w:start w:val="1"/>
+      <w:numFmt w:val="lowerLetter"/>
+      <w:lvlText w:val="%2."/>
+      <w:lvlJc w:val="left"/>
+      <w:pPr>
+        <w:ind w:left="1440" w:hanging="360"/>
+      </w:pPr>
+    </w:lvl>
+    <w:lvl w:ilvl="2" w:tplc="0809001B" w:tentative="1">
+      <w:start w:val="1"/>
+      <w:numFmt w:val="lowerRoman"/>
+      <w:lvlText w:val="%3."/>
+      <w:lvlJc w:val="right"/>
+      <w:pPr>
+        <w:ind w:left="2160" w:hanging="180"/>
+      </w:pPr>
+    </w:lvl>
+    <w:lvl w:ilvl="3" w:tplc="0809000F" w:tentative="1">
+      <w:start w:val="1"/>
+      <w:numFmt w:val="decimal"/>
+      <w:lvlText w:val="%4."/>
+      <w:lvlJc w:val="left"/>
+      <w:pPr>
+        <w:ind w:left="2880" w:hanging="360"/>
+      </w:pPr>
+    </w:lvl>
+    <w:lvl w:ilvl="4" w:tplc="08090019" w:tentative="1">
+      <w:start w:val="1"/>
+      <w:numFmt w:val="lowerLetter"/>
+      <w:lvlText w:val="%5."/>
+      <w:lvlJc w:val="left"/>
+      <w:pPr>
+        <w:ind w:left="3600" w:hanging="360"/>
+      </w:pPr>
+    </w:lvl>
+    <w:lvl w:ilvl="5" w:tplc="0809001B" w:tentative="1">
+      <w:start w:val="1"/>
+      <w:numFmt w:val="lowerRoman"/>
+      <w:lvlText w:val="%6."/>
+      <w:lvlJc w:val="right"/>
+      <w:pPr>
+        <w:ind w:left="4320" w:hanging="180"/>
+      </w:pPr>
+    </w:lvl>
+    <w:lvl w:ilvl="6" w:tplc="0809000F" w:tentative="1">
+      <w:start w:val="1"/>
+      <w:numFmt w:val="decimal"/>
+      <w:lvlText w:val="%7."/>
+      <w:lvlJc w:val="left"/>
+      <w:pPr>
+        <w:ind w:left="5040" w:hanging="360"/>
+      </w:pPr>
+    </w:lvl>
+    <w:lvl w:ilvl="7" w:tplc="08090019" w:tentative="1">
+      <w:start w:val="1"/>
+      <w:numFmt w:val="lowerLetter"/>
+      <w:lvlText w:val="%8."/>
+      <w:lvlJc w:val="left"/>
+      <w:pPr>
+        <w:ind w:left="5760" w:hanging="360"/>
+      </w:pPr>
+    </w:lvl>
+    <w:lvl w:ilvl="8" w:tplc="0809001B" w:tentative="1">
+      <w:start w:val="1"/>
+      <w:numFmt w:val="lowerRoman"/>
+      <w:lvlText w:val="%9."/>
+      <w:lvlJc w:val="right"/>
+      <w:pPr>
+        <w:ind w:left="6480" w:hanging="180"/>
+      </w:pPr>
+    </w:lvl>
+  </w:abstractNum>
+  <w:abstractNum w:abstractNumId="14" w15:restartNumberingAfterBreak="0">
     <w:nsid w:val="5ADC7971"/>
     <w:multiLevelType w:val="hybridMultilevel"/>
     <w:tmpl w:val="82767A86"/>
@@ -1303,7 +2865,274 @@
       </w:pPr>
     </w:lvl>
   </w:abstractNum>
-  <w:abstractNum w:abstractNumId="5" w15:restartNumberingAfterBreak="0">
+  <w:abstractNum w:abstractNumId="15" w15:restartNumberingAfterBreak="0">
+    <w:nsid w:val="5B52342F"/>
+    <w:multiLevelType w:val="hybridMultilevel"/>
+    <w:tmpl w:val="48C6507C"/>
+    <w:lvl w:ilvl="0" w:tplc="0809000F">
+      <w:start w:val="1"/>
+      <w:numFmt w:val="decimal"/>
+      <w:lvlText w:val="%1."/>
+      <w:lvlJc w:val="left"/>
+      <w:pPr>
+        <w:ind w:left="720" w:hanging="360"/>
+      </w:pPr>
+      <w:rPr>
+        <w:rFonts w:hint="default"/>
+      </w:rPr>
+    </w:lvl>
+    <w:lvl w:ilvl="1" w:tplc="08090019" w:tentative="1">
+      <w:start w:val="1"/>
+      <w:numFmt w:val="lowerLetter"/>
+      <w:lvlText w:val="%2."/>
+      <w:lvlJc w:val="left"/>
+      <w:pPr>
+        <w:ind w:left="1440" w:hanging="360"/>
+      </w:pPr>
+    </w:lvl>
+    <w:lvl w:ilvl="2" w:tplc="0809001B" w:tentative="1">
+      <w:start w:val="1"/>
+      <w:numFmt w:val="lowerRoman"/>
+      <w:lvlText w:val="%3."/>
+      <w:lvlJc w:val="right"/>
+      <w:pPr>
+        <w:ind w:left="2160" w:hanging="180"/>
+      </w:pPr>
+    </w:lvl>
+    <w:lvl w:ilvl="3" w:tplc="0809000F" w:tentative="1">
+      <w:start w:val="1"/>
+      <w:numFmt w:val="decimal"/>
+      <w:lvlText w:val="%4."/>
+      <w:lvlJc w:val="left"/>
+      <w:pPr>
+        <w:ind w:left="2880" w:hanging="360"/>
+      </w:pPr>
+    </w:lvl>
+    <w:lvl w:ilvl="4" w:tplc="08090019" w:tentative="1">
+      <w:start w:val="1"/>
+      <w:numFmt w:val="lowerLetter"/>
+      <w:lvlText w:val="%5."/>
+      <w:lvlJc w:val="left"/>
+      <w:pPr>
+        <w:ind w:left="3600" w:hanging="360"/>
+      </w:pPr>
+    </w:lvl>
+    <w:lvl w:ilvl="5" w:tplc="0809001B" w:tentative="1">
+      <w:start w:val="1"/>
+      <w:numFmt w:val="lowerRoman"/>
+      <w:lvlText w:val="%6."/>
+      <w:lvlJc w:val="right"/>
+      <w:pPr>
+        <w:ind w:left="4320" w:hanging="180"/>
+      </w:pPr>
+    </w:lvl>
+    <w:lvl w:ilvl="6" w:tplc="0809000F" w:tentative="1">
+      <w:start w:val="1"/>
+      <w:numFmt w:val="decimal"/>
+      <w:lvlText w:val="%7."/>
+      <w:lvlJc w:val="left"/>
+      <w:pPr>
+        <w:ind w:left="5040" w:hanging="360"/>
+      </w:pPr>
+    </w:lvl>
+    <w:lvl w:ilvl="7" w:tplc="08090019" w:tentative="1">
+      <w:start w:val="1"/>
+      <w:numFmt w:val="lowerLetter"/>
+      <w:lvlText w:val="%8."/>
+      <w:lvlJc w:val="left"/>
+      <w:pPr>
+        <w:ind w:left="5760" w:hanging="360"/>
+      </w:pPr>
+    </w:lvl>
+    <w:lvl w:ilvl="8" w:tplc="0809001B" w:tentative="1">
+      <w:start w:val="1"/>
+      <w:numFmt w:val="lowerRoman"/>
+      <w:lvlText w:val="%9."/>
+      <w:lvlJc w:val="right"/>
+      <w:pPr>
+        <w:ind w:left="6480" w:hanging="180"/>
+      </w:pPr>
+    </w:lvl>
+  </w:abstractNum>
+  <w:abstractNum w:abstractNumId="16" w15:restartNumberingAfterBreak="0">
+    <w:nsid w:val="5F823DF6"/>
+    <w:multiLevelType w:val="hybridMultilevel"/>
+    <w:tmpl w:val="48E019A2"/>
+    <w:lvl w:ilvl="0" w:tplc="0809000F">
+      <w:start w:val="1"/>
+      <w:numFmt w:val="decimal"/>
+      <w:lvlText w:val="%1."/>
+      <w:lvlJc w:val="left"/>
+      <w:pPr>
+        <w:ind w:left="720" w:hanging="360"/>
+      </w:pPr>
+      <w:rPr>
+        <w:rFonts w:hint="default"/>
+      </w:rPr>
+    </w:lvl>
+    <w:lvl w:ilvl="1" w:tplc="08090019" w:tentative="1">
+      <w:start w:val="1"/>
+      <w:numFmt w:val="lowerLetter"/>
+      <w:lvlText w:val="%2."/>
+      <w:lvlJc w:val="left"/>
+      <w:pPr>
+        <w:ind w:left="1440" w:hanging="360"/>
+      </w:pPr>
+    </w:lvl>
+    <w:lvl w:ilvl="2" w:tplc="0809001B" w:tentative="1">
+      <w:start w:val="1"/>
+      <w:numFmt w:val="lowerRoman"/>
+      <w:lvlText w:val="%3."/>
+      <w:lvlJc w:val="right"/>
+      <w:pPr>
+        <w:ind w:left="2160" w:hanging="180"/>
+      </w:pPr>
+    </w:lvl>
+    <w:lvl w:ilvl="3" w:tplc="0809000F" w:tentative="1">
+      <w:start w:val="1"/>
+      <w:numFmt w:val="decimal"/>
+      <w:lvlText w:val="%4."/>
+      <w:lvlJc w:val="left"/>
+      <w:pPr>
+        <w:ind w:left="2880" w:hanging="360"/>
+      </w:pPr>
+    </w:lvl>
+    <w:lvl w:ilvl="4" w:tplc="08090019" w:tentative="1">
+      <w:start w:val="1"/>
+      <w:numFmt w:val="lowerLetter"/>
+      <w:lvlText w:val="%5."/>
+      <w:lvlJc w:val="left"/>
+      <w:pPr>
+        <w:ind w:left="3600" w:hanging="360"/>
+      </w:pPr>
+    </w:lvl>
+    <w:lvl w:ilvl="5" w:tplc="0809001B" w:tentative="1">
+      <w:start w:val="1"/>
+      <w:numFmt w:val="lowerRoman"/>
+      <w:lvlText w:val="%6."/>
+      <w:lvlJc w:val="right"/>
+      <w:pPr>
+        <w:ind w:left="4320" w:hanging="180"/>
+      </w:pPr>
+    </w:lvl>
+    <w:lvl w:ilvl="6" w:tplc="0809000F" w:tentative="1">
+      <w:start w:val="1"/>
+      <w:numFmt w:val="decimal"/>
+      <w:lvlText w:val="%7."/>
+      <w:lvlJc w:val="left"/>
+      <w:pPr>
+        <w:ind w:left="5040" w:hanging="360"/>
+      </w:pPr>
+    </w:lvl>
+    <w:lvl w:ilvl="7" w:tplc="08090019" w:tentative="1">
+      <w:start w:val="1"/>
+      <w:numFmt w:val="lowerLetter"/>
+      <w:lvlText w:val="%8."/>
+      <w:lvlJc w:val="left"/>
+      <w:pPr>
+        <w:ind w:left="5760" w:hanging="360"/>
+      </w:pPr>
+    </w:lvl>
+    <w:lvl w:ilvl="8" w:tplc="0809001B" w:tentative="1">
+      <w:start w:val="1"/>
+      <w:numFmt w:val="lowerRoman"/>
+      <w:lvlText w:val="%9."/>
+      <w:lvlJc w:val="right"/>
+      <w:pPr>
+        <w:ind w:left="6480" w:hanging="180"/>
+      </w:pPr>
+    </w:lvl>
+  </w:abstractNum>
+  <w:abstractNum w:abstractNumId="17" w15:restartNumberingAfterBreak="0">
+    <w:nsid w:val="629363F6"/>
+    <w:multiLevelType w:val="hybridMultilevel"/>
+    <w:tmpl w:val="4628CF3C"/>
+    <w:lvl w:ilvl="0" w:tplc="0809000F">
+      <w:start w:val="1"/>
+      <w:numFmt w:val="decimal"/>
+      <w:lvlText w:val="%1."/>
+      <w:lvlJc w:val="left"/>
+      <w:pPr>
+        <w:ind w:left="720" w:hanging="360"/>
+      </w:pPr>
+      <w:rPr>
+        <w:rFonts w:hint="default"/>
+      </w:rPr>
+    </w:lvl>
+    <w:lvl w:ilvl="1" w:tplc="08090019">
+      <w:start w:val="1"/>
+      <w:numFmt w:val="lowerLetter"/>
+      <w:lvlText w:val="%2."/>
+      <w:lvlJc w:val="left"/>
+      <w:pPr>
+        <w:ind w:left="1440" w:hanging="360"/>
+      </w:pPr>
+    </w:lvl>
+    <w:lvl w:ilvl="2" w:tplc="0809001B" w:tentative="1">
+      <w:start w:val="1"/>
+      <w:numFmt w:val="lowerRoman"/>
+      <w:lvlText w:val="%3."/>
+      <w:lvlJc w:val="right"/>
+      <w:pPr>
+        <w:ind w:left="2160" w:hanging="180"/>
+      </w:pPr>
+    </w:lvl>
+    <w:lvl w:ilvl="3" w:tplc="0809000F" w:tentative="1">
+      <w:start w:val="1"/>
+      <w:numFmt w:val="decimal"/>
+      <w:lvlText w:val="%4."/>
+      <w:lvlJc w:val="left"/>
+      <w:pPr>
+        <w:ind w:left="2880" w:hanging="360"/>
+      </w:pPr>
+    </w:lvl>
+    <w:lvl w:ilvl="4" w:tplc="08090019" w:tentative="1">
+      <w:start w:val="1"/>
+      <w:numFmt w:val="lowerLetter"/>
+      <w:lvlText w:val="%5."/>
+      <w:lvlJc w:val="left"/>
+      <w:pPr>
+        <w:ind w:left="3600" w:hanging="360"/>
+      </w:pPr>
+    </w:lvl>
+    <w:lvl w:ilvl="5" w:tplc="0809001B" w:tentative="1">
+      <w:start w:val="1"/>
+      <w:numFmt w:val="lowerRoman"/>
+      <w:lvlText w:val="%6."/>
+      <w:lvlJc w:val="right"/>
+      <w:pPr>
+        <w:ind w:left="4320" w:hanging="180"/>
+      </w:pPr>
+    </w:lvl>
+    <w:lvl w:ilvl="6" w:tplc="0809000F" w:tentative="1">
+      <w:start w:val="1"/>
+      <w:numFmt w:val="decimal"/>
+      <w:lvlText w:val="%7."/>
+      <w:lvlJc w:val="left"/>
+      <w:pPr>
+        <w:ind w:left="5040" w:hanging="360"/>
+      </w:pPr>
+    </w:lvl>
+    <w:lvl w:ilvl="7" w:tplc="08090019" w:tentative="1">
+      <w:start w:val="1"/>
+      <w:numFmt w:val="lowerLetter"/>
+      <w:lvlText w:val="%8."/>
+      <w:lvlJc w:val="left"/>
+      <w:pPr>
+        <w:ind w:left="5760" w:hanging="360"/>
+      </w:pPr>
+    </w:lvl>
+    <w:lvl w:ilvl="8" w:tplc="0809001B" w:tentative="1">
+      <w:start w:val="1"/>
+      <w:numFmt w:val="lowerRoman"/>
+      <w:lvlText w:val="%9."/>
+      <w:lvlJc w:val="right"/>
+      <w:pPr>
+        <w:ind w:left="6480" w:hanging="180"/>
+      </w:pPr>
+    </w:lvl>
+  </w:abstractNum>
+  <w:abstractNum w:abstractNumId="18" w15:restartNumberingAfterBreak="0">
     <w:nsid w:val="69ED7D9F"/>
     <w:multiLevelType w:val="hybridMultilevel"/>
     <w:tmpl w:val="36221430"/>
@@ -1416,7 +3245,7 @@
       </w:rPr>
     </w:lvl>
   </w:abstractNum>
-  <w:abstractNum w:abstractNumId="6" w15:restartNumberingAfterBreak="0">
+  <w:abstractNum w:abstractNumId="19" w15:restartNumberingAfterBreak="0">
     <w:nsid w:val="7BF07682"/>
     <w:multiLevelType w:val="hybridMultilevel"/>
     <w:tmpl w:val="001465CA"/>
@@ -1505,26 +3334,154 @@
       </w:pPr>
     </w:lvl>
   </w:abstractNum>
+  <w:abstractNum w:abstractNumId="20" w15:restartNumberingAfterBreak="0">
+    <w:nsid w:val="7F343BE2"/>
+    <w:multiLevelType w:val="hybridMultilevel"/>
+    <w:tmpl w:val="6E9A7C3A"/>
+    <w:lvl w:ilvl="0" w:tplc="0809000F">
+      <w:start w:val="1"/>
+      <w:numFmt w:val="decimal"/>
+      <w:lvlText w:val="%1."/>
+      <w:lvlJc w:val="left"/>
+      <w:pPr>
+        <w:ind w:left="720" w:hanging="360"/>
+      </w:pPr>
+    </w:lvl>
+    <w:lvl w:ilvl="1" w:tplc="08090019" w:tentative="1">
+      <w:start w:val="1"/>
+      <w:numFmt w:val="lowerLetter"/>
+      <w:lvlText w:val="%2."/>
+      <w:lvlJc w:val="left"/>
+      <w:pPr>
+        <w:ind w:left="1440" w:hanging="360"/>
+      </w:pPr>
+    </w:lvl>
+    <w:lvl w:ilvl="2" w:tplc="0809001B" w:tentative="1">
+      <w:start w:val="1"/>
+      <w:numFmt w:val="lowerRoman"/>
+      <w:lvlText w:val="%3."/>
+      <w:lvlJc w:val="right"/>
+      <w:pPr>
+        <w:ind w:left="2160" w:hanging="180"/>
+      </w:pPr>
+    </w:lvl>
+    <w:lvl w:ilvl="3" w:tplc="0809000F" w:tentative="1">
+      <w:start w:val="1"/>
+      <w:numFmt w:val="decimal"/>
+      <w:lvlText w:val="%4."/>
+      <w:lvlJc w:val="left"/>
+      <w:pPr>
+        <w:ind w:left="2880" w:hanging="360"/>
+      </w:pPr>
+    </w:lvl>
+    <w:lvl w:ilvl="4" w:tplc="08090019" w:tentative="1">
+      <w:start w:val="1"/>
+      <w:numFmt w:val="lowerLetter"/>
+      <w:lvlText w:val="%5."/>
+      <w:lvlJc w:val="left"/>
+      <w:pPr>
+        <w:ind w:left="3600" w:hanging="360"/>
+      </w:pPr>
+    </w:lvl>
+    <w:lvl w:ilvl="5" w:tplc="0809001B" w:tentative="1">
+      <w:start w:val="1"/>
+      <w:numFmt w:val="lowerRoman"/>
+      <w:lvlText w:val="%6."/>
+      <w:lvlJc w:val="right"/>
+      <w:pPr>
+        <w:ind w:left="4320" w:hanging="180"/>
+      </w:pPr>
+    </w:lvl>
+    <w:lvl w:ilvl="6" w:tplc="0809000F" w:tentative="1">
+      <w:start w:val="1"/>
+      <w:numFmt w:val="decimal"/>
+      <w:lvlText w:val="%7."/>
+      <w:lvlJc w:val="left"/>
+      <w:pPr>
+        <w:ind w:left="5040" w:hanging="360"/>
+      </w:pPr>
+    </w:lvl>
+    <w:lvl w:ilvl="7" w:tplc="08090019" w:tentative="1">
+      <w:start w:val="1"/>
+      <w:numFmt w:val="lowerLetter"/>
+      <w:lvlText w:val="%8."/>
+      <w:lvlJc w:val="left"/>
+      <w:pPr>
+        <w:ind w:left="5760" w:hanging="360"/>
+      </w:pPr>
+    </w:lvl>
+    <w:lvl w:ilvl="8" w:tplc="0809001B" w:tentative="1">
+      <w:start w:val="1"/>
+      <w:numFmt w:val="lowerRoman"/>
+      <w:lvlText w:val="%9."/>
+      <w:lvlJc w:val="right"/>
+      <w:pPr>
+        <w:ind w:left="6480" w:hanging="180"/>
+      </w:pPr>
+    </w:lvl>
+  </w:abstractNum>
   <w:num w:numId="1">
-    <w:abstractNumId w:val="3"/>
+    <w:abstractNumId w:val="8"/>
   </w:num>
   <w:num w:numId="2">
     <w:abstractNumId w:val="1"/>
   </w:num>
   <w:num w:numId="3">
-    <w:abstractNumId w:val="6"/>
+    <w:abstractNumId w:val="19"/>
   </w:num>
   <w:num w:numId="4">
     <w:abstractNumId w:val="0"/>
   </w:num>
   <w:num w:numId="5">
+    <w:abstractNumId w:val="14"/>
+  </w:num>
+  <w:num w:numId="6">
+    <w:abstractNumId w:val="7"/>
+  </w:num>
+  <w:num w:numId="7">
+    <w:abstractNumId w:val="18"/>
+  </w:num>
+  <w:num w:numId="8">
+    <w:abstractNumId w:val="12"/>
+  </w:num>
+  <w:num w:numId="9">
+    <w:abstractNumId w:val="6"/>
+  </w:num>
+  <w:num w:numId="10">
+    <w:abstractNumId w:val="5"/>
+  </w:num>
+  <w:num w:numId="11">
     <w:abstractNumId w:val="4"/>
   </w:num>
-  <w:num w:numId="6">
+  <w:num w:numId="12">
     <w:abstractNumId w:val="2"/>
   </w:num>
-  <w:num w:numId="7">
-    <w:abstractNumId w:val="5"/>
+  <w:num w:numId="13">
+    <w:abstractNumId w:val="9"/>
+  </w:num>
+  <w:num w:numId="14">
+    <w:abstractNumId w:val="17"/>
+  </w:num>
+  <w:num w:numId="15">
+    <w:abstractNumId w:val="3"/>
+  </w:num>
+  <w:num w:numId="16">
+    <w:abstractNumId w:val="16"/>
+  </w:num>
+  <w:num w:numId="17">
+    <w:abstractNumId w:val="10"/>
+  </w:num>
+  <w:num w:numId="18">
+    <w:abstractNumId w:val="13"/>
+  </w:num>
+  <w:num w:numId="19">
+    <w:abstractNumId w:val="20"/>
+  </w:num>
+  <w:num w:numId="20">
+    <w:abstractNumId w:val="11"/>
+  </w:num>
+  <w:num w:numId="21">
+    <w:abstractNumId w:val="15"/>
   </w:num>
 </w:numbering>
 </file>
@@ -1652,6 +3609,7 @@
     <w:lsdException w:name="HTML Sample" w:semiHidden="1" w:unhideWhenUsed="1"/>
     <w:lsdException w:name="HTML Typewriter" w:semiHidden="1" w:unhideWhenUsed="1"/>
     <w:lsdException w:name="HTML Variable" w:semiHidden="1" w:unhideWhenUsed="1"/>
+    <w:lsdException w:name="Normal Table" w:semiHidden="1" w:unhideWhenUsed="1"/>
     <w:lsdException w:name="annotation subject" w:semiHidden="1" w:unhideWhenUsed="1"/>
     <w:lsdException w:name="No List" w:semiHidden="1" w:unhideWhenUsed="1"/>
     <w:lsdException w:name="Outline List 1" w:semiHidden="1" w:unhideWhenUsed="1"/>
@@ -1698,8 +3656,10 @@
     <w:lsdException w:name="Table Subtle 2" w:semiHidden="1" w:unhideWhenUsed="1"/>
     <w:lsdException w:name="Table Web 1" w:semiHidden="1" w:unhideWhenUsed="1"/>
     <w:lsdException w:name="Table Web 2" w:semiHidden="1" w:unhideWhenUsed="1"/>
+    <w:lsdException w:name="Table Web 3" w:semiHidden="1" w:unhideWhenUsed="1"/>
     <w:lsdException w:name="Balloon Text" w:semiHidden="1" w:unhideWhenUsed="1"/>
     <w:lsdException w:name="Table Grid" w:uiPriority="39"/>
+    <w:lsdException w:name="Table Theme" w:semiHidden="1" w:unhideWhenUsed="1"/>
     <w:lsdException w:name="Placeholder Text" w:semiHidden="1"/>
     <w:lsdException w:name="No Spacing" w:uiPriority="1" w:qFormat="1"/>
     <w:lsdException w:name="Light Shading" w:uiPriority="60"/>
@@ -2422,7 +4382,7 @@
 </file>
 
 <file path=customXml/itemProps1.xml><?xml version="1.0" encoding="utf-8"?>
-<ds:datastoreItem xmlns:ds="http://schemas.openxmlformats.org/officeDocument/2006/customXml" ds:itemID="{C8A9BDB6-E8A0-4B27-8747-34BA3B7CB6F7}">
+<ds:datastoreItem xmlns:ds="http://schemas.openxmlformats.org/officeDocument/2006/customXml" ds:itemID="{23ED1C7F-ACEF-424E-A709-BF76414B8912}">
   <ds:schemaRefs>
     <ds:schemaRef ds:uri="http://schemas.openxmlformats.org/officeDocument/2006/bibliography"/>
   </ds:schemaRefs>

</xml_diff>

<commit_message>
Added 4 Mar meeting to Meeting Summaries.docx
</commit_message>
<xml_diff>
--- a/CMM507 - Group 2 Meeting Summaries.docx
+++ b/CMM507 - Group 2 Meeting Summaries.docx
@@ -76,7 +76,7 @@
           <w:r>
             <w:fldChar w:fldCharType="separate"/>
           </w:r>
-          <w:hyperlink w:anchor="_Toc33569668" w:history="1">
+          <w:hyperlink w:anchor="_Toc34215462" w:history="1">
             <w:r>
               <w:rPr>
                 <w:rStyle w:val="Hyperlink"/>
@@ -103,7 +103,7 @@
                 <w:noProof/>
                 <w:webHidden/>
               </w:rPr>
-              <w:instrText xml:space="preserve"> PAGEREF _Toc33569668 \h </w:instrText>
+              <w:instrText xml:space="preserve"> PAGEREF _Toc34215462 \h </w:instrText>
             </w:r>
             <w:r>
               <w:rPr>
@@ -146,7 +146,7 @@
               <w:lang w:eastAsia="en-GB"/>
             </w:rPr>
           </w:pPr>
-          <w:hyperlink w:anchor="_Toc33569669" w:history="1">
+          <w:hyperlink w:anchor="_Toc34215463" w:history="1">
             <w:r>
               <w:rPr>
                 <w:rStyle w:val="Hyperlink"/>
@@ -173,7 +173,7 @@
                 <w:noProof/>
                 <w:webHidden/>
               </w:rPr>
-              <w:instrText xml:space="preserve"> PAGEREF _Toc33569669 \h </w:instrText>
+              <w:instrText xml:space="preserve"> PAGEREF _Toc34215463 \h </w:instrText>
             </w:r>
             <w:r>
               <w:rPr>
@@ -216,7 +216,7 @@
               <w:lang w:eastAsia="en-GB"/>
             </w:rPr>
           </w:pPr>
-          <w:hyperlink w:anchor="_Toc33569670" w:history="1">
+          <w:hyperlink w:anchor="_Toc34215464" w:history="1">
             <w:r>
               <w:rPr>
                 <w:rStyle w:val="Hyperlink"/>
@@ -243,7 +243,7 @@
                 <w:noProof/>
                 <w:webHidden/>
               </w:rPr>
-              <w:instrText xml:space="preserve"> PAGEREF _Toc33569670 \h </w:instrText>
+              <w:instrText xml:space="preserve"> PAGEREF _Toc34215464 \h </w:instrText>
             </w:r>
             <w:r>
               <w:rPr>
@@ -275,6 +275,76 @@
           </w:hyperlink>
         </w:p>
         <w:p>
+          <w:pPr>
+            <w:pStyle w:val="TOC1"/>
+            <w:tabs>
+              <w:tab w:val="right" w:leader="dot" w:pos="9016"/>
+            </w:tabs>
+            <w:rPr>
+              <w:rFonts w:eastAsiaTheme="minorEastAsia"/>
+              <w:noProof/>
+              <w:lang w:eastAsia="en-GB"/>
+            </w:rPr>
+          </w:pPr>
+          <w:hyperlink w:anchor="_Toc34215465" w:history="1">
+            <w:r>
+              <w:rPr>
+                <w:rStyle w:val="Hyperlink"/>
+                <w:noProof/>
+              </w:rPr>
+              <w:t>MAR 4</w:t>
+            </w:r>
+            <w:r>
+              <w:rPr>
+                <w:noProof/>
+                <w:webHidden/>
+              </w:rPr>
+              <w:tab/>
+            </w:r>
+            <w:r>
+              <w:rPr>
+                <w:noProof/>
+                <w:webHidden/>
+              </w:rPr>
+              <w:fldChar w:fldCharType="begin"/>
+            </w:r>
+            <w:r>
+              <w:rPr>
+                <w:noProof/>
+                <w:webHidden/>
+              </w:rPr>
+              <w:instrText xml:space="preserve"> PAGEREF _Toc34215465 \h </w:instrText>
+            </w:r>
+            <w:r>
+              <w:rPr>
+                <w:noProof/>
+                <w:webHidden/>
+              </w:rPr>
+            </w:r>
+            <w:r>
+              <w:rPr>
+                <w:noProof/>
+                <w:webHidden/>
+              </w:rPr>
+              <w:fldChar w:fldCharType="separate"/>
+            </w:r>
+            <w:r>
+              <w:rPr>
+                <w:noProof/>
+                <w:webHidden/>
+              </w:rPr>
+              <w:t>6</w:t>
+            </w:r>
+            <w:r>
+              <w:rPr>
+                <w:noProof/>
+                <w:webHidden/>
+              </w:rPr>
+              <w:fldChar w:fldCharType="end"/>
+            </w:r>
+          </w:hyperlink>
+        </w:p>
+        <w:p>
           <w:r>
             <w:rPr>
               <w:b/>
@@ -300,7 +370,7 @@
       <w:pPr>
         <w:pStyle w:val="Heading1"/>
       </w:pPr>
-      <w:bookmarkStart w:id="0" w:name="_Toc33569668"/>
+      <w:bookmarkStart w:id="0" w:name="_Toc34215462"/>
       <w:r>
         <w:lastRenderedPageBreak/>
         <w:t>FEB 11</w:t>
@@ -330,15 +400,7 @@
         <w:tab/>
       </w:r>
       <w:r>
-        <w:t xml:space="preserve">Alex, Georgios, Karen, </w:t>
-      </w:r>
-      <w:proofErr w:type="spellStart"/>
-      <w:r>
-        <w:t>Roshi</w:t>
-      </w:r>
-      <w:proofErr w:type="spellEnd"/>
-      <w:r>
-        <w:t>, Stuart</w:t>
+        <w:t>Alex, Georgios, Karen, Roshi, Stuart</w:t>
       </w:r>
     </w:p>
     <w:p>
@@ -414,15 +476,7 @@
         </w:numPr>
       </w:pPr>
       <w:r>
-        <w:t xml:space="preserve">A </w:t>
-      </w:r>
-      <w:proofErr w:type="spellStart"/>
-      <w:r>
-        <w:t>github</w:t>
-      </w:r>
-      <w:proofErr w:type="spellEnd"/>
-      <w:r>
-        <w:t xml:space="preserve"> repository has been set up to store project documents</w:t>
+        <w:t>A github repository has been set up to store project documents</w:t>
       </w:r>
     </w:p>
     <w:p>
@@ -487,16 +541,11 @@
         <w:t xml:space="preserve">size </w:t>
       </w:r>
       <w:r>
-        <w:t xml:space="preserve">in the ocean given the factors </w:t>
-      </w:r>
-      <w:proofErr w:type="gramStart"/>
-      <w:r>
-        <w:t>of</w:t>
+        <w:t>in the ocean given the factors of</w:t>
       </w:r>
       <w:r>
         <w:t>:</w:t>
       </w:r>
-      <w:proofErr w:type="gramEnd"/>
       <w:r>
         <w:t xml:space="preserve"> rate of </w:t>
       </w:r>
@@ -538,16 +587,11 @@
         </w:numPr>
       </w:pPr>
       <w:r>
-        <w:t xml:space="preserve">sources, datasets and </w:t>
-      </w:r>
-      <w:proofErr w:type="gramStart"/>
-      <w:r>
-        <w:t>literature</w:t>
+        <w:t>sources, datasets and literature</w:t>
       </w:r>
       <w:r>
         <w:t>;</w:t>
       </w:r>
-      <w:proofErr w:type="gramEnd"/>
     </w:p>
     <w:p>
       <w:pPr>
@@ -576,16 +620,11 @@
         <w:t xml:space="preserve"> the</w:t>
       </w:r>
       <w:r>
-        <w:t xml:space="preserve"> </w:t>
-      </w:r>
-      <w:proofErr w:type="gramStart"/>
-      <w:r>
-        <w:t>go</w:t>
+        <w:t xml:space="preserve"> go</w:t>
       </w:r>
       <w:r>
         <w:t>;</w:t>
       </w:r>
-      <w:proofErr w:type="gramEnd"/>
     </w:p>
     <w:p>
       <w:pPr>
@@ -709,11 +748,9 @@
             <w:tcW w:w="1276" w:type="dxa"/>
           </w:tcPr>
           <w:p>
-            <w:proofErr w:type="spellStart"/>
             <w:r>
               <w:t>Roshi</w:t>
             </w:r>
-            <w:proofErr w:type="spellEnd"/>
           </w:p>
         </w:tc>
         <w:tc>
@@ -979,7 +1016,7 @@
       <w:pPr>
         <w:pStyle w:val="Heading1"/>
       </w:pPr>
-      <w:bookmarkStart w:id="1" w:name="_Toc33569669"/>
+      <w:bookmarkStart w:id="1" w:name="_Toc34215463"/>
       <w:r>
         <w:lastRenderedPageBreak/>
         <w:t>FEB 1</w:t>
@@ -1006,15 +1043,7 @@
       </w:r>
       <w:r>
         <w:tab/>
-        <w:t xml:space="preserve">Alex, Georgios, Karen, </w:t>
-      </w:r>
-      <w:proofErr w:type="spellStart"/>
-      <w:r>
-        <w:t>Roshi</w:t>
-      </w:r>
-      <w:proofErr w:type="spellEnd"/>
-      <w:r>
-        <w:t>, Stuart</w:t>
+        <w:t>Alex, Georgios, Karen, Roshi, Stuart</w:t>
       </w:r>
     </w:p>
     <w:p>
@@ -1117,8 +1146,6 @@
           <w:szCs w:val="32"/>
         </w:rPr>
       </w:pPr>
-      <w:bookmarkStart w:id="2" w:name="_GoBack"/>
-      <w:bookmarkEnd w:id="2"/>
       <w:r>
         <w:br w:type="page"/>
       </w:r>
@@ -1127,7 +1154,7 @@
       <w:pPr>
         <w:pStyle w:val="Heading1"/>
       </w:pPr>
-      <w:bookmarkStart w:id="3" w:name="_Toc33569670"/>
+      <w:bookmarkStart w:id="2" w:name="_Toc34215464"/>
       <w:r>
         <w:lastRenderedPageBreak/>
         <w:t xml:space="preserve">FEB </w:t>
@@ -1135,7 +1162,7 @@
       <w:r>
         <w:t>25</w:t>
       </w:r>
-      <w:bookmarkEnd w:id="3"/>
+      <w:bookmarkEnd w:id="2"/>
     </w:p>
     <w:p>
       <w:r>
@@ -1154,15 +1181,7 @@
       </w:r>
       <w:r>
         <w:tab/>
-        <w:t xml:space="preserve">Alex, Georgios, Karen, </w:t>
-      </w:r>
-      <w:proofErr w:type="spellStart"/>
-      <w:r>
-        <w:t>Roshi</w:t>
-      </w:r>
-      <w:proofErr w:type="spellEnd"/>
-      <w:r>
-        <w:t>, Stuart</w:t>
+        <w:t>Alex, Georgios, Karen, Roshi, Stuart</w:t>
       </w:r>
     </w:p>
     <w:p>
@@ -1204,21 +1223,8 @@
           <w:numId w:val="18"/>
         </w:numPr>
       </w:pPr>
-      <w:proofErr w:type="spellStart"/>
-      <w:r>
-        <w:t>BibliTex</w:t>
-      </w:r>
-      <w:proofErr w:type="spellEnd"/>
-      <w:r>
-        <w:t xml:space="preserve"> for final R </w:t>
-      </w:r>
-      <w:proofErr w:type="spellStart"/>
-      <w:r>
-        <w:t>Sweave</w:t>
-      </w:r>
-      <w:proofErr w:type="spellEnd"/>
-      <w:r>
-        <w:t xml:space="preserve"> file now working</w:t>
+      <w:r>
+        <w:t>BibliTex for final R Sweave file now working</w:t>
       </w:r>
     </w:p>
     <w:p>
@@ -1267,15 +1273,7 @@
         <w:t>Each member to post summary of t</w:t>
       </w:r>
       <w:r>
-        <w:t>heir findings and any material to slack/</w:t>
-      </w:r>
-      <w:proofErr w:type="spellStart"/>
-      <w:r>
-        <w:t>github</w:t>
-      </w:r>
-      <w:proofErr w:type="spellEnd"/>
-      <w:r>
-        <w:t xml:space="preserve"> by end of day.</w:t>
+        <w:t>heir findings and any material to slack/github by end of day.</w:t>
       </w:r>
     </w:p>
     <w:p>
@@ -1352,15 +1350,7 @@
         </w:numPr>
       </w:pPr>
       <w:r>
-        <w:t>Some long/lats may be using differing long/</w:t>
-      </w:r>
-      <w:proofErr w:type="spellStart"/>
-      <w:r>
-        <w:t>lat</w:t>
-      </w:r>
-      <w:proofErr w:type="spellEnd"/>
-      <w:r>
-        <w:t xml:space="preserve"> systems</w:t>
+        <w:t>Some long/lats may be using differing long/lat systems</w:t>
       </w:r>
     </w:p>
     <w:p>
@@ -1408,15 +1398,7 @@
         </w:numPr>
       </w:pPr>
       <w:r>
-        <w:t xml:space="preserve">Medium and </w:t>
-      </w:r>
-      <w:proofErr w:type="gramStart"/>
-      <w:r>
-        <w:t>low income</w:t>
-      </w:r>
-      <w:proofErr w:type="gramEnd"/>
-      <w:r>
-        <w:t xml:space="preserve"> countries</w:t>
+        <w:t>Medium and low income countries</w:t>
       </w:r>
       <w:r>
         <w:t xml:space="preserve"> highest contributors</w:t>
@@ -1484,11 +1466,9 @@
           <w:numId w:val="14"/>
         </w:numPr>
       </w:pPr>
-      <w:proofErr w:type="spellStart"/>
       <w:r>
         <w:t>Roshi</w:t>
       </w:r>
-      <w:proofErr w:type="spellEnd"/>
       <w:r>
         <w:t xml:space="preserve"> </w:t>
       </w:r>
@@ -1503,6 +1483,641 @@
       </w:r>
     </w:p>
     <w:p/>
+    <w:p>
+      <w:pPr>
+        <w:rPr>
+          <w:rFonts w:asciiTheme="majorHAnsi" w:eastAsiaTheme="majorEastAsia" w:hAnsiTheme="majorHAnsi" w:cstheme="majorBidi"/>
+          <w:color w:val="2F5496" w:themeColor="accent1" w:themeShade="BF"/>
+          <w:sz w:val="32"/>
+          <w:szCs w:val="32"/>
+        </w:rPr>
+      </w:pPr>
+      <w:r>
+        <w:br w:type="page"/>
+      </w:r>
+    </w:p>
+    <w:p>
+      <w:pPr>
+        <w:pStyle w:val="Heading1"/>
+      </w:pPr>
+      <w:bookmarkStart w:id="3" w:name="_Toc34215465"/>
+      <w:r>
+        <w:lastRenderedPageBreak/>
+        <w:t>M</w:t>
+      </w:r>
+      <w:r>
+        <w:t>AR</w:t>
+      </w:r>
+      <w:r>
+        <w:t xml:space="preserve"> 4</w:t>
+      </w:r>
+      <w:bookmarkEnd w:id="3"/>
+    </w:p>
+    <w:p>
+      <w:r>
+        <w:t xml:space="preserve">Time &amp; Location: </w:t>
+      </w:r>
+      <w:r>
+        <w:tab/>
+      </w:r>
+      <w:r>
+        <w:t>10a</w:t>
+      </w:r>
+      <w:r>
+        <w:t xml:space="preserve">m to </w:t>
+      </w:r>
+      <w:r>
+        <w:t>11a</w:t>
+      </w:r>
+      <w:r>
+        <w:t>m, SIWB Cafeteria</w:t>
+      </w:r>
+      <w:r>
+        <w:br/>
+        <w:t xml:space="preserve">Present: </w:t>
+      </w:r>
+      <w:r>
+        <w:tab/>
+      </w:r>
+      <w:r>
+        <w:tab/>
+        <w:t>Alex, Georgios, Karen, Roshi, Stuart</w:t>
+      </w:r>
+    </w:p>
+    <w:p>
+      <w:r>
+        <w:t>Objectives:</w:t>
+      </w:r>
+    </w:p>
+    <w:p>
+      <w:pPr>
+        <w:pStyle w:val="ListParagraph"/>
+        <w:numPr>
+          <w:ilvl w:val="0"/>
+          <w:numId w:val="22"/>
+        </w:numPr>
+      </w:pPr>
+      <w:r>
+        <w:t xml:space="preserve">Prepare presentation for </w:t>
+      </w:r>
+      <w:r>
+        <w:t>next week</w:t>
+      </w:r>
+    </w:p>
+    <w:p>
+      <w:pPr>
+        <w:pStyle w:val="ListParagraph"/>
+        <w:numPr>
+          <w:ilvl w:val="0"/>
+          <w:numId w:val="22"/>
+        </w:numPr>
+      </w:pPr>
+      <w:r>
+        <w:t>Prepare pre-report for submission</w:t>
+      </w:r>
+      <w:r>
+        <w:t xml:space="preserve"> 12 mar</w:t>
+      </w:r>
+    </w:p>
+    <w:p>
+      <w:r>
+        <w:t>Notices:</w:t>
+      </w:r>
+    </w:p>
+    <w:p>
+      <w:pPr>
+        <w:pStyle w:val="ListParagraph"/>
+        <w:numPr>
+          <w:ilvl w:val="0"/>
+          <w:numId w:val="23"/>
+        </w:numPr>
+      </w:pPr>
+      <w:r>
+        <w:t xml:space="preserve">Karen: </w:t>
+      </w:r>
+      <w:r>
+        <w:t>Presentation template has been started, will need graphics.</w:t>
+      </w:r>
+    </w:p>
+    <w:p>
+      <w:pPr>
+        <w:pStyle w:val="ListParagraph"/>
+        <w:numPr>
+          <w:ilvl w:val="0"/>
+          <w:numId w:val="23"/>
+        </w:numPr>
+      </w:pPr>
+      <w:r>
+        <w:t xml:space="preserve">Georgios: </w:t>
+      </w:r>
+      <w:r>
+        <w:t xml:space="preserve">Model for predicting label </w:t>
+      </w:r>
+      <w:r>
+        <w:t>being built</w:t>
+      </w:r>
+    </w:p>
+    <w:p>
+      <w:r>
+        <w:t>Decisions:</w:t>
+      </w:r>
+    </w:p>
+    <w:p>
+      <w:pPr>
+        <w:pStyle w:val="ListParagraph"/>
+        <w:numPr>
+          <w:ilvl w:val="0"/>
+          <w:numId w:val="24"/>
+        </w:numPr>
+      </w:pPr>
+      <w:r>
+        <w:t>Agreed to subset data</w:t>
+      </w:r>
+      <w:r>
+        <w:t>.</w:t>
+      </w:r>
+    </w:p>
+    <w:p>
+      <w:pPr>
+        <w:pStyle w:val="ListParagraph"/>
+        <w:numPr>
+          <w:ilvl w:val="0"/>
+          <w:numId w:val="24"/>
+        </w:numPr>
+      </w:pPr>
+      <w:r>
+        <w:t xml:space="preserve">Agreed to re-class some </w:t>
+      </w:r>
+      <w:r>
+        <w:t>labels.</w:t>
+      </w:r>
+    </w:p>
+    <w:p>
+      <w:r>
+        <w:t>Actions:</w:t>
+      </w:r>
+    </w:p>
+    <w:p>
+      <w:pPr>
+        <w:pStyle w:val="ListParagraph"/>
+        <w:numPr>
+          <w:ilvl w:val="0"/>
+          <w:numId w:val="26"/>
+        </w:numPr>
+      </w:pPr>
+      <w:r>
+        <w:t>Stuart, Georgios to continue with exploration and model building respectively.</w:t>
+      </w:r>
+    </w:p>
+    <w:p>
+      <w:pPr>
+        <w:pStyle w:val="ListParagraph"/>
+        <w:numPr>
+          <w:ilvl w:val="0"/>
+          <w:numId w:val="26"/>
+        </w:numPr>
+      </w:pPr>
+      <w:r>
+        <w:t xml:space="preserve">Karen to </w:t>
+      </w:r>
+      <w:r>
+        <w:t>finish presentation, initial report and update final report</w:t>
+      </w:r>
+    </w:p>
+    <w:p>
+      <w:pPr>
+        <w:pStyle w:val="ListParagraph"/>
+        <w:numPr>
+          <w:ilvl w:val="0"/>
+          <w:numId w:val="26"/>
+        </w:numPr>
+      </w:pPr>
+      <w:r>
+        <w:t>Roshi to wrap up motivations and provide to Karen</w:t>
+      </w:r>
+    </w:p>
+    <w:p>
+      <w:pPr>
+        <w:pStyle w:val="ListParagraph"/>
+        <w:numPr>
+          <w:ilvl w:val="0"/>
+          <w:numId w:val="26"/>
+        </w:numPr>
+      </w:pPr>
+      <w:r>
+        <w:t xml:space="preserve">Alex to </w:t>
+      </w:r>
+      <w:r>
+        <w:t xml:space="preserve">prepare </w:t>
+      </w:r>
+      <w:r>
+        <w:t>writeup</w:t>
+      </w:r>
+      <w:r>
+        <w:t xml:space="preserve"> on dataset description</w:t>
+      </w:r>
+      <w:r>
+        <w:t xml:space="preserve">, </w:t>
+      </w:r>
+      <w:r>
+        <w:t>which will lead to a section on</w:t>
+      </w:r>
+      <w:r>
+        <w:t xml:space="preserve"> dataset cleaning</w:t>
+      </w:r>
+      <w:r>
+        <w:t>.</w:t>
+      </w:r>
+    </w:p>
+    <w:p>
+      <w:r>
+        <w:t>Discussion Notes:</w:t>
+      </w:r>
+    </w:p>
+    <w:p>
+      <w:pPr>
+        <w:pStyle w:val="ListParagraph"/>
+        <w:numPr>
+          <w:ilvl w:val="0"/>
+          <w:numId w:val="25"/>
+        </w:numPr>
+      </w:pPr>
+      <w:r>
+        <w:t>D</w:t>
+      </w:r>
+      <w:r>
+        <w:t xml:space="preserve">ata set is too large for model </w:t>
+      </w:r>
+    </w:p>
+    <w:p>
+      <w:pPr>
+        <w:pStyle w:val="ListParagraph"/>
+        <w:numPr>
+          <w:ilvl w:val="1"/>
+          <w:numId w:val="25"/>
+        </w:numPr>
+      </w:pPr>
+      <w:r>
+        <w:t>Georgios: Building model to predict label name based on location, qty, error radius</w:t>
+      </w:r>
+    </w:p>
+    <w:p>
+      <w:pPr>
+        <w:pStyle w:val="ListParagraph"/>
+        <w:numPr>
+          <w:ilvl w:val="1"/>
+          <w:numId w:val="25"/>
+        </w:numPr>
+      </w:pPr>
+      <w:r>
+        <w:t xml:space="preserve">Georgios: </w:t>
+      </w:r>
+      <w:r>
+        <w:t>247k instances</w:t>
+      </w:r>
+      <w:r>
+        <w:t xml:space="preserve"> described as plastic</w:t>
+      </w:r>
+      <w:r>
+        <w:t>, will need to subset</w:t>
+      </w:r>
+      <w:r>
+        <w:t xml:space="preserve"> as</w:t>
+      </w:r>
+      <w:r>
+        <w:t xml:space="preserve"> processor cannot cope.</w:t>
+      </w:r>
+    </w:p>
+    <w:p>
+      <w:pPr>
+        <w:pStyle w:val="ListParagraph"/>
+        <w:numPr>
+          <w:ilvl w:val="0"/>
+          <w:numId w:val="25"/>
+        </w:numPr>
+      </w:pPr>
+      <w:r>
+        <w:t>Re-categoris</w:t>
+      </w:r>
+      <w:r>
+        <w:t>ing</w:t>
+      </w:r>
+    </w:p>
+    <w:p>
+      <w:pPr>
+        <w:pStyle w:val="ListParagraph"/>
+        <w:numPr>
+          <w:ilvl w:val="1"/>
+          <w:numId w:val="25"/>
+        </w:numPr>
+      </w:pPr>
+      <w:r>
+        <w:t xml:space="preserve">Georgios: </w:t>
+      </w:r>
+      <w:r>
+        <w:t>need to re</w:t>
+      </w:r>
+      <w:r>
+        <w:t>-</w:t>
+      </w:r>
+      <w:r>
+        <w:t xml:space="preserve">categorise </w:t>
+      </w:r>
+      <w:r>
+        <w:t>some of the labels</w:t>
+      </w:r>
+      <w:r>
+        <w:t xml:space="preserve">, the </w:t>
+      </w:r>
+      <w:r>
+        <w:t>variance is too high.</w:t>
+      </w:r>
+    </w:p>
+    <w:p>
+      <w:pPr>
+        <w:pStyle w:val="ListParagraph"/>
+        <w:numPr>
+          <w:ilvl w:val="1"/>
+          <w:numId w:val="25"/>
+        </w:numPr>
+      </w:pPr>
+      <w:r>
+        <w:t>Stuart: Roshi has provided re-classification groupings on slack</w:t>
+      </w:r>
+    </w:p>
+    <w:p>
+      <w:pPr>
+        <w:pStyle w:val="ListParagraph"/>
+        <w:numPr>
+          <w:ilvl w:val="1"/>
+          <w:numId w:val="25"/>
+        </w:numPr>
+      </w:pPr>
+      <w:r>
+        <w:t>Geor</w:t>
+      </w:r>
+      <w:r>
+        <w:t>gios: will integrate</w:t>
+      </w:r>
+    </w:p>
+    <w:p>
+      <w:pPr>
+        <w:pStyle w:val="ListParagraph"/>
+        <w:numPr>
+          <w:ilvl w:val="0"/>
+          <w:numId w:val="25"/>
+        </w:numPr>
+      </w:pPr>
+      <w:r>
+        <w:t>Valid variables for model</w:t>
+      </w:r>
+    </w:p>
+    <w:p>
+      <w:pPr>
+        <w:pStyle w:val="ListParagraph"/>
+        <w:numPr>
+          <w:ilvl w:val="1"/>
+          <w:numId w:val="25"/>
+        </w:numPr>
+      </w:pPr>
+      <w:r>
+        <w:t xml:space="preserve">Stuart: </w:t>
+      </w:r>
+      <w:r>
+        <w:t>error</w:t>
+      </w:r>
+      <w:r>
+        <w:t xml:space="preserve"> radius may not be a good variable to use</w:t>
+      </w:r>
+    </w:p>
+    <w:p>
+      <w:pPr>
+        <w:pStyle w:val="ListParagraph"/>
+        <w:numPr>
+          <w:ilvl w:val="1"/>
+          <w:numId w:val="25"/>
+        </w:numPr>
+      </w:pPr>
+      <w:r>
+        <w:t xml:space="preserve">Stuart: each </w:t>
+      </w:r>
+      <w:r>
+        <w:t xml:space="preserve">entry is an </w:t>
+      </w:r>
+      <w:r>
+        <w:t>observation</w:t>
+      </w:r>
+      <w:r>
+        <w:t>,</w:t>
+      </w:r>
+      <w:r>
+        <w:t xml:space="preserve"> not a raw count of items, </w:t>
+      </w:r>
+      <w:r>
+        <w:t>but count at the time.</w:t>
+      </w:r>
+    </w:p>
+    <w:p>
+      <w:pPr>
+        <w:pStyle w:val="ListParagraph"/>
+        <w:numPr>
+          <w:ilvl w:val="1"/>
+          <w:numId w:val="25"/>
+        </w:numPr>
+      </w:pPr>
+      <w:r>
+        <w:t xml:space="preserve">Georgios: agree radius </w:t>
+      </w:r>
+      <w:r>
+        <w:t>is not good to use, but count still is.</w:t>
+      </w:r>
+    </w:p>
+    <w:p>
+      <w:pPr>
+        <w:pStyle w:val="ListParagraph"/>
+        <w:numPr>
+          <w:ilvl w:val="0"/>
+          <w:numId w:val="25"/>
+        </w:numPr>
+      </w:pPr>
+      <w:r>
+        <w:t>Correlations</w:t>
+      </w:r>
+    </w:p>
+    <w:p>
+      <w:pPr>
+        <w:pStyle w:val="ListParagraph"/>
+        <w:numPr>
+          <w:ilvl w:val="1"/>
+          <w:numId w:val="25"/>
+        </w:numPr>
+      </w:pPr>
+      <w:r>
+        <w:t>Roshi: A</w:t>
+      </w:r>
+      <w:r>
+        <w:t>re there any</w:t>
+      </w:r>
+      <w:r>
+        <w:t xml:space="preserve"> correlation</w:t>
+      </w:r>
+      <w:r>
+        <w:t>s</w:t>
+      </w:r>
+      <w:r>
+        <w:t xml:space="preserve"> in there?</w:t>
+      </w:r>
+    </w:p>
+    <w:p>
+      <w:pPr>
+        <w:pStyle w:val="ListParagraph"/>
+        <w:numPr>
+          <w:ilvl w:val="1"/>
+          <w:numId w:val="25"/>
+        </w:numPr>
+      </w:pPr>
+      <w:r>
+        <w:t xml:space="preserve">Karen: We will be looking at correlations between </w:t>
+      </w:r>
+      <w:r>
+        <w:t>items occurring and events.</w:t>
+      </w:r>
+      <w:r>
+        <w:t xml:space="preserve"> E.g.</w:t>
+      </w:r>
+      <w:r>
+        <w:t xml:space="preserve"> fireworks in north America and July</w:t>
+      </w:r>
+      <w:r>
+        <w:t>, fireworks and six pack rings</w:t>
+      </w:r>
+    </w:p>
+    <w:p>
+      <w:pPr>
+        <w:pStyle w:val="ListParagraph"/>
+        <w:numPr>
+          <w:ilvl w:val="0"/>
+          <w:numId w:val="25"/>
+        </w:numPr>
+      </w:pPr>
+      <w:r>
+        <w:t>Presentation</w:t>
+      </w:r>
+    </w:p>
+    <w:p>
+      <w:pPr>
+        <w:pStyle w:val="ListParagraph"/>
+        <w:numPr>
+          <w:ilvl w:val="1"/>
+          <w:numId w:val="25"/>
+        </w:numPr>
+      </w:pPr>
+      <w:r>
+        <w:t xml:space="preserve">Karen: Initial structure of presentation is drafted. 5 sections of: what we started with, </w:t>
+      </w:r>
+      <w:r>
+        <w:t>problems we found, turning point, what we’ve found since, what we’re doing next.</w:t>
+      </w:r>
+      <w:bookmarkStart w:id="4" w:name="_GoBack"/>
+      <w:bookmarkEnd w:id="4"/>
+    </w:p>
+    <w:p>
+      <w:pPr>
+        <w:pStyle w:val="ListParagraph"/>
+        <w:numPr>
+          <w:ilvl w:val="1"/>
+          <w:numId w:val="25"/>
+        </w:numPr>
+      </w:pPr>
+      <w:r>
+        <w:t xml:space="preserve">Karen: will </w:t>
+      </w:r>
+      <w:r>
+        <w:t>start combining all work on Saturday for presentation and final report, please upload latest material by Friday, amendments can be made after</w:t>
+      </w:r>
+    </w:p>
+    <w:p>
+      <w:pPr>
+        <w:pStyle w:val="ListParagraph"/>
+        <w:numPr>
+          <w:ilvl w:val="0"/>
+          <w:numId w:val="25"/>
+        </w:numPr>
+      </w:pPr>
+      <w:r>
+        <w:t>Final Report</w:t>
+      </w:r>
+    </w:p>
+    <w:p>
+      <w:pPr>
+        <w:pStyle w:val="ListParagraph"/>
+        <w:numPr>
+          <w:ilvl w:val="1"/>
+          <w:numId w:val="25"/>
+        </w:numPr>
+      </w:pPr>
+      <w:r>
+        <w:lastRenderedPageBreak/>
+        <w:t xml:space="preserve">Karen: Will need a </w:t>
+      </w:r>
+      <w:r>
+        <w:t xml:space="preserve">section in </w:t>
+      </w:r>
+      <w:r>
+        <w:t xml:space="preserve">report to describe the original dataset, this will describe what is in it, </w:t>
+      </w:r>
+      <w:r>
+        <w:t xml:space="preserve">what is wrong with it (missing values, incorrect values, </w:t>
+      </w:r>
+      <w:r>
+        <w:t>relevance -e.g. Stuart’s point about error radius</w:t>
+      </w:r>
+      <w:r>
+        <w:t>) this will then lead to a following section about how the data was treated</w:t>
+      </w:r>
+      <w:r>
+        <w:t xml:space="preserve"> (e.g. re-classing)</w:t>
+      </w:r>
+      <w:r>
+        <w:t xml:space="preserve"> before we processed it.</w:t>
+      </w:r>
+    </w:p>
+    <w:p>
+      <w:pPr>
+        <w:pStyle w:val="ListParagraph"/>
+        <w:numPr>
+          <w:ilvl w:val="0"/>
+          <w:numId w:val="25"/>
+        </w:numPr>
+      </w:pPr>
+      <w:r>
+        <w:t>Code review</w:t>
+      </w:r>
+    </w:p>
+    <w:p>
+      <w:pPr>
+        <w:pStyle w:val="ListParagraph"/>
+        <w:numPr>
+          <w:ilvl w:val="1"/>
+          <w:numId w:val="25"/>
+        </w:numPr>
+      </w:pPr>
+      <w:r>
+        <w:t>Stuart: request for code review isn’t to check every line</w:t>
+      </w:r>
+      <w:r>
+        <w:t xml:space="preserve"> for accuracy, but to </w:t>
+      </w:r>
+      <w:r>
+        <w:t>check the logic is so</w:t>
+      </w:r>
+      <w:r>
+        <w:t>und</w:t>
+      </w:r>
+      <w:r>
+        <w:t xml:space="preserve"> and if any steps missed.</w:t>
+      </w:r>
+    </w:p>
     <w:sectPr>
       <w:pgSz w:w="11906" w:h="16838"/>
       <w:pgMar w:top="1440" w:right="1440" w:bottom="1440" w:left="1440" w:header="708" w:footer="708" w:gutter="0"/>
@@ -1629,6 +2244,95 @@
     </w:lvl>
   </w:abstractNum>
   <w:abstractNum w:abstractNumId="1" w15:restartNumberingAfterBreak="0">
+    <w:nsid w:val="0FA30D47"/>
+    <w:multiLevelType w:val="hybridMultilevel"/>
+    <w:tmpl w:val="6C42B0E0"/>
+    <w:lvl w:ilvl="0" w:tplc="0809000F">
+      <w:start w:val="1"/>
+      <w:numFmt w:val="decimal"/>
+      <w:lvlText w:val="%1."/>
+      <w:lvlJc w:val="left"/>
+      <w:pPr>
+        <w:ind w:left="720" w:hanging="360"/>
+      </w:pPr>
+      <w:rPr>
+        <w:rFonts w:hint="default"/>
+      </w:rPr>
+    </w:lvl>
+    <w:lvl w:ilvl="1" w:tplc="08090019" w:tentative="1">
+      <w:start w:val="1"/>
+      <w:numFmt w:val="lowerLetter"/>
+      <w:lvlText w:val="%2."/>
+      <w:lvlJc w:val="left"/>
+      <w:pPr>
+        <w:ind w:left="1440" w:hanging="360"/>
+      </w:pPr>
+    </w:lvl>
+    <w:lvl w:ilvl="2" w:tplc="0809001B" w:tentative="1">
+      <w:start w:val="1"/>
+      <w:numFmt w:val="lowerRoman"/>
+      <w:lvlText w:val="%3."/>
+      <w:lvlJc w:val="right"/>
+      <w:pPr>
+        <w:ind w:left="2160" w:hanging="180"/>
+      </w:pPr>
+    </w:lvl>
+    <w:lvl w:ilvl="3" w:tplc="0809000F" w:tentative="1">
+      <w:start w:val="1"/>
+      <w:numFmt w:val="decimal"/>
+      <w:lvlText w:val="%4."/>
+      <w:lvlJc w:val="left"/>
+      <w:pPr>
+        <w:ind w:left="2880" w:hanging="360"/>
+      </w:pPr>
+    </w:lvl>
+    <w:lvl w:ilvl="4" w:tplc="08090019" w:tentative="1">
+      <w:start w:val="1"/>
+      <w:numFmt w:val="lowerLetter"/>
+      <w:lvlText w:val="%5."/>
+      <w:lvlJc w:val="left"/>
+      <w:pPr>
+        <w:ind w:left="3600" w:hanging="360"/>
+      </w:pPr>
+    </w:lvl>
+    <w:lvl w:ilvl="5" w:tplc="0809001B" w:tentative="1">
+      <w:start w:val="1"/>
+      <w:numFmt w:val="lowerRoman"/>
+      <w:lvlText w:val="%6."/>
+      <w:lvlJc w:val="right"/>
+      <w:pPr>
+        <w:ind w:left="4320" w:hanging="180"/>
+      </w:pPr>
+    </w:lvl>
+    <w:lvl w:ilvl="6" w:tplc="0809000F" w:tentative="1">
+      <w:start w:val="1"/>
+      <w:numFmt w:val="decimal"/>
+      <w:lvlText w:val="%7."/>
+      <w:lvlJc w:val="left"/>
+      <w:pPr>
+        <w:ind w:left="5040" w:hanging="360"/>
+      </w:pPr>
+    </w:lvl>
+    <w:lvl w:ilvl="7" w:tplc="08090019" w:tentative="1">
+      <w:start w:val="1"/>
+      <w:numFmt w:val="lowerLetter"/>
+      <w:lvlText w:val="%8."/>
+      <w:lvlJc w:val="left"/>
+      <w:pPr>
+        <w:ind w:left="5760" w:hanging="360"/>
+      </w:pPr>
+    </w:lvl>
+    <w:lvl w:ilvl="8" w:tplc="0809001B" w:tentative="1">
+      <w:start w:val="1"/>
+      <w:numFmt w:val="lowerRoman"/>
+      <w:lvlText w:val="%9."/>
+      <w:lvlJc w:val="right"/>
+      <w:pPr>
+        <w:ind w:left="6480" w:hanging="180"/>
+      </w:pPr>
+    </w:lvl>
+  </w:abstractNum>
+  <w:abstractNum w:abstractNumId="2" w15:restartNumberingAfterBreak="0">
     <w:nsid w:val="170C65DF"/>
     <w:multiLevelType w:val="hybridMultilevel"/>
     <w:tmpl w:val="23ACE8F8"/>
@@ -1717,7 +2421,185 @@
       </w:pPr>
     </w:lvl>
   </w:abstractNum>
-  <w:abstractNum w:abstractNumId="2" w15:restartNumberingAfterBreak="0">
+  <w:abstractNum w:abstractNumId="3" w15:restartNumberingAfterBreak="0">
+    <w:nsid w:val="17210C5B"/>
+    <w:multiLevelType w:val="hybridMultilevel"/>
+    <w:tmpl w:val="268C330E"/>
+    <w:lvl w:ilvl="0" w:tplc="0809000F">
+      <w:start w:val="1"/>
+      <w:numFmt w:val="decimal"/>
+      <w:lvlText w:val="%1."/>
+      <w:lvlJc w:val="left"/>
+      <w:pPr>
+        <w:ind w:left="720" w:hanging="360"/>
+      </w:pPr>
+      <w:rPr>
+        <w:rFonts w:hint="default"/>
+      </w:rPr>
+    </w:lvl>
+    <w:lvl w:ilvl="1" w:tplc="08090019" w:tentative="1">
+      <w:start w:val="1"/>
+      <w:numFmt w:val="lowerLetter"/>
+      <w:lvlText w:val="%2."/>
+      <w:lvlJc w:val="left"/>
+      <w:pPr>
+        <w:ind w:left="1440" w:hanging="360"/>
+      </w:pPr>
+    </w:lvl>
+    <w:lvl w:ilvl="2" w:tplc="0809001B" w:tentative="1">
+      <w:start w:val="1"/>
+      <w:numFmt w:val="lowerRoman"/>
+      <w:lvlText w:val="%3."/>
+      <w:lvlJc w:val="right"/>
+      <w:pPr>
+        <w:ind w:left="2160" w:hanging="180"/>
+      </w:pPr>
+    </w:lvl>
+    <w:lvl w:ilvl="3" w:tplc="0809000F" w:tentative="1">
+      <w:start w:val="1"/>
+      <w:numFmt w:val="decimal"/>
+      <w:lvlText w:val="%4."/>
+      <w:lvlJc w:val="left"/>
+      <w:pPr>
+        <w:ind w:left="2880" w:hanging="360"/>
+      </w:pPr>
+    </w:lvl>
+    <w:lvl w:ilvl="4" w:tplc="08090019" w:tentative="1">
+      <w:start w:val="1"/>
+      <w:numFmt w:val="lowerLetter"/>
+      <w:lvlText w:val="%5."/>
+      <w:lvlJc w:val="left"/>
+      <w:pPr>
+        <w:ind w:left="3600" w:hanging="360"/>
+      </w:pPr>
+    </w:lvl>
+    <w:lvl w:ilvl="5" w:tplc="0809001B" w:tentative="1">
+      <w:start w:val="1"/>
+      <w:numFmt w:val="lowerRoman"/>
+      <w:lvlText w:val="%6."/>
+      <w:lvlJc w:val="right"/>
+      <w:pPr>
+        <w:ind w:left="4320" w:hanging="180"/>
+      </w:pPr>
+    </w:lvl>
+    <w:lvl w:ilvl="6" w:tplc="0809000F" w:tentative="1">
+      <w:start w:val="1"/>
+      <w:numFmt w:val="decimal"/>
+      <w:lvlText w:val="%7."/>
+      <w:lvlJc w:val="left"/>
+      <w:pPr>
+        <w:ind w:left="5040" w:hanging="360"/>
+      </w:pPr>
+    </w:lvl>
+    <w:lvl w:ilvl="7" w:tplc="08090019" w:tentative="1">
+      <w:start w:val="1"/>
+      <w:numFmt w:val="lowerLetter"/>
+      <w:lvlText w:val="%8."/>
+      <w:lvlJc w:val="left"/>
+      <w:pPr>
+        <w:ind w:left="5760" w:hanging="360"/>
+      </w:pPr>
+    </w:lvl>
+    <w:lvl w:ilvl="8" w:tplc="0809001B" w:tentative="1">
+      <w:start w:val="1"/>
+      <w:numFmt w:val="lowerRoman"/>
+      <w:lvlText w:val="%9."/>
+      <w:lvlJc w:val="right"/>
+      <w:pPr>
+        <w:ind w:left="6480" w:hanging="180"/>
+      </w:pPr>
+    </w:lvl>
+  </w:abstractNum>
+  <w:abstractNum w:abstractNumId="4" w15:restartNumberingAfterBreak="0">
+    <w:nsid w:val="1C0773C7"/>
+    <w:multiLevelType w:val="hybridMultilevel"/>
+    <w:tmpl w:val="E34EA81A"/>
+    <w:lvl w:ilvl="0" w:tplc="0809000F">
+      <w:start w:val="1"/>
+      <w:numFmt w:val="decimal"/>
+      <w:lvlText w:val="%1."/>
+      <w:lvlJc w:val="left"/>
+      <w:pPr>
+        <w:ind w:left="720" w:hanging="360"/>
+      </w:pPr>
+      <w:rPr>
+        <w:rFonts w:hint="default"/>
+      </w:rPr>
+    </w:lvl>
+    <w:lvl w:ilvl="1" w:tplc="08090019" w:tentative="1">
+      <w:start w:val="1"/>
+      <w:numFmt w:val="lowerLetter"/>
+      <w:lvlText w:val="%2."/>
+      <w:lvlJc w:val="left"/>
+      <w:pPr>
+        <w:ind w:left="1440" w:hanging="360"/>
+      </w:pPr>
+    </w:lvl>
+    <w:lvl w:ilvl="2" w:tplc="0809001B" w:tentative="1">
+      <w:start w:val="1"/>
+      <w:numFmt w:val="lowerRoman"/>
+      <w:lvlText w:val="%3."/>
+      <w:lvlJc w:val="right"/>
+      <w:pPr>
+        <w:ind w:left="2160" w:hanging="180"/>
+      </w:pPr>
+    </w:lvl>
+    <w:lvl w:ilvl="3" w:tplc="0809000F" w:tentative="1">
+      <w:start w:val="1"/>
+      <w:numFmt w:val="decimal"/>
+      <w:lvlText w:val="%4."/>
+      <w:lvlJc w:val="left"/>
+      <w:pPr>
+        <w:ind w:left="2880" w:hanging="360"/>
+      </w:pPr>
+    </w:lvl>
+    <w:lvl w:ilvl="4" w:tplc="08090019" w:tentative="1">
+      <w:start w:val="1"/>
+      <w:numFmt w:val="lowerLetter"/>
+      <w:lvlText w:val="%5."/>
+      <w:lvlJc w:val="left"/>
+      <w:pPr>
+        <w:ind w:left="3600" w:hanging="360"/>
+      </w:pPr>
+    </w:lvl>
+    <w:lvl w:ilvl="5" w:tplc="0809001B" w:tentative="1">
+      <w:start w:val="1"/>
+      <w:numFmt w:val="lowerRoman"/>
+      <w:lvlText w:val="%6."/>
+      <w:lvlJc w:val="right"/>
+      <w:pPr>
+        <w:ind w:left="4320" w:hanging="180"/>
+      </w:pPr>
+    </w:lvl>
+    <w:lvl w:ilvl="6" w:tplc="0809000F" w:tentative="1">
+      <w:start w:val="1"/>
+      <w:numFmt w:val="decimal"/>
+      <w:lvlText w:val="%7."/>
+      <w:lvlJc w:val="left"/>
+      <w:pPr>
+        <w:ind w:left="5040" w:hanging="360"/>
+      </w:pPr>
+    </w:lvl>
+    <w:lvl w:ilvl="7" w:tplc="08090019" w:tentative="1">
+      <w:start w:val="1"/>
+      <w:numFmt w:val="lowerLetter"/>
+      <w:lvlText w:val="%8."/>
+      <w:lvlJc w:val="left"/>
+      <w:pPr>
+        <w:ind w:left="5760" w:hanging="360"/>
+      </w:pPr>
+    </w:lvl>
+    <w:lvl w:ilvl="8" w:tplc="0809001B" w:tentative="1">
+      <w:start w:val="1"/>
+      <w:numFmt w:val="lowerRoman"/>
+      <w:lvlText w:val="%9."/>
+      <w:lvlJc w:val="right"/>
+      <w:pPr>
+        <w:ind w:left="6480" w:hanging="180"/>
+      </w:pPr>
+    </w:lvl>
+  </w:abstractNum>
+  <w:abstractNum w:abstractNumId="5" w15:restartNumberingAfterBreak="0">
     <w:nsid w:val="20760FC1"/>
     <w:multiLevelType w:val="hybridMultilevel"/>
     <w:tmpl w:val="E34EA81A"/>
@@ -1806,7 +2688,7 @@
       </w:pPr>
     </w:lvl>
   </w:abstractNum>
-  <w:abstractNum w:abstractNumId="3" w15:restartNumberingAfterBreak="0">
+  <w:abstractNum w:abstractNumId="6" w15:restartNumberingAfterBreak="0">
     <w:nsid w:val="23A47329"/>
     <w:multiLevelType w:val="hybridMultilevel"/>
     <w:tmpl w:val="4E40705C"/>
@@ -1895,7 +2777,7 @@
       </w:pPr>
     </w:lvl>
   </w:abstractNum>
-  <w:abstractNum w:abstractNumId="4" w15:restartNumberingAfterBreak="0">
+  <w:abstractNum w:abstractNumId="7" w15:restartNumberingAfterBreak="0">
     <w:nsid w:val="296835C4"/>
     <w:multiLevelType w:val="hybridMultilevel"/>
     <w:tmpl w:val="001465CA"/>
@@ -1984,7 +2866,7 @@
       </w:pPr>
     </w:lvl>
   </w:abstractNum>
-  <w:abstractNum w:abstractNumId="5" w15:restartNumberingAfterBreak="0">
+  <w:abstractNum w:abstractNumId="8" w15:restartNumberingAfterBreak="0">
     <w:nsid w:val="2C2A0FF2"/>
     <w:multiLevelType w:val="hybridMultilevel"/>
     <w:tmpl w:val="6E9A7C3A"/>
@@ -2070,7 +2952,7 @@
       </w:pPr>
     </w:lvl>
   </w:abstractNum>
-  <w:abstractNum w:abstractNumId="6" w15:restartNumberingAfterBreak="0">
+  <w:abstractNum w:abstractNumId="9" w15:restartNumberingAfterBreak="0">
     <w:nsid w:val="371C66C4"/>
     <w:multiLevelType w:val="hybridMultilevel"/>
     <w:tmpl w:val="F3021338"/>
@@ -2159,7 +3041,96 @@
       </w:pPr>
     </w:lvl>
   </w:abstractNum>
-  <w:abstractNum w:abstractNumId="7" w15:restartNumberingAfterBreak="0">
+  <w:abstractNum w:abstractNumId="10" w15:restartNumberingAfterBreak="0">
+    <w:nsid w:val="37FA410C"/>
+    <w:multiLevelType w:val="hybridMultilevel"/>
+    <w:tmpl w:val="9CC00394"/>
+    <w:lvl w:ilvl="0" w:tplc="0809000F">
+      <w:start w:val="1"/>
+      <w:numFmt w:val="decimal"/>
+      <w:lvlText w:val="%1."/>
+      <w:lvlJc w:val="left"/>
+      <w:pPr>
+        <w:ind w:left="720" w:hanging="360"/>
+      </w:pPr>
+      <w:rPr>
+        <w:rFonts w:hint="default"/>
+      </w:rPr>
+    </w:lvl>
+    <w:lvl w:ilvl="1" w:tplc="08090019" w:tentative="1">
+      <w:start w:val="1"/>
+      <w:numFmt w:val="lowerLetter"/>
+      <w:lvlText w:val="%2."/>
+      <w:lvlJc w:val="left"/>
+      <w:pPr>
+        <w:ind w:left="1440" w:hanging="360"/>
+      </w:pPr>
+    </w:lvl>
+    <w:lvl w:ilvl="2" w:tplc="0809001B" w:tentative="1">
+      <w:start w:val="1"/>
+      <w:numFmt w:val="lowerRoman"/>
+      <w:lvlText w:val="%3."/>
+      <w:lvlJc w:val="right"/>
+      <w:pPr>
+        <w:ind w:left="2160" w:hanging="180"/>
+      </w:pPr>
+    </w:lvl>
+    <w:lvl w:ilvl="3" w:tplc="0809000F" w:tentative="1">
+      <w:start w:val="1"/>
+      <w:numFmt w:val="decimal"/>
+      <w:lvlText w:val="%4."/>
+      <w:lvlJc w:val="left"/>
+      <w:pPr>
+        <w:ind w:left="2880" w:hanging="360"/>
+      </w:pPr>
+    </w:lvl>
+    <w:lvl w:ilvl="4" w:tplc="08090019" w:tentative="1">
+      <w:start w:val="1"/>
+      <w:numFmt w:val="lowerLetter"/>
+      <w:lvlText w:val="%5."/>
+      <w:lvlJc w:val="left"/>
+      <w:pPr>
+        <w:ind w:left="3600" w:hanging="360"/>
+      </w:pPr>
+    </w:lvl>
+    <w:lvl w:ilvl="5" w:tplc="0809001B" w:tentative="1">
+      <w:start w:val="1"/>
+      <w:numFmt w:val="lowerRoman"/>
+      <w:lvlText w:val="%6."/>
+      <w:lvlJc w:val="right"/>
+      <w:pPr>
+        <w:ind w:left="4320" w:hanging="180"/>
+      </w:pPr>
+    </w:lvl>
+    <w:lvl w:ilvl="6" w:tplc="0809000F" w:tentative="1">
+      <w:start w:val="1"/>
+      <w:numFmt w:val="decimal"/>
+      <w:lvlText w:val="%7."/>
+      <w:lvlJc w:val="left"/>
+      <w:pPr>
+        <w:ind w:left="5040" w:hanging="360"/>
+      </w:pPr>
+    </w:lvl>
+    <w:lvl w:ilvl="7" w:tplc="08090019" w:tentative="1">
+      <w:start w:val="1"/>
+      <w:numFmt w:val="lowerLetter"/>
+      <w:lvlText w:val="%8."/>
+      <w:lvlJc w:val="left"/>
+      <w:pPr>
+        <w:ind w:left="5760" w:hanging="360"/>
+      </w:pPr>
+    </w:lvl>
+    <w:lvl w:ilvl="8" w:tplc="0809001B" w:tentative="1">
+      <w:start w:val="1"/>
+      <w:numFmt w:val="lowerRoman"/>
+      <w:lvlText w:val="%9."/>
+      <w:lvlJc w:val="right"/>
+      <w:pPr>
+        <w:ind w:left="6480" w:hanging="180"/>
+      </w:pPr>
+    </w:lvl>
+  </w:abstractNum>
+  <w:abstractNum w:abstractNumId="11" w15:restartNumberingAfterBreak="0">
     <w:nsid w:val="390545AD"/>
     <w:multiLevelType w:val="hybridMultilevel"/>
     <w:tmpl w:val="6E9A7C3A"/>
@@ -2245,7 +3216,7 @@
       </w:pPr>
     </w:lvl>
   </w:abstractNum>
-  <w:abstractNum w:abstractNumId="8" w15:restartNumberingAfterBreak="0">
+  <w:abstractNum w:abstractNumId="12" w15:restartNumberingAfterBreak="0">
     <w:nsid w:val="422952DF"/>
     <w:multiLevelType w:val="hybridMultilevel"/>
     <w:tmpl w:val="F3021338"/>
@@ -2334,7 +3305,7 @@
       </w:pPr>
     </w:lvl>
   </w:abstractNum>
-  <w:abstractNum w:abstractNumId="9" w15:restartNumberingAfterBreak="0">
+  <w:abstractNum w:abstractNumId="13" w15:restartNumberingAfterBreak="0">
     <w:nsid w:val="45895F86"/>
     <w:multiLevelType w:val="hybridMultilevel"/>
     <w:tmpl w:val="4E963AD2"/>
@@ -2423,7 +3394,7 @@
       </w:pPr>
     </w:lvl>
   </w:abstractNum>
-  <w:abstractNum w:abstractNumId="10" w15:restartNumberingAfterBreak="0">
+  <w:abstractNum w:abstractNumId="14" w15:restartNumberingAfterBreak="0">
     <w:nsid w:val="48FB0D74"/>
     <w:multiLevelType w:val="hybridMultilevel"/>
     <w:tmpl w:val="E34EA81A"/>
@@ -2512,7 +3483,7 @@
       </w:pPr>
     </w:lvl>
   </w:abstractNum>
-  <w:abstractNum w:abstractNumId="11" w15:restartNumberingAfterBreak="0">
+  <w:abstractNum w:abstractNumId="15" w15:restartNumberingAfterBreak="0">
     <w:nsid w:val="4DF90C17"/>
     <w:multiLevelType w:val="hybridMultilevel"/>
     <w:tmpl w:val="BA025F24"/>
@@ -2601,7 +3572,7 @@
       </w:pPr>
     </w:lvl>
   </w:abstractNum>
-  <w:abstractNum w:abstractNumId="12" w15:restartNumberingAfterBreak="0">
+  <w:abstractNum w:abstractNumId="16" w15:restartNumberingAfterBreak="0">
     <w:nsid w:val="4EFE1B33"/>
     <w:multiLevelType w:val="hybridMultilevel"/>
     <w:tmpl w:val="23ACE8F8"/>
@@ -2690,7 +3661,7 @@
       </w:pPr>
     </w:lvl>
   </w:abstractNum>
-  <w:abstractNum w:abstractNumId="13" w15:restartNumberingAfterBreak="0">
+  <w:abstractNum w:abstractNumId="17" w15:restartNumberingAfterBreak="0">
     <w:nsid w:val="4F1226D2"/>
     <w:multiLevelType w:val="hybridMultilevel"/>
     <w:tmpl w:val="4E963AD2"/>
@@ -2779,7 +3750,96 @@
       </w:pPr>
     </w:lvl>
   </w:abstractNum>
-  <w:abstractNum w:abstractNumId="14" w15:restartNumberingAfterBreak="0">
+  <w:abstractNum w:abstractNumId="18" w15:restartNumberingAfterBreak="0">
+    <w:nsid w:val="573E2241"/>
+    <w:multiLevelType w:val="hybridMultilevel"/>
+    <w:tmpl w:val="4628CF3C"/>
+    <w:lvl w:ilvl="0" w:tplc="0809000F">
+      <w:start w:val="1"/>
+      <w:numFmt w:val="decimal"/>
+      <w:lvlText w:val="%1."/>
+      <w:lvlJc w:val="left"/>
+      <w:pPr>
+        <w:ind w:left="720" w:hanging="360"/>
+      </w:pPr>
+      <w:rPr>
+        <w:rFonts w:hint="default"/>
+      </w:rPr>
+    </w:lvl>
+    <w:lvl w:ilvl="1" w:tplc="08090019">
+      <w:start w:val="1"/>
+      <w:numFmt w:val="lowerLetter"/>
+      <w:lvlText w:val="%2."/>
+      <w:lvlJc w:val="left"/>
+      <w:pPr>
+        <w:ind w:left="1440" w:hanging="360"/>
+      </w:pPr>
+    </w:lvl>
+    <w:lvl w:ilvl="2" w:tplc="0809001B">
+      <w:start w:val="1"/>
+      <w:numFmt w:val="lowerRoman"/>
+      <w:lvlText w:val="%3."/>
+      <w:lvlJc w:val="right"/>
+      <w:pPr>
+        <w:ind w:left="2160" w:hanging="180"/>
+      </w:pPr>
+    </w:lvl>
+    <w:lvl w:ilvl="3" w:tplc="0809000F" w:tentative="1">
+      <w:start w:val="1"/>
+      <w:numFmt w:val="decimal"/>
+      <w:lvlText w:val="%4."/>
+      <w:lvlJc w:val="left"/>
+      <w:pPr>
+        <w:ind w:left="2880" w:hanging="360"/>
+      </w:pPr>
+    </w:lvl>
+    <w:lvl w:ilvl="4" w:tplc="08090019" w:tentative="1">
+      <w:start w:val="1"/>
+      <w:numFmt w:val="lowerLetter"/>
+      <w:lvlText w:val="%5."/>
+      <w:lvlJc w:val="left"/>
+      <w:pPr>
+        <w:ind w:left="3600" w:hanging="360"/>
+      </w:pPr>
+    </w:lvl>
+    <w:lvl w:ilvl="5" w:tplc="0809001B" w:tentative="1">
+      <w:start w:val="1"/>
+      <w:numFmt w:val="lowerRoman"/>
+      <w:lvlText w:val="%6."/>
+      <w:lvlJc w:val="right"/>
+      <w:pPr>
+        <w:ind w:left="4320" w:hanging="180"/>
+      </w:pPr>
+    </w:lvl>
+    <w:lvl w:ilvl="6" w:tplc="0809000F" w:tentative="1">
+      <w:start w:val="1"/>
+      <w:numFmt w:val="decimal"/>
+      <w:lvlText w:val="%7."/>
+      <w:lvlJc w:val="left"/>
+      <w:pPr>
+        <w:ind w:left="5040" w:hanging="360"/>
+      </w:pPr>
+    </w:lvl>
+    <w:lvl w:ilvl="7" w:tplc="08090019" w:tentative="1">
+      <w:start w:val="1"/>
+      <w:numFmt w:val="lowerLetter"/>
+      <w:lvlText w:val="%8."/>
+      <w:lvlJc w:val="left"/>
+      <w:pPr>
+        <w:ind w:left="5760" w:hanging="360"/>
+      </w:pPr>
+    </w:lvl>
+    <w:lvl w:ilvl="8" w:tplc="0809001B" w:tentative="1">
+      <w:start w:val="1"/>
+      <w:numFmt w:val="lowerRoman"/>
+      <w:lvlText w:val="%9."/>
+      <w:lvlJc w:val="right"/>
+      <w:pPr>
+        <w:ind w:left="6480" w:hanging="180"/>
+      </w:pPr>
+    </w:lvl>
+  </w:abstractNum>
+  <w:abstractNum w:abstractNumId="19" w15:restartNumberingAfterBreak="0">
     <w:nsid w:val="5ADC7971"/>
     <w:multiLevelType w:val="hybridMultilevel"/>
     <w:tmpl w:val="82767A86"/>
@@ -2865,7 +3925,7 @@
       </w:pPr>
     </w:lvl>
   </w:abstractNum>
-  <w:abstractNum w:abstractNumId="15" w15:restartNumberingAfterBreak="0">
+  <w:abstractNum w:abstractNumId="20" w15:restartNumberingAfterBreak="0">
     <w:nsid w:val="5B52342F"/>
     <w:multiLevelType w:val="hybridMultilevel"/>
     <w:tmpl w:val="48C6507C"/>
@@ -2954,7 +4014,7 @@
       </w:pPr>
     </w:lvl>
   </w:abstractNum>
-  <w:abstractNum w:abstractNumId="16" w15:restartNumberingAfterBreak="0">
+  <w:abstractNum w:abstractNumId="21" w15:restartNumberingAfterBreak="0">
     <w:nsid w:val="5F823DF6"/>
     <w:multiLevelType w:val="hybridMultilevel"/>
     <w:tmpl w:val="48E019A2"/>
@@ -3043,7 +4103,7 @@
       </w:pPr>
     </w:lvl>
   </w:abstractNum>
-  <w:abstractNum w:abstractNumId="17" w15:restartNumberingAfterBreak="0">
+  <w:abstractNum w:abstractNumId="22" w15:restartNumberingAfterBreak="0">
     <w:nsid w:val="629363F6"/>
     <w:multiLevelType w:val="hybridMultilevel"/>
     <w:tmpl w:val="4628CF3C"/>
@@ -3132,7 +4192,7 @@
       </w:pPr>
     </w:lvl>
   </w:abstractNum>
-  <w:abstractNum w:abstractNumId="18" w15:restartNumberingAfterBreak="0">
+  <w:abstractNum w:abstractNumId="23" w15:restartNumberingAfterBreak="0">
     <w:nsid w:val="69ED7D9F"/>
     <w:multiLevelType w:val="hybridMultilevel"/>
     <w:tmpl w:val="36221430"/>
@@ -3245,7 +4305,7 @@
       </w:rPr>
     </w:lvl>
   </w:abstractNum>
-  <w:abstractNum w:abstractNumId="19" w15:restartNumberingAfterBreak="0">
+  <w:abstractNum w:abstractNumId="24" w15:restartNumberingAfterBreak="0">
     <w:nsid w:val="7BF07682"/>
     <w:multiLevelType w:val="hybridMultilevel"/>
     <w:tmpl w:val="001465CA"/>
@@ -3334,7 +4394,7 @@
       </w:pPr>
     </w:lvl>
   </w:abstractNum>
-  <w:abstractNum w:abstractNumId="20" w15:restartNumberingAfterBreak="0">
+  <w:abstractNum w:abstractNumId="25" w15:restartNumberingAfterBreak="0">
     <w:nsid w:val="7F343BE2"/>
     <w:multiLevelType w:val="hybridMultilevel"/>
     <w:tmpl w:val="6E9A7C3A"/>
@@ -3421,67 +4481,82 @@
     </w:lvl>
   </w:abstractNum>
   <w:num w:numId="1">
-    <w:abstractNumId w:val="8"/>
+    <w:abstractNumId w:val="12"/>
   </w:num>
   <w:num w:numId="2">
-    <w:abstractNumId w:val="1"/>
+    <w:abstractNumId w:val="2"/>
   </w:num>
   <w:num w:numId="3">
-    <w:abstractNumId w:val="19"/>
+    <w:abstractNumId w:val="24"/>
   </w:num>
   <w:num w:numId="4">
     <w:abstractNumId w:val="0"/>
   </w:num>
   <w:num w:numId="5">
+    <w:abstractNumId w:val="19"/>
+  </w:num>
+  <w:num w:numId="6">
+    <w:abstractNumId w:val="11"/>
+  </w:num>
+  <w:num w:numId="7">
+    <w:abstractNumId w:val="23"/>
+  </w:num>
+  <w:num w:numId="8">
+    <w:abstractNumId w:val="16"/>
+  </w:num>
+  <w:num w:numId="9">
+    <w:abstractNumId w:val="9"/>
+  </w:num>
+  <w:num w:numId="10">
+    <w:abstractNumId w:val="8"/>
+  </w:num>
+  <w:num w:numId="11">
+    <w:abstractNumId w:val="7"/>
+  </w:num>
+  <w:num w:numId="12">
+    <w:abstractNumId w:val="5"/>
+  </w:num>
+  <w:num w:numId="13">
+    <w:abstractNumId w:val="13"/>
+  </w:num>
+  <w:num w:numId="14">
+    <w:abstractNumId w:val="22"/>
+  </w:num>
+  <w:num w:numId="15">
+    <w:abstractNumId w:val="6"/>
+  </w:num>
+  <w:num w:numId="16">
+    <w:abstractNumId w:val="21"/>
+  </w:num>
+  <w:num w:numId="17">
     <w:abstractNumId w:val="14"/>
   </w:num>
-  <w:num w:numId="6">
-    <w:abstractNumId w:val="7"/>
+  <w:num w:numId="18">
+    <w:abstractNumId w:val="17"/>
   </w:num>
-  <w:num w:numId="7">
+  <w:num w:numId="19">
+    <w:abstractNumId w:val="25"/>
+  </w:num>
+  <w:num w:numId="20">
+    <w:abstractNumId w:val="15"/>
+  </w:num>
+  <w:num w:numId="21">
+    <w:abstractNumId w:val="20"/>
+  </w:num>
+  <w:num w:numId="22">
+    <w:abstractNumId w:val="4"/>
+  </w:num>
+  <w:num w:numId="23">
+    <w:abstractNumId w:val="10"/>
+  </w:num>
+  <w:num w:numId="24">
+    <w:abstractNumId w:val="1"/>
+  </w:num>
+  <w:num w:numId="25">
     <w:abstractNumId w:val="18"/>
   </w:num>
-  <w:num w:numId="8">
-    <w:abstractNumId w:val="12"/>
-  </w:num>
-  <w:num w:numId="9">
-    <w:abstractNumId w:val="6"/>
-  </w:num>
-  <w:num w:numId="10">
-    <w:abstractNumId w:val="5"/>
-  </w:num>
-  <w:num w:numId="11">
-    <w:abstractNumId w:val="4"/>
-  </w:num>
-  <w:num w:numId="12">
-    <w:abstractNumId w:val="2"/>
-  </w:num>
-  <w:num w:numId="13">
-    <w:abstractNumId w:val="9"/>
-  </w:num>
-  <w:num w:numId="14">
-    <w:abstractNumId w:val="17"/>
-  </w:num>
-  <w:num w:numId="15">
+  <w:num w:numId="26">
     <w:abstractNumId w:val="3"/>
-  </w:num>
-  <w:num w:numId="16">
-    <w:abstractNumId w:val="16"/>
-  </w:num>
-  <w:num w:numId="17">
-    <w:abstractNumId w:val="10"/>
-  </w:num>
-  <w:num w:numId="18">
-    <w:abstractNumId w:val="13"/>
-  </w:num>
-  <w:num w:numId="19">
-    <w:abstractNumId w:val="20"/>
-  </w:num>
-  <w:num w:numId="20">
-    <w:abstractNumId w:val="11"/>
-  </w:num>
-  <w:num w:numId="21">
-    <w:abstractNumId w:val="15"/>
   </w:num>
 </w:numbering>
 </file>
@@ -4382,7 +5457,7 @@
 </file>
 
 <file path=customXml/itemProps1.xml><?xml version="1.0" encoding="utf-8"?>
-<ds:datastoreItem xmlns:ds="http://schemas.openxmlformats.org/officeDocument/2006/customXml" ds:itemID="{23ED1C7F-ACEF-424E-A709-BF76414B8912}">
+<ds:datastoreItem xmlns:ds="http://schemas.openxmlformats.org/officeDocument/2006/customXml" ds:itemID="{B7323C83-09A4-4E8B-AA13-0F70C60DB067}">
   <ds:schemaRefs>
     <ds:schemaRef ds:uri="http://schemas.openxmlformats.org/officeDocument/2006/bibliography"/>
   </ds:schemaRefs>

</xml_diff>

<commit_message>
10 Mar meeting notes added to Meeting Summaries
</commit_message>
<xml_diff>
--- a/CMM507 - Group 2 Meeting Summaries.docx
+++ b/CMM507 - Group 2 Meeting Summaries.docx
@@ -76,7 +76,7 @@
           <w:r>
             <w:fldChar w:fldCharType="separate"/>
           </w:r>
-          <w:hyperlink w:anchor="_Toc34215462" w:history="1">
+          <w:hyperlink w:anchor="_Toc34814352" w:history="1">
             <w:r>
               <w:rPr>
                 <w:rStyle w:val="Hyperlink"/>
@@ -103,7 +103,7 @@
                 <w:noProof/>
                 <w:webHidden/>
               </w:rPr>
-              <w:instrText xml:space="preserve"> PAGEREF _Toc34215462 \h </w:instrText>
+              <w:instrText xml:space="preserve"> PAGEREF _Toc34814352 \h </w:instrText>
             </w:r>
             <w:r>
               <w:rPr>
@@ -146,7 +146,7 @@
               <w:lang w:eastAsia="en-GB"/>
             </w:rPr>
           </w:pPr>
-          <w:hyperlink w:anchor="_Toc34215463" w:history="1">
+          <w:hyperlink w:anchor="_Toc34814353" w:history="1">
             <w:r>
               <w:rPr>
                 <w:rStyle w:val="Hyperlink"/>
@@ -173,7 +173,7 @@
                 <w:noProof/>
                 <w:webHidden/>
               </w:rPr>
-              <w:instrText xml:space="preserve"> PAGEREF _Toc34215463 \h </w:instrText>
+              <w:instrText xml:space="preserve"> PAGEREF _Toc34814353 \h </w:instrText>
             </w:r>
             <w:r>
               <w:rPr>
@@ -216,7 +216,7 @@
               <w:lang w:eastAsia="en-GB"/>
             </w:rPr>
           </w:pPr>
-          <w:hyperlink w:anchor="_Toc34215464" w:history="1">
+          <w:hyperlink w:anchor="_Toc34814354" w:history="1">
             <w:r>
               <w:rPr>
                 <w:rStyle w:val="Hyperlink"/>
@@ -243,7 +243,7 @@
                 <w:noProof/>
                 <w:webHidden/>
               </w:rPr>
-              <w:instrText xml:space="preserve"> PAGEREF _Toc34215464 \h </w:instrText>
+              <w:instrText xml:space="preserve"> PAGEREF _Toc34814354 \h </w:instrText>
             </w:r>
             <w:r>
               <w:rPr>
@@ -286,7 +286,7 @@
               <w:lang w:eastAsia="en-GB"/>
             </w:rPr>
           </w:pPr>
-          <w:hyperlink w:anchor="_Toc34215465" w:history="1">
+          <w:hyperlink w:anchor="_Toc34814355" w:history="1">
             <w:r>
               <w:rPr>
                 <w:rStyle w:val="Hyperlink"/>
@@ -313,7 +313,7 @@
                 <w:noProof/>
                 <w:webHidden/>
               </w:rPr>
-              <w:instrText xml:space="preserve"> PAGEREF _Toc34215465 \h </w:instrText>
+              <w:instrText xml:space="preserve"> PAGEREF _Toc34814355 \h </w:instrText>
             </w:r>
             <w:r>
               <w:rPr>
@@ -345,6 +345,76 @@
           </w:hyperlink>
         </w:p>
         <w:p>
+          <w:pPr>
+            <w:pStyle w:val="TOC1"/>
+            <w:tabs>
+              <w:tab w:val="right" w:leader="dot" w:pos="9016"/>
+            </w:tabs>
+            <w:rPr>
+              <w:rFonts w:eastAsiaTheme="minorEastAsia"/>
+              <w:noProof/>
+              <w:lang w:eastAsia="en-GB"/>
+            </w:rPr>
+          </w:pPr>
+          <w:hyperlink w:anchor="_Toc34814356" w:history="1">
+            <w:r>
+              <w:rPr>
+                <w:rStyle w:val="Hyperlink"/>
+                <w:noProof/>
+              </w:rPr>
+              <w:t>MAR 10</w:t>
+            </w:r>
+            <w:r>
+              <w:rPr>
+                <w:noProof/>
+                <w:webHidden/>
+              </w:rPr>
+              <w:tab/>
+            </w:r>
+            <w:r>
+              <w:rPr>
+                <w:noProof/>
+                <w:webHidden/>
+              </w:rPr>
+              <w:fldChar w:fldCharType="begin"/>
+            </w:r>
+            <w:r>
+              <w:rPr>
+                <w:noProof/>
+                <w:webHidden/>
+              </w:rPr>
+              <w:instrText xml:space="preserve"> PAGEREF _Toc34814356 \h </w:instrText>
+            </w:r>
+            <w:r>
+              <w:rPr>
+                <w:noProof/>
+                <w:webHidden/>
+              </w:rPr>
+            </w:r>
+            <w:r>
+              <w:rPr>
+                <w:noProof/>
+                <w:webHidden/>
+              </w:rPr>
+              <w:fldChar w:fldCharType="separate"/>
+            </w:r>
+            <w:r>
+              <w:rPr>
+                <w:noProof/>
+                <w:webHidden/>
+              </w:rPr>
+              <w:t>8</w:t>
+            </w:r>
+            <w:r>
+              <w:rPr>
+                <w:noProof/>
+                <w:webHidden/>
+              </w:rPr>
+              <w:fldChar w:fldCharType="end"/>
+            </w:r>
+          </w:hyperlink>
+        </w:p>
+        <w:p>
           <w:r>
             <w:rPr>
               <w:b/>
@@ -370,7 +440,7 @@
       <w:pPr>
         <w:pStyle w:val="Heading1"/>
       </w:pPr>
-      <w:bookmarkStart w:id="0" w:name="_Toc34215462"/>
+      <w:bookmarkStart w:id="0" w:name="_Toc34814352"/>
       <w:r>
         <w:lastRenderedPageBreak/>
         <w:t>FEB 11</w:t>
@@ -1016,7 +1086,7 @@
       <w:pPr>
         <w:pStyle w:val="Heading1"/>
       </w:pPr>
-      <w:bookmarkStart w:id="1" w:name="_Toc34215463"/>
+      <w:bookmarkStart w:id="1" w:name="_Toc34814353"/>
       <w:r>
         <w:lastRenderedPageBreak/>
         <w:t>FEB 1</w:t>
@@ -1154,7 +1224,7 @@
       <w:pPr>
         <w:pStyle w:val="Heading1"/>
       </w:pPr>
-      <w:bookmarkStart w:id="2" w:name="_Toc34215464"/>
+      <w:bookmarkStart w:id="2" w:name="_Toc34814354"/>
       <w:r>
         <w:lastRenderedPageBreak/>
         <w:t xml:space="preserve">FEB </w:t>
@@ -1302,7 +1372,10 @@
         </w:numPr>
       </w:pPr>
       <w:r>
-        <w:t>Alex talked through plastic debris findings</w:t>
+        <w:t>Stuart</w:t>
+      </w:r>
+      <w:r>
+        <w:t xml:space="preserve"> talked through plastic debris findings</w:t>
       </w:r>
     </w:p>
     <w:p>
@@ -1500,7 +1573,7 @@
       <w:pPr>
         <w:pStyle w:val="Heading1"/>
       </w:pPr>
-      <w:bookmarkStart w:id="3" w:name="_Toc34215465"/>
+      <w:bookmarkStart w:id="3" w:name="_Toc34814355"/>
       <w:r>
         <w:lastRenderedPageBreak/>
         <w:t>M</w:t>
@@ -2018,8 +2091,6 @@
       <w:r>
         <w:t>problems we found, turning point, what we’ve found since, what we’re doing next.</w:t>
       </w:r>
-      <w:bookmarkStart w:id="4" w:name="_GoBack"/>
-      <w:bookmarkEnd w:id="4"/>
     </w:p>
     <w:p>
       <w:pPr>
@@ -2118,6 +2189,159 @@
         <w:t xml:space="preserve"> and if any steps missed.</w:t>
       </w:r>
     </w:p>
+    <w:p>
+      <w:pPr>
+        <w:rPr>
+          <w:rFonts w:asciiTheme="majorHAnsi" w:eastAsiaTheme="majorEastAsia" w:hAnsiTheme="majorHAnsi" w:cstheme="majorBidi"/>
+          <w:color w:val="2F5496" w:themeColor="accent1" w:themeShade="BF"/>
+          <w:sz w:val="32"/>
+          <w:szCs w:val="32"/>
+        </w:rPr>
+      </w:pPr>
+      <w:r>
+        <w:br w:type="page"/>
+      </w:r>
+    </w:p>
+    <w:p>
+      <w:pPr>
+        <w:pStyle w:val="Heading1"/>
+      </w:pPr>
+      <w:bookmarkStart w:id="4" w:name="_Toc34814356"/>
+      <w:r>
+        <w:lastRenderedPageBreak/>
+        <w:t>MAR 10</w:t>
+      </w:r>
+      <w:bookmarkEnd w:id="4"/>
+    </w:p>
+    <w:p>
+      <w:r>
+        <w:t xml:space="preserve">Time &amp; Location: </w:t>
+      </w:r>
+      <w:r>
+        <w:tab/>
+        <w:t>2.30pm to 3.30pm, SIWB Cafeteria</w:t>
+      </w:r>
+      <w:r>
+        <w:br/>
+        <w:t xml:space="preserve">Present: </w:t>
+      </w:r>
+      <w:r>
+        <w:tab/>
+      </w:r>
+      <w:r>
+        <w:tab/>
+        <w:t>Alex, Georgios, Karen, Roshi, Stuart</w:t>
+      </w:r>
+    </w:p>
+    <w:p>
+      <w:r>
+        <w:t>Objectives:</w:t>
+      </w:r>
+    </w:p>
+    <w:p>
+      <w:pPr>
+        <w:pStyle w:val="ListParagraph"/>
+        <w:numPr>
+          <w:ilvl w:val="0"/>
+          <w:numId w:val="27"/>
+        </w:numPr>
+      </w:pPr>
+      <w:r>
+        <w:t>Prepare presentation for next week</w:t>
+      </w:r>
+    </w:p>
+    <w:p>
+      <w:r>
+        <w:t>Notices:</w:t>
+      </w:r>
+    </w:p>
+    <w:p>
+      <w:pPr>
+        <w:pStyle w:val="ListParagraph"/>
+        <w:numPr>
+          <w:ilvl w:val="0"/>
+          <w:numId w:val="28"/>
+        </w:numPr>
+      </w:pPr>
+      <w:r>
+        <w:t xml:space="preserve">Georgios: Model </w:t>
+      </w:r>
+      <w:r>
+        <w:t>was able to work on smaller samples of data, will run on the f</w:t>
+      </w:r>
+      <w:r>
+        <w:t>ull set of data soon.</w:t>
+      </w:r>
+    </w:p>
+    <w:p>
+      <w:r>
+        <w:t>Decisions:</w:t>
+      </w:r>
+    </w:p>
+    <w:p>
+      <w:pPr>
+        <w:pStyle w:val="ListParagraph"/>
+        <w:numPr>
+          <w:ilvl w:val="0"/>
+          <w:numId w:val="32"/>
+        </w:numPr>
+      </w:pPr>
+      <w:r>
+        <w:t xml:space="preserve">New model to </w:t>
+      </w:r>
+      <w:r>
+        <w:t xml:space="preserve">predict plastic </w:t>
+      </w:r>
+      <w:r>
+        <w:t>type %</w:t>
+      </w:r>
+      <w:r>
+        <w:t xml:space="preserve"> by Month an</w:t>
+      </w:r>
+      <w:r>
+        <w:t>d Location</w:t>
+      </w:r>
+      <w:r>
+        <w:t xml:space="preserve"> </w:t>
+      </w:r>
+    </w:p>
+    <w:p>
+      <w:r>
+        <w:t>Actions:</w:t>
+      </w:r>
+    </w:p>
+    <w:p>
+      <w:pPr>
+        <w:pStyle w:val="ListParagraph"/>
+        <w:numPr>
+          <w:ilvl w:val="0"/>
+          <w:numId w:val="33"/>
+        </w:numPr>
+      </w:pPr>
+      <w:r>
+        <w:t>Karen to complete and submit group presentation.</w:t>
+      </w:r>
+    </w:p>
+    <w:p>
+      <w:r>
+        <w:t>Discussion Notes:</w:t>
+      </w:r>
+    </w:p>
+    <w:p>
+      <w:pPr>
+        <w:pStyle w:val="ListParagraph"/>
+        <w:numPr>
+          <w:ilvl w:val="0"/>
+          <w:numId w:val="34"/>
+        </w:numPr>
+      </w:pPr>
+      <w:r>
+        <w:t>Stuart: Unsure how to assess new model for accuracy.</w:t>
+      </w:r>
+      <w:bookmarkStart w:id="5" w:name="_GoBack"/>
+      <w:bookmarkEnd w:id="5"/>
+    </w:p>
+    <w:p/>
     <w:sectPr>
       <w:pgSz w:w="11906" w:h="16838"/>
       <w:pgMar w:top="1440" w:right="1440" w:bottom="1440" w:left="1440" w:header="708" w:footer="708" w:gutter="0"/>
@@ -2131,6 +2355,95 @@
 <file path=word/numbering.xml><?xml version="1.0" encoding="utf-8"?>
 <w:numbering xmlns:wpc="http://schemas.microsoft.com/office/word/2010/wordprocessingCanvas" xmlns:cx="http://schemas.microsoft.com/office/drawing/2014/chartex" xmlns:cx1="http://schemas.microsoft.com/office/drawing/2015/9/8/chartex" xmlns:cx2="http://schemas.microsoft.com/office/drawing/2015/10/21/chartex" xmlns:cx3="http://schemas.microsoft.com/office/drawing/2016/5/9/chartex" xmlns:cx4="http://schemas.microsoft.com/office/drawing/2016/5/10/chartex" xmlns:cx5="http://schemas.microsoft.com/office/drawing/2016/5/11/chartex" xmlns:cx6="http://schemas.microsoft.com/office/drawing/2016/5/12/chartex" xmlns:cx7="http://schemas.microsoft.com/office/drawing/2016/5/13/chartex" xmlns:cx8="http://schemas.microsoft.com/office/drawing/2016/5/14/chartex" xmlns:mc="http://schemas.openxmlformats.org/markup-compatibility/2006" xmlns:aink="http://schemas.microsoft.com/office/drawing/2016/ink" xmlns:am3d="http://schemas.microsoft.com/office/drawing/2017/model3d" xmlns:o="urn:schemas-microsoft-com:office:office" xmlns:r="http://schemas.openxmlformats.org/officeDocument/2006/relationships" xmlns:m="http://schemas.openxmlformats.org/officeDocument/2006/math" xmlns:v="urn:schemas-microsoft-com:vml" xmlns:wp14="http://schemas.microsoft.com/office/word/2010/wordprocessingDrawing" xmlns:wp="http://schemas.openxmlformats.org/drawingml/2006/wordprocessingDrawing" xmlns:w10="urn:schemas-microsoft-com:office:word" xmlns:w="http://schemas.openxmlformats.org/wordprocessingml/2006/main" xmlns:w14="http://schemas.microsoft.com/office/word/2010/wordml" xmlns:w15="http://schemas.microsoft.com/office/word/2012/wordml" xmlns:w16cid="http://schemas.microsoft.com/office/word/2016/wordml/cid" xmlns:w16se="http://schemas.microsoft.com/office/word/2015/wordml/symex" xmlns:wpg="http://schemas.microsoft.com/office/word/2010/wordprocessingGroup" xmlns:wpi="http://schemas.microsoft.com/office/word/2010/wordprocessingInk" xmlns:wne="http://schemas.microsoft.com/office/word/2006/wordml" xmlns:wps="http://schemas.microsoft.com/office/word/2010/wordprocessingShape" mc:Ignorable="w14 w15 w16se w16cid wp14">
   <w:abstractNum w:abstractNumId="0" w15:restartNumberingAfterBreak="0">
+    <w:nsid w:val="08C92FC8"/>
+    <w:multiLevelType w:val="hybridMultilevel"/>
+    <w:tmpl w:val="9CC00394"/>
+    <w:lvl w:ilvl="0" w:tplc="0809000F">
+      <w:start w:val="1"/>
+      <w:numFmt w:val="decimal"/>
+      <w:lvlText w:val="%1."/>
+      <w:lvlJc w:val="left"/>
+      <w:pPr>
+        <w:ind w:left="720" w:hanging="360"/>
+      </w:pPr>
+      <w:rPr>
+        <w:rFonts w:hint="default"/>
+      </w:rPr>
+    </w:lvl>
+    <w:lvl w:ilvl="1" w:tplc="08090019" w:tentative="1">
+      <w:start w:val="1"/>
+      <w:numFmt w:val="lowerLetter"/>
+      <w:lvlText w:val="%2."/>
+      <w:lvlJc w:val="left"/>
+      <w:pPr>
+        <w:ind w:left="1440" w:hanging="360"/>
+      </w:pPr>
+    </w:lvl>
+    <w:lvl w:ilvl="2" w:tplc="0809001B" w:tentative="1">
+      <w:start w:val="1"/>
+      <w:numFmt w:val="lowerRoman"/>
+      <w:lvlText w:val="%3."/>
+      <w:lvlJc w:val="right"/>
+      <w:pPr>
+        <w:ind w:left="2160" w:hanging="180"/>
+      </w:pPr>
+    </w:lvl>
+    <w:lvl w:ilvl="3" w:tplc="0809000F" w:tentative="1">
+      <w:start w:val="1"/>
+      <w:numFmt w:val="decimal"/>
+      <w:lvlText w:val="%4."/>
+      <w:lvlJc w:val="left"/>
+      <w:pPr>
+        <w:ind w:left="2880" w:hanging="360"/>
+      </w:pPr>
+    </w:lvl>
+    <w:lvl w:ilvl="4" w:tplc="08090019" w:tentative="1">
+      <w:start w:val="1"/>
+      <w:numFmt w:val="lowerLetter"/>
+      <w:lvlText w:val="%5."/>
+      <w:lvlJc w:val="left"/>
+      <w:pPr>
+        <w:ind w:left="3600" w:hanging="360"/>
+      </w:pPr>
+    </w:lvl>
+    <w:lvl w:ilvl="5" w:tplc="0809001B" w:tentative="1">
+      <w:start w:val="1"/>
+      <w:numFmt w:val="lowerRoman"/>
+      <w:lvlText w:val="%6."/>
+      <w:lvlJc w:val="right"/>
+      <w:pPr>
+        <w:ind w:left="4320" w:hanging="180"/>
+      </w:pPr>
+    </w:lvl>
+    <w:lvl w:ilvl="6" w:tplc="0809000F" w:tentative="1">
+      <w:start w:val="1"/>
+      <w:numFmt w:val="decimal"/>
+      <w:lvlText w:val="%7."/>
+      <w:lvlJc w:val="left"/>
+      <w:pPr>
+        <w:ind w:left="5040" w:hanging="360"/>
+      </w:pPr>
+    </w:lvl>
+    <w:lvl w:ilvl="7" w:tplc="08090019" w:tentative="1">
+      <w:start w:val="1"/>
+      <w:numFmt w:val="lowerLetter"/>
+      <w:lvlText w:val="%8."/>
+      <w:lvlJc w:val="left"/>
+      <w:pPr>
+        <w:ind w:left="5760" w:hanging="360"/>
+      </w:pPr>
+    </w:lvl>
+    <w:lvl w:ilvl="8" w:tplc="0809001B" w:tentative="1">
+      <w:start w:val="1"/>
+      <w:numFmt w:val="lowerRoman"/>
+      <w:lvlText w:val="%9."/>
+      <w:lvlJc w:val="right"/>
+      <w:pPr>
+        <w:ind w:left="6480" w:hanging="180"/>
+      </w:pPr>
+    </w:lvl>
+  </w:abstractNum>
+  <w:abstractNum w:abstractNumId="1" w15:restartNumberingAfterBreak="0">
     <w:nsid w:val="0E881A89"/>
     <w:multiLevelType w:val="hybridMultilevel"/>
     <w:tmpl w:val="22764970"/>
@@ -2243,7 +2556,7 @@
       </w:rPr>
     </w:lvl>
   </w:abstractNum>
-  <w:abstractNum w:abstractNumId="1" w15:restartNumberingAfterBreak="0">
+  <w:abstractNum w:abstractNumId="2" w15:restartNumberingAfterBreak="0">
     <w:nsid w:val="0FA30D47"/>
     <w:multiLevelType w:val="hybridMultilevel"/>
     <w:tmpl w:val="6C42B0E0"/>
@@ -2332,7 +2645,7 @@
       </w:pPr>
     </w:lvl>
   </w:abstractNum>
-  <w:abstractNum w:abstractNumId="2" w15:restartNumberingAfterBreak="0">
+  <w:abstractNum w:abstractNumId="3" w15:restartNumberingAfterBreak="0">
     <w:nsid w:val="170C65DF"/>
     <w:multiLevelType w:val="hybridMultilevel"/>
     <w:tmpl w:val="23ACE8F8"/>
@@ -2421,7 +2734,7 @@
       </w:pPr>
     </w:lvl>
   </w:abstractNum>
-  <w:abstractNum w:abstractNumId="3" w15:restartNumberingAfterBreak="0">
+  <w:abstractNum w:abstractNumId="4" w15:restartNumberingAfterBreak="0">
     <w:nsid w:val="17210C5B"/>
     <w:multiLevelType w:val="hybridMultilevel"/>
     <w:tmpl w:val="268C330E"/>
@@ -2510,7 +2823,7 @@
       </w:pPr>
     </w:lvl>
   </w:abstractNum>
-  <w:abstractNum w:abstractNumId="4" w15:restartNumberingAfterBreak="0">
+  <w:abstractNum w:abstractNumId="5" w15:restartNumberingAfterBreak="0">
     <w:nsid w:val="1C0773C7"/>
     <w:multiLevelType w:val="hybridMultilevel"/>
     <w:tmpl w:val="E34EA81A"/>
@@ -2599,7 +2912,7 @@
       </w:pPr>
     </w:lvl>
   </w:abstractNum>
-  <w:abstractNum w:abstractNumId="5" w15:restartNumberingAfterBreak="0">
+  <w:abstractNum w:abstractNumId="6" w15:restartNumberingAfterBreak="0">
     <w:nsid w:val="20760FC1"/>
     <w:multiLevelType w:val="hybridMultilevel"/>
     <w:tmpl w:val="E34EA81A"/>
@@ -2688,7 +3001,96 @@
       </w:pPr>
     </w:lvl>
   </w:abstractNum>
-  <w:abstractNum w:abstractNumId="6" w15:restartNumberingAfterBreak="0">
+  <w:abstractNum w:abstractNumId="7" w15:restartNumberingAfterBreak="0">
+    <w:nsid w:val="22781EE6"/>
+    <w:multiLevelType w:val="hybridMultilevel"/>
+    <w:tmpl w:val="8758AD1E"/>
+    <w:lvl w:ilvl="0" w:tplc="0809000F">
+      <w:start w:val="1"/>
+      <w:numFmt w:val="decimal"/>
+      <w:lvlText w:val="%1."/>
+      <w:lvlJc w:val="left"/>
+      <w:pPr>
+        <w:ind w:left="720" w:hanging="360"/>
+      </w:pPr>
+      <w:rPr>
+        <w:rFonts w:hint="default"/>
+      </w:rPr>
+    </w:lvl>
+    <w:lvl w:ilvl="1" w:tplc="08090019" w:tentative="1">
+      <w:start w:val="1"/>
+      <w:numFmt w:val="lowerLetter"/>
+      <w:lvlText w:val="%2."/>
+      <w:lvlJc w:val="left"/>
+      <w:pPr>
+        <w:ind w:left="1440" w:hanging="360"/>
+      </w:pPr>
+    </w:lvl>
+    <w:lvl w:ilvl="2" w:tplc="0809001B" w:tentative="1">
+      <w:start w:val="1"/>
+      <w:numFmt w:val="lowerRoman"/>
+      <w:lvlText w:val="%3."/>
+      <w:lvlJc w:val="right"/>
+      <w:pPr>
+        <w:ind w:left="2160" w:hanging="180"/>
+      </w:pPr>
+    </w:lvl>
+    <w:lvl w:ilvl="3" w:tplc="0809000F" w:tentative="1">
+      <w:start w:val="1"/>
+      <w:numFmt w:val="decimal"/>
+      <w:lvlText w:val="%4."/>
+      <w:lvlJc w:val="left"/>
+      <w:pPr>
+        <w:ind w:left="2880" w:hanging="360"/>
+      </w:pPr>
+    </w:lvl>
+    <w:lvl w:ilvl="4" w:tplc="08090019" w:tentative="1">
+      <w:start w:val="1"/>
+      <w:numFmt w:val="lowerLetter"/>
+      <w:lvlText w:val="%5."/>
+      <w:lvlJc w:val="left"/>
+      <w:pPr>
+        <w:ind w:left="3600" w:hanging="360"/>
+      </w:pPr>
+    </w:lvl>
+    <w:lvl w:ilvl="5" w:tplc="0809001B" w:tentative="1">
+      <w:start w:val="1"/>
+      <w:numFmt w:val="lowerRoman"/>
+      <w:lvlText w:val="%6."/>
+      <w:lvlJc w:val="right"/>
+      <w:pPr>
+        <w:ind w:left="4320" w:hanging="180"/>
+      </w:pPr>
+    </w:lvl>
+    <w:lvl w:ilvl="6" w:tplc="0809000F" w:tentative="1">
+      <w:start w:val="1"/>
+      <w:numFmt w:val="decimal"/>
+      <w:lvlText w:val="%7."/>
+      <w:lvlJc w:val="left"/>
+      <w:pPr>
+        <w:ind w:left="5040" w:hanging="360"/>
+      </w:pPr>
+    </w:lvl>
+    <w:lvl w:ilvl="7" w:tplc="08090019" w:tentative="1">
+      <w:start w:val="1"/>
+      <w:numFmt w:val="lowerLetter"/>
+      <w:lvlText w:val="%8."/>
+      <w:lvlJc w:val="left"/>
+      <w:pPr>
+        <w:ind w:left="5760" w:hanging="360"/>
+      </w:pPr>
+    </w:lvl>
+    <w:lvl w:ilvl="8" w:tplc="0809001B" w:tentative="1">
+      <w:start w:val="1"/>
+      <w:numFmt w:val="lowerRoman"/>
+      <w:lvlText w:val="%9."/>
+      <w:lvlJc w:val="right"/>
+      <w:pPr>
+        <w:ind w:left="6480" w:hanging="180"/>
+      </w:pPr>
+    </w:lvl>
+  </w:abstractNum>
+  <w:abstractNum w:abstractNumId="8" w15:restartNumberingAfterBreak="0">
     <w:nsid w:val="23A47329"/>
     <w:multiLevelType w:val="hybridMultilevel"/>
     <w:tmpl w:val="4E40705C"/>
@@ -2777,7 +3179,7 @@
       </w:pPr>
     </w:lvl>
   </w:abstractNum>
-  <w:abstractNum w:abstractNumId="7" w15:restartNumberingAfterBreak="0">
+  <w:abstractNum w:abstractNumId="9" w15:restartNumberingAfterBreak="0">
     <w:nsid w:val="296835C4"/>
     <w:multiLevelType w:val="hybridMultilevel"/>
     <w:tmpl w:val="001465CA"/>
@@ -2866,7 +3268,96 @@
       </w:pPr>
     </w:lvl>
   </w:abstractNum>
-  <w:abstractNum w:abstractNumId="8" w15:restartNumberingAfterBreak="0">
+  <w:abstractNum w:abstractNumId="10" w15:restartNumberingAfterBreak="0">
+    <w:nsid w:val="2A3317D3"/>
+    <w:multiLevelType w:val="hybridMultilevel"/>
+    <w:tmpl w:val="E34EA81A"/>
+    <w:lvl w:ilvl="0" w:tplc="0809000F">
+      <w:start w:val="1"/>
+      <w:numFmt w:val="decimal"/>
+      <w:lvlText w:val="%1."/>
+      <w:lvlJc w:val="left"/>
+      <w:pPr>
+        <w:ind w:left="720" w:hanging="360"/>
+      </w:pPr>
+      <w:rPr>
+        <w:rFonts w:hint="default"/>
+      </w:rPr>
+    </w:lvl>
+    <w:lvl w:ilvl="1" w:tplc="08090019" w:tentative="1">
+      <w:start w:val="1"/>
+      <w:numFmt w:val="lowerLetter"/>
+      <w:lvlText w:val="%2."/>
+      <w:lvlJc w:val="left"/>
+      <w:pPr>
+        <w:ind w:left="1440" w:hanging="360"/>
+      </w:pPr>
+    </w:lvl>
+    <w:lvl w:ilvl="2" w:tplc="0809001B" w:tentative="1">
+      <w:start w:val="1"/>
+      <w:numFmt w:val="lowerRoman"/>
+      <w:lvlText w:val="%3."/>
+      <w:lvlJc w:val="right"/>
+      <w:pPr>
+        <w:ind w:left="2160" w:hanging="180"/>
+      </w:pPr>
+    </w:lvl>
+    <w:lvl w:ilvl="3" w:tplc="0809000F" w:tentative="1">
+      <w:start w:val="1"/>
+      <w:numFmt w:val="decimal"/>
+      <w:lvlText w:val="%4."/>
+      <w:lvlJc w:val="left"/>
+      <w:pPr>
+        <w:ind w:left="2880" w:hanging="360"/>
+      </w:pPr>
+    </w:lvl>
+    <w:lvl w:ilvl="4" w:tplc="08090019" w:tentative="1">
+      <w:start w:val="1"/>
+      <w:numFmt w:val="lowerLetter"/>
+      <w:lvlText w:val="%5."/>
+      <w:lvlJc w:val="left"/>
+      <w:pPr>
+        <w:ind w:left="3600" w:hanging="360"/>
+      </w:pPr>
+    </w:lvl>
+    <w:lvl w:ilvl="5" w:tplc="0809001B" w:tentative="1">
+      <w:start w:val="1"/>
+      <w:numFmt w:val="lowerRoman"/>
+      <w:lvlText w:val="%6."/>
+      <w:lvlJc w:val="right"/>
+      <w:pPr>
+        <w:ind w:left="4320" w:hanging="180"/>
+      </w:pPr>
+    </w:lvl>
+    <w:lvl w:ilvl="6" w:tplc="0809000F" w:tentative="1">
+      <w:start w:val="1"/>
+      <w:numFmt w:val="decimal"/>
+      <w:lvlText w:val="%7."/>
+      <w:lvlJc w:val="left"/>
+      <w:pPr>
+        <w:ind w:left="5040" w:hanging="360"/>
+      </w:pPr>
+    </w:lvl>
+    <w:lvl w:ilvl="7" w:tplc="08090019" w:tentative="1">
+      <w:start w:val="1"/>
+      <w:numFmt w:val="lowerLetter"/>
+      <w:lvlText w:val="%8."/>
+      <w:lvlJc w:val="left"/>
+      <w:pPr>
+        <w:ind w:left="5760" w:hanging="360"/>
+      </w:pPr>
+    </w:lvl>
+    <w:lvl w:ilvl="8" w:tplc="0809001B" w:tentative="1">
+      <w:start w:val="1"/>
+      <w:numFmt w:val="lowerRoman"/>
+      <w:lvlText w:val="%9."/>
+      <w:lvlJc w:val="right"/>
+      <w:pPr>
+        <w:ind w:left="6480" w:hanging="180"/>
+      </w:pPr>
+    </w:lvl>
+  </w:abstractNum>
+  <w:abstractNum w:abstractNumId="11" w15:restartNumberingAfterBreak="0">
     <w:nsid w:val="2C2A0FF2"/>
     <w:multiLevelType w:val="hybridMultilevel"/>
     <w:tmpl w:val="6E9A7C3A"/>
@@ -2952,7 +3443,7 @@
       </w:pPr>
     </w:lvl>
   </w:abstractNum>
-  <w:abstractNum w:abstractNumId="9" w15:restartNumberingAfterBreak="0">
+  <w:abstractNum w:abstractNumId="12" w15:restartNumberingAfterBreak="0">
     <w:nsid w:val="371C66C4"/>
     <w:multiLevelType w:val="hybridMultilevel"/>
     <w:tmpl w:val="F3021338"/>
@@ -3041,7 +3532,96 @@
       </w:pPr>
     </w:lvl>
   </w:abstractNum>
-  <w:abstractNum w:abstractNumId="10" w15:restartNumberingAfterBreak="0">
+  <w:abstractNum w:abstractNumId="13" w15:restartNumberingAfterBreak="0">
+    <w:nsid w:val="374229F5"/>
+    <w:multiLevelType w:val="hybridMultilevel"/>
+    <w:tmpl w:val="6C42B0E0"/>
+    <w:lvl w:ilvl="0" w:tplc="0809000F">
+      <w:start w:val="1"/>
+      <w:numFmt w:val="decimal"/>
+      <w:lvlText w:val="%1."/>
+      <w:lvlJc w:val="left"/>
+      <w:pPr>
+        <w:ind w:left="720" w:hanging="360"/>
+      </w:pPr>
+      <w:rPr>
+        <w:rFonts w:hint="default"/>
+      </w:rPr>
+    </w:lvl>
+    <w:lvl w:ilvl="1" w:tplc="08090019" w:tentative="1">
+      <w:start w:val="1"/>
+      <w:numFmt w:val="lowerLetter"/>
+      <w:lvlText w:val="%2."/>
+      <w:lvlJc w:val="left"/>
+      <w:pPr>
+        <w:ind w:left="1440" w:hanging="360"/>
+      </w:pPr>
+    </w:lvl>
+    <w:lvl w:ilvl="2" w:tplc="0809001B" w:tentative="1">
+      <w:start w:val="1"/>
+      <w:numFmt w:val="lowerRoman"/>
+      <w:lvlText w:val="%3."/>
+      <w:lvlJc w:val="right"/>
+      <w:pPr>
+        <w:ind w:left="2160" w:hanging="180"/>
+      </w:pPr>
+    </w:lvl>
+    <w:lvl w:ilvl="3" w:tplc="0809000F" w:tentative="1">
+      <w:start w:val="1"/>
+      <w:numFmt w:val="decimal"/>
+      <w:lvlText w:val="%4."/>
+      <w:lvlJc w:val="left"/>
+      <w:pPr>
+        <w:ind w:left="2880" w:hanging="360"/>
+      </w:pPr>
+    </w:lvl>
+    <w:lvl w:ilvl="4" w:tplc="08090019" w:tentative="1">
+      <w:start w:val="1"/>
+      <w:numFmt w:val="lowerLetter"/>
+      <w:lvlText w:val="%5."/>
+      <w:lvlJc w:val="left"/>
+      <w:pPr>
+        <w:ind w:left="3600" w:hanging="360"/>
+      </w:pPr>
+    </w:lvl>
+    <w:lvl w:ilvl="5" w:tplc="0809001B" w:tentative="1">
+      <w:start w:val="1"/>
+      <w:numFmt w:val="lowerRoman"/>
+      <w:lvlText w:val="%6."/>
+      <w:lvlJc w:val="right"/>
+      <w:pPr>
+        <w:ind w:left="4320" w:hanging="180"/>
+      </w:pPr>
+    </w:lvl>
+    <w:lvl w:ilvl="6" w:tplc="0809000F" w:tentative="1">
+      <w:start w:val="1"/>
+      <w:numFmt w:val="decimal"/>
+      <w:lvlText w:val="%7."/>
+      <w:lvlJc w:val="left"/>
+      <w:pPr>
+        <w:ind w:left="5040" w:hanging="360"/>
+      </w:pPr>
+    </w:lvl>
+    <w:lvl w:ilvl="7" w:tplc="08090019" w:tentative="1">
+      <w:start w:val="1"/>
+      <w:numFmt w:val="lowerLetter"/>
+      <w:lvlText w:val="%8."/>
+      <w:lvlJc w:val="left"/>
+      <w:pPr>
+        <w:ind w:left="5760" w:hanging="360"/>
+      </w:pPr>
+    </w:lvl>
+    <w:lvl w:ilvl="8" w:tplc="0809001B" w:tentative="1">
+      <w:start w:val="1"/>
+      <w:numFmt w:val="lowerRoman"/>
+      <w:lvlText w:val="%9."/>
+      <w:lvlJc w:val="right"/>
+      <w:pPr>
+        <w:ind w:left="6480" w:hanging="180"/>
+      </w:pPr>
+    </w:lvl>
+  </w:abstractNum>
+  <w:abstractNum w:abstractNumId="14" w15:restartNumberingAfterBreak="0">
     <w:nsid w:val="37FA410C"/>
     <w:multiLevelType w:val="hybridMultilevel"/>
     <w:tmpl w:val="9CC00394"/>
@@ -3130,7 +3710,7 @@
       </w:pPr>
     </w:lvl>
   </w:abstractNum>
-  <w:abstractNum w:abstractNumId="11" w15:restartNumberingAfterBreak="0">
+  <w:abstractNum w:abstractNumId="15" w15:restartNumberingAfterBreak="0">
     <w:nsid w:val="390545AD"/>
     <w:multiLevelType w:val="hybridMultilevel"/>
     <w:tmpl w:val="6E9A7C3A"/>
@@ -3216,7 +3796,7 @@
       </w:pPr>
     </w:lvl>
   </w:abstractNum>
-  <w:abstractNum w:abstractNumId="12" w15:restartNumberingAfterBreak="0">
+  <w:abstractNum w:abstractNumId="16" w15:restartNumberingAfterBreak="0">
     <w:nsid w:val="422952DF"/>
     <w:multiLevelType w:val="hybridMultilevel"/>
     <w:tmpl w:val="F3021338"/>
@@ -3305,7 +3885,7 @@
       </w:pPr>
     </w:lvl>
   </w:abstractNum>
-  <w:abstractNum w:abstractNumId="13" w15:restartNumberingAfterBreak="0">
+  <w:abstractNum w:abstractNumId="17" w15:restartNumberingAfterBreak="0">
     <w:nsid w:val="45895F86"/>
     <w:multiLevelType w:val="hybridMultilevel"/>
     <w:tmpl w:val="4E963AD2"/>
@@ -3394,7 +3974,7 @@
       </w:pPr>
     </w:lvl>
   </w:abstractNum>
-  <w:abstractNum w:abstractNumId="14" w15:restartNumberingAfterBreak="0">
+  <w:abstractNum w:abstractNumId="18" w15:restartNumberingAfterBreak="0">
     <w:nsid w:val="48FB0D74"/>
     <w:multiLevelType w:val="hybridMultilevel"/>
     <w:tmpl w:val="E34EA81A"/>
@@ -3483,7 +4063,96 @@
       </w:pPr>
     </w:lvl>
   </w:abstractNum>
-  <w:abstractNum w:abstractNumId="15" w15:restartNumberingAfterBreak="0">
+  <w:abstractNum w:abstractNumId="19" w15:restartNumberingAfterBreak="0">
+    <w:nsid w:val="496D0C18"/>
+    <w:multiLevelType w:val="hybridMultilevel"/>
+    <w:tmpl w:val="A16E9974"/>
+    <w:lvl w:ilvl="0" w:tplc="0809000F">
+      <w:start w:val="1"/>
+      <w:numFmt w:val="decimal"/>
+      <w:lvlText w:val="%1."/>
+      <w:lvlJc w:val="left"/>
+      <w:pPr>
+        <w:ind w:left="720" w:hanging="360"/>
+      </w:pPr>
+      <w:rPr>
+        <w:rFonts w:hint="default"/>
+      </w:rPr>
+    </w:lvl>
+    <w:lvl w:ilvl="1" w:tplc="08090019" w:tentative="1">
+      <w:start w:val="1"/>
+      <w:numFmt w:val="lowerLetter"/>
+      <w:lvlText w:val="%2."/>
+      <w:lvlJc w:val="left"/>
+      <w:pPr>
+        <w:ind w:left="1440" w:hanging="360"/>
+      </w:pPr>
+    </w:lvl>
+    <w:lvl w:ilvl="2" w:tplc="0809001B" w:tentative="1">
+      <w:start w:val="1"/>
+      <w:numFmt w:val="lowerRoman"/>
+      <w:lvlText w:val="%3."/>
+      <w:lvlJc w:val="right"/>
+      <w:pPr>
+        <w:ind w:left="2160" w:hanging="180"/>
+      </w:pPr>
+    </w:lvl>
+    <w:lvl w:ilvl="3" w:tplc="0809000F" w:tentative="1">
+      <w:start w:val="1"/>
+      <w:numFmt w:val="decimal"/>
+      <w:lvlText w:val="%4."/>
+      <w:lvlJc w:val="left"/>
+      <w:pPr>
+        <w:ind w:left="2880" w:hanging="360"/>
+      </w:pPr>
+    </w:lvl>
+    <w:lvl w:ilvl="4" w:tplc="08090019" w:tentative="1">
+      <w:start w:val="1"/>
+      <w:numFmt w:val="lowerLetter"/>
+      <w:lvlText w:val="%5."/>
+      <w:lvlJc w:val="left"/>
+      <w:pPr>
+        <w:ind w:left="3600" w:hanging="360"/>
+      </w:pPr>
+    </w:lvl>
+    <w:lvl w:ilvl="5" w:tplc="0809001B" w:tentative="1">
+      <w:start w:val="1"/>
+      <w:numFmt w:val="lowerRoman"/>
+      <w:lvlText w:val="%6."/>
+      <w:lvlJc w:val="right"/>
+      <w:pPr>
+        <w:ind w:left="4320" w:hanging="180"/>
+      </w:pPr>
+    </w:lvl>
+    <w:lvl w:ilvl="6" w:tplc="0809000F" w:tentative="1">
+      <w:start w:val="1"/>
+      <w:numFmt w:val="decimal"/>
+      <w:lvlText w:val="%7."/>
+      <w:lvlJc w:val="left"/>
+      <w:pPr>
+        <w:ind w:left="5040" w:hanging="360"/>
+      </w:pPr>
+    </w:lvl>
+    <w:lvl w:ilvl="7" w:tplc="08090019" w:tentative="1">
+      <w:start w:val="1"/>
+      <w:numFmt w:val="lowerLetter"/>
+      <w:lvlText w:val="%8."/>
+      <w:lvlJc w:val="left"/>
+      <w:pPr>
+        <w:ind w:left="5760" w:hanging="360"/>
+      </w:pPr>
+    </w:lvl>
+    <w:lvl w:ilvl="8" w:tplc="0809001B" w:tentative="1">
+      <w:start w:val="1"/>
+      <w:numFmt w:val="lowerRoman"/>
+      <w:lvlText w:val="%9."/>
+      <w:lvlJc w:val="right"/>
+      <w:pPr>
+        <w:ind w:left="6480" w:hanging="180"/>
+      </w:pPr>
+    </w:lvl>
+  </w:abstractNum>
+  <w:abstractNum w:abstractNumId="20" w15:restartNumberingAfterBreak="0">
     <w:nsid w:val="4DF90C17"/>
     <w:multiLevelType w:val="hybridMultilevel"/>
     <w:tmpl w:val="BA025F24"/>
@@ -3572,7 +4241,7 @@
       </w:pPr>
     </w:lvl>
   </w:abstractNum>
-  <w:abstractNum w:abstractNumId="16" w15:restartNumberingAfterBreak="0">
+  <w:abstractNum w:abstractNumId="21" w15:restartNumberingAfterBreak="0">
     <w:nsid w:val="4EFE1B33"/>
     <w:multiLevelType w:val="hybridMultilevel"/>
     <w:tmpl w:val="23ACE8F8"/>
@@ -3661,7 +4330,7 @@
       </w:pPr>
     </w:lvl>
   </w:abstractNum>
-  <w:abstractNum w:abstractNumId="17" w15:restartNumberingAfterBreak="0">
+  <w:abstractNum w:abstractNumId="22" w15:restartNumberingAfterBreak="0">
     <w:nsid w:val="4F1226D2"/>
     <w:multiLevelType w:val="hybridMultilevel"/>
     <w:tmpl w:val="4E963AD2"/>
@@ -3750,7 +4419,7 @@
       </w:pPr>
     </w:lvl>
   </w:abstractNum>
-  <w:abstractNum w:abstractNumId="18" w15:restartNumberingAfterBreak="0">
+  <w:abstractNum w:abstractNumId="23" w15:restartNumberingAfterBreak="0">
     <w:nsid w:val="573E2241"/>
     <w:multiLevelType w:val="hybridMultilevel"/>
     <w:tmpl w:val="4628CF3C"/>
@@ -3839,7 +4508,7 @@
       </w:pPr>
     </w:lvl>
   </w:abstractNum>
-  <w:abstractNum w:abstractNumId="19" w15:restartNumberingAfterBreak="0">
+  <w:abstractNum w:abstractNumId="24" w15:restartNumberingAfterBreak="0">
     <w:nsid w:val="5ADC7971"/>
     <w:multiLevelType w:val="hybridMultilevel"/>
     <w:tmpl w:val="82767A86"/>
@@ -3925,7 +4594,7 @@
       </w:pPr>
     </w:lvl>
   </w:abstractNum>
-  <w:abstractNum w:abstractNumId="20" w15:restartNumberingAfterBreak="0">
+  <w:abstractNum w:abstractNumId="25" w15:restartNumberingAfterBreak="0">
     <w:nsid w:val="5B52342F"/>
     <w:multiLevelType w:val="hybridMultilevel"/>
     <w:tmpl w:val="48C6507C"/>
@@ -4014,7 +4683,7 @@
       </w:pPr>
     </w:lvl>
   </w:abstractNum>
-  <w:abstractNum w:abstractNumId="21" w15:restartNumberingAfterBreak="0">
+  <w:abstractNum w:abstractNumId="26" w15:restartNumberingAfterBreak="0">
     <w:nsid w:val="5F823DF6"/>
     <w:multiLevelType w:val="hybridMultilevel"/>
     <w:tmpl w:val="48E019A2"/>
@@ -4103,7 +4772,96 @@
       </w:pPr>
     </w:lvl>
   </w:abstractNum>
-  <w:abstractNum w:abstractNumId="22" w15:restartNumberingAfterBreak="0">
+  <w:abstractNum w:abstractNumId="27" w15:restartNumberingAfterBreak="0">
+    <w:nsid w:val="612B0C6A"/>
+    <w:multiLevelType w:val="hybridMultilevel"/>
+    <w:tmpl w:val="04D001EE"/>
+    <w:lvl w:ilvl="0" w:tplc="0809000F">
+      <w:start w:val="1"/>
+      <w:numFmt w:val="decimal"/>
+      <w:lvlText w:val="%1."/>
+      <w:lvlJc w:val="left"/>
+      <w:pPr>
+        <w:ind w:left="720" w:hanging="360"/>
+      </w:pPr>
+      <w:rPr>
+        <w:rFonts w:hint="default"/>
+      </w:rPr>
+    </w:lvl>
+    <w:lvl w:ilvl="1" w:tplc="08090019" w:tentative="1">
+      <w:start w:val="1"/>
+      <w:numFmt w:val="lowerLetter"/>
+      <w:lvlText w:val="%2."/>
+      <w:lvlJc w:val="left"/>
+      <w:pPr>
+        <w:ind w:left="1440" w:hanging="360"/>
+      </w:pPr>
+    </w:lvl>
+    <w:lvl w:ilvl="2" w:tplc="0809001B" w:tentative="1">
+      <w:start w:val="1"/>
+      <w:numFmt w:val="lowerRoman"/>
+      <w:lvlText w:val="%3."/>
+      <w:lvlJc w:val="right"/>
+      <w:pPr>
+        <w:ind w:left="2160" w:hanging="180"/>
+      </w:pPr>
+    </w:lvl>
+    <w:lvl w:ilvl="3" w:tplc="0809000F" w:tentative="1">
+      <w:start w:val="1"/>
+      <w:numFmt w:val="decimal"/>
+      <w:lvlText w:val="%4."/>
+      <w:lvlJc w:val="left"/>
+      <w:pPr>
+        <w:ind w:left="2880" w:hanging="360"/>
+      </w:pPr>
+    </w:lvl>
+    <w:lvl w:ilvl="4" w:tplc="08090019" w:tentative="1">
+      <w:start w:val="1"/>
+      <w:numFmt w:val="lowerLetter"/>
+      <w:lvlText w:val="%5."/>
+      <w:lvlJc w:val="left"/>
+      <w:pPr>
+        <w:ind w:left="3600" w:hanging="360"/>
+      </w:pPr>
+    </w:lvl>
+    <w:lvl w:ilvl="5" w:tplc="0809001B" w:tentative="1">
+      <w:start w:val="1"/>
+      <w:numFmt w:val="lowerRoman"/>
+      <w:lvlText w:val="%6."/>
+      <w:lvlJc w:val="right"/>
+      <w:pPr>
+        <w:ind w:left="4320" w:hanging="180"/>
+      </w:pPr>
+    </w:lvl>
+    <w:lvl w:ilvl="6" w:tplc="0809000F" w:tentative="1">
+      <w:start w:val="1"/>
+      <w:numFmt w:val="decimal"/>
+      <w:lvlText w:val="%7."/>
+      <w:lvlJc w:val="left"/>
+      <w:pPr>
+        <w:ind w:left="5040" w:hanging="360"/>
+      </w:pPr>
+    </w:lvl>
+    <w:lvl w:ilvl="7" w:tplc="08090019" w:tentative="1">
+      <w:start w:val="1"/>
+      <w:numFmt w:val="lowerLetter"/>
+      <w:lvlText w:val="%8."/>
+      <w:lvlJc w:val="left"/>
+      <w:pPr>
+        <w:ind w:left="5760" w:hanging="360"/>
+      </w:pPr>
+    </w:lvl>
+    <w:lvl w:ilvl="8" w:tplc="0809001B" w:tentative="1">
+      <w:start w:val="1"/>
+      <w:numFmt w:val="lowerRoman"/>
+      <w:lvlText w:val="%9."/>
+      <w:lvlJc w:val="right"/>
+      <w:pPr>
+        <w:ind w:left="6480" w:hanging="180"/>
+      </w:pPr>
+    </w:lvl>
+  </w:abstractNum>
+  <w:abstractNum w:abstractNumId="28" w15:restartNumberingAfterBreak="0">
     <w:nsid w:val="629363F6"/>
     <w:multiLevelType w:val="hybridMultilevel"/>
     <w:tmpl w:val="4628CF3C"/>
@@ -4192,7 +4950,185 @@
       </w:pPr>
     </w:lvl>
   </w:abstractNum>
-  <w:abstractNum w:abstractNumId="23" w15:restartNumberingAfterBreak="0">
+  <w:abstractNum w:abstractNumId="29" w15:restartNumberingAfterBreak="0">
+    <w:nsid w:val="63B67F24"/>
+    <w:multiLevelType w:val="hybridMultilevel"/>
+    <w:tmpl w:val="268C330E"/>
+    <w:lvl w:ilvl="0" w:tplc="0809000F">
+      <w:start w:val="1"/>
+      <w:numFmt w:val="decimal"/>
+      <w:lvlText w:val="%1."/>
+      <w:lvlJc w:val="left"/>
+      <w:pPr>
+        <w:ind w:left="720" w:hanging="360"/>
+      </w:pPr>
+      <w:rPr>
+        <w:rFonts w:hint="default"/>
+      </w:rPr>
+    </w:lvl>
+    <w:lvl w:ilvl="1" w:tplc="08090019" w:tentative="1">
+      <w:start w:val="1"/>
+      <w:numFmt w:val="lowerLetter"/>
+      <w:lvlText w:val="%2."/>
+      <w:lvlJc w:val="left"/>
+      <w:pPr>
+        <w:ind w:left="1440" w:hanging="360"/>
+      </w:pPr>
+    </w:lvl>
+    <w:lvl w:ilvl="2" w:tplc="0809001B" w:tentative="1">
+      <w:start w:val="1"/>
+      <w:numFmt w:val="lowerRoman"/>
+      <w:lvlText w:val="%3."/>
+      <w:lvlJc w:val="right"/>
+      <w:pPr>
+        <w:ind w:left="2160" w:hanging="180"/>
+      </w:pPr>
+    </w:lvl>
+    <w:lvl w:ilvl="3" w:tplc="0809000F" w:tentative="1">
+      <w:start w:val="1"/>
+      <w:numFmt w:val="decimal"/>
+      <w:lvlText w:val="%4."/>
+      <w:lvlJc w:val="left"/>
+      <w:pPr>
+        <w:ind w:left="2880" w:hanging="360"/>
+      </w:pPr>
+    </w:lvl>
+    <w:lvl w:ilvl="4" w:tplc="08090019" w:tentative="1">
+      <w:start w:val="1"/>
+      <w:numFmt w:val="lowerLetter"/>
+      <w:lvlText w:val="%5."/>
+      <w:lvlJc w:val="left"/>
+      <w:pPr>
+        <w:ind w:left="3600" w:hanging="360"/>
+      </w:pPr>
+    </w:lvl>
+    <w:lvl w:ilvl="5" w:tplc="0809001B" w:tentative="1">
+      <w:start w:val="1"/>
+      <w:numFmt w:val="lowerRoman"/>
+      <w:lvlText w:val="%6."/>
+      <w:lvlJc w:val="right"/>
+      <w:pPr>
+        <w:ind w:left="4320" w:hanging="180"/>
+      </w:pPr>
+    </w:lvl>
+    <w:lvl w:ilvl="6" w:tplc="0809000F" w:tentative="1">
+      <w:start w:val="1"/>
+      <w:numFmt w:val="decimal"/>
+      <w:lvlText w:val="%7."/>
+      <w:lvlJc w:val="left"/>
+      <w:pPr>
+        <w:ind w:left="5040" w:hanging="360"/>
+      </w:pPr>
+    </w:lvl>
+    <w:lvl w:ilvl="7" w:tplc="08090019" w:tentative="1">
+      <w:start w:val="1"/>
+      <w:numFmt w:val="lowerLetter"/>
+      <w:lvlText w:val="%8."/>
+      <w:lvlJc w:val="left"/>
+      <w:pPr>
+        <w:ind w:left="5760" w:hanging="360"/>
+      </w:pPr>
+    </w:lvl>
+    <w:lvl w:ilvl="8" w:tplc="0809001B" w:tentative="1">
+      <w:start w:val="1"/>
+      <w:numFmt w:val="lowerRoman"/>
+      <w:lvlText w:val="%9."/>
+      <w:lvlJc w:val="right"/>
+      <w:pPr>
+        <w:ind w:left="6480" w:hanging="180"/>
+      </w:pPr>
+    </w:lvl>
+  </w:abstractNum>
+  <w:abstractNum w:abstractNumId="30" w15:restartNumberingAfterBreak="0">
+    <w:nsid w:val="677004CB"/>
+    <w:multiLevelType w:val="hybridMultilevel"/>
+    <w:tmpl w:val="4628CF3C"/>
+    <w:lvl w:ilvl="0" w:tplc="0809000F">
+      <w:start w:val="1"/>
+      <w:numFmt w:val="decimal"/>
+      <w:lvlText w:val="%1."/>
+      <w:lvlJc w:val="left"/>
+      <w:pPr>
+        <w:ind w:left="720" w:hanging="360"/>
+      </w:pPr>
+      <w:rPr>
+        <w:rFonts w:hint="default"/>
+      </w:rPr>
+    </w:lvl>
+    <w:lvl w:ilvl="1" w:tplc="08090019">
+      <w:start w:val="1"/>
+      <w:numFmt w:val="lowerLetter"/>
+      <w:lvlText w:val="%2."/>
+      <w:lvlJc w:val="left"/>
+      <w:pPr>
+        <w:ind w:left="1440" w:hanging="360"/>
+      </w:pPr>
+    </w:lvl>
+    <w:lvl w:ilvl="2" w:tplc="0809001B">
+      <w:start w:val="1"/>
+      <w:numFmt w:val="lowerRoman"/>
+      <w:lvlText w:val="%3."/>
+      <w:lvlJc w:val="right"/>
+      <w:pPr>
+        <w:ind w:left="2160" w:hanging="180"/>
+      </w:pPr>
+    </w:lvl>
+    <w:lvl w:ilvl="3" w:tplc="0809000F" w:tentative="1">
+      <w:start w:val="1"/>
+      <w:numFmt w:val="decimal"/>
+      <w:lvlText w:val="%4."/>
+      <w:lvlJc w:val="left"/>
+      <w:pPr>
+        <w:ind w:left="2880" w:hanging="360"/>
+      </w:pPr>
+    </w:lvl>
+    <w:lvl w:ilvl="4" w:tplc="08090019" w:tentative="1">
+      <w:start w:val="1"/>
+      <w:numFmt w:val="lowerLetter"/>
+      <w:lvlText w:val="%5."/>
+      <w:lvlJc w:val="left"/>
+      <w:pPr>
+        <w:ind w:left="3600" w:hanging="360"/>
+      </w:pPr>
+    </w:lvl>
+    <w:lvl w:ilvl="5" w:tplc="0809001B" w:tentative="1">
+      <w:start w:val="1"/>
+      <w:numFmt w:val="lowerRoman"/>
+      <w:lvlText w:val="%6."/>
+      <w:lvlJc w:val="right"/>
+      <w:pPr>
+        <w:ind w:left="4320" w:hanging="180"/>
+      </w:pPr>
+    </w:lvl>
+    <w:lvl w:ilvl="6" w:tplc="0809000F" w:tentative="1">
+      <w:start w:val="1"/>
+      <w:numFmt w:val="decimal"/>
+      <w:lvlText w:val="%7."/>
+      <w:lvlJc w:val="left"/>
+      <w:pPr>
+        <w:ind w:left="5040" w:hanging="360"/>
+      </w:pPr>
+    </w:lvl>
+    <w:lvl w:ilvl="7" w:tplc="08090019" w:tentative="1">
+      <w:start w:val="1"/>
+      <w:numFmt w:val="lowerLetter"/>
+      <w:lvlText w:val="%8."/>
+      <w:lvlJc w:val="left"/>
+      <w:pPr>
+        <w:ind w:left="5760" w:hanging="360"/>
+      </w:pPr>
+    </w:lvl>
+    <w:lvl w:ilvl="8" w:tplc="0809001B" w:tentative="1">
+      <w:start w:val="1"/>
+      <w:numFmt w:val="lowerRoman"/>
+      <w:lvlText w:val="%9."/>
+      <w:lvlJc w:val="right"/>
+      <w:pPr>
+        <w:ind w:left="6480" w:hanging="180"/>
+      </w:pPr>
+    </w:lvl>
+  </w:abstractNum>
+  <w:abstractNum w:abstractNumId="31" w15:restartNumberingAfterBreak="0">
     <w:nsid w:val="69ED7D9F"/>
     <w:multiLevelType w:val="hybridMultilevel"/>
     <w:tmpl w:val="36221430"/>
@@ -4305,7 +5241,7 @@
       </w:rPr>
     </w:lvl>
   </w:abstractNum>
-  <w:abstractNum w:abstractNumId="24" w15:restartNumberingAfterBreak="0">
+  <w:abstractNum w:abstractNumId="32" w15:restartNumberingAfterBreak="0">
     <w:nsid w:val="7BF07682"/>
     <w:multiLevelType w:val="hybridMultilevel"/>
     <w:tmpl w:val="001465CA"/>
@@ -4394,7 +5330,7 @@
       </w:pPr>
     </w:lvl>
   </w:abstractNum>
-  <w:abstractNum w:abstractNumId="25" w15:restartNumberingAfterBreak="0">
+  <w:abstractNum w:abstractNumId="33" w15:restartNumberingAfterBreak="0">
     <w:nsid w:val="7F343BE2"/>
     <w:multiLevelType w:val="hybridMultilevel"/>
     <w:tmpl w:val="6E9A7C3A"/>
@@ -4481,82 +5417,106 @@
     </w:lvl>
   </w:abstractNum>
   <w:num w:numId="1">
+    <w:abstractNumId w:val="16"/>
+  </w:num>
+  <w:num w:numId="2">
+    <w:abstractNumId w:val="3"/>
+  </w:num>
+  <w:num w:numId="3">
+    <w:abstractNumId w:val="32"/>
+  </w:num>
+  <w:num w:numId="4">
+    <w:abstractNumId w:val="1"/>
+  </w:num>
+  <w:num w:numId="5">
+    <w:abstractNumId w:val="24"/>
+  </w:num>
+  <w:num w:numId="6">
+    <w:abstractNumId w:val="15"/>
+  </w:num>
+  <w:num w:numId="7">
+    <w:abstractNumId w:val="31"/>
+  </w:num>
+  <w:num w:numId="8">
+    <w:abstractNumId w:val="21"/>
+  </w:num>
+  <w:num w:numId="9">
     <w:abstractNumId w:val="12"/>
   </w:num>
-  <w:num w:numId="2">
+  <w:num w:numId="10">
+    <w:abstractNumId w:val="11"/>
+  </w:num>
+  <w:num w:numId="11">
+    <w:abstractNumId w:val="9"/>
+  </w:num>
+  <w:num w:numId="12">
+    <w:abstractNumId w:val="6"/>
+  </w:num>
+  <w:num w:numId="13">
+    <w:abstractNumId w:val="17"/>
+  </w:num>
+  <w:num w:numId="14">
+    <w:abstractNumId w:val="28"/>
+  </w:num>
+  <w:num w:numId="15">
+    <w:abstractNumId w:val="8"/>
+  </w:num>
+  <w:num w:numId="16">
+    <w:abstractNumId w:val="26"/>
+  </w:num>
+  <w:num w:numId="17">
+    <w:abstractNumId w:val="18"/>
+  </w:num>
+  <w:num w:numId="18">
+    <w:abstractNumId w:val="22"/>
+  </w:num>
+  <w:num w:numId="19">
+    <w:abstractNumId w:val="33"/>
+  </w:num>
+  <w:num w:numId="20">
+    <w:abstractNumId w:val="20"/>
+  </w:num>
+  <w:num w:numId="21">
+    <w:abstractNumId w:val="25"/>
+  </w:num>
+  <w:num w:numId="22">
+    <w:abstractNumId w:val="5"/>
+  </w:num>
+  <w:num w:numId="23">
+    <w:abstractNumId w:val="14"/>
+  </w:num>
+  <w:num w:numId="24">
     <w:abstractNumId w:val="2"/>
   </w:num>
-  <w:num w:numId="3">
-    <w:abstractNumId w:val="24"/>
+  <w:num w:numId="25">
+    <w:abstractNumId w:val="23"/>
   </w:num>
-  <w:num w:numId="4">
+  <w:num w:numId="26">
+    <w:abstractNumId w:val="4"/>
+  </w:num>
+  <w:num w:numId="27">
+    <w:abstractNumId w:val="10"/>
+  </w:num>
+  <w:num w:numId="28">
     <w:abstractNumId w:val="0"/>
   </w:num>
-  <w:num w:numId="5">
+  <w:num w:numId="29">
+    <w:abstractNumId w:val="13"/>
+  </w:num>
+  <w:num w:numId="30">
+    <w:abstractNumId w:val="29"/>
+  </w:num>
+  <w:num w:numId="31">
+    <w:abstractNumId w:val="30"/>
+  </w:num>
+  <w:num w:numId="32">
     <w:abstractNumId w:val="19"/>
   </w:num>
-  <w:num w:numId="6">
-    <w:abstractNumId w:val="11"/>
+  <w:num w:numId="33">
+    <w:abstractNumId w:val="27"/>
   </w:num>
-  <w:num w:numId="7">
-    <w:abstractNumId w:val="23"/>
-  </w:num>
-  <w:num w:numId="8">
-    <w:abstractNumId w:val="16"/>
-  </w:num>
-  <w:num w:numId="9">
-    <w:abstractNumId w:val="9"/>
-  </w:num>
-  <w:num w:numId="10">
-    <w:abstractNumId w:val="8"/>
-  </w:num>
-  <w:num w:numId="11">
+  <w:num w:numId="34">
     <w:abstractNumId w:val="7"/>
-  </w:num>
-  <w:num w:numId="12">
-    <w:abstractNumId w:val="5"/>
-  </w:num>
-  <w:num w:numId="13">
-    <w:abstractNumId w:val="13"/>
-  </w:num>
-  <w:num w:numId="14">
-    <w:abstractNumId w:val="22"/>
-  </w:num>
-  <w:num w:numId="15">
-    <w:abstractNumId w:val="6"/>
-  </w:num>
-  <w:num w:numId="16">
-    <w:abstractNumId w:val="21"/>
-  </w:num>
-  <w:num w:numId="17">
-    <w:abstractNumId w:val="14"/>
-  </w:num>
-  <w:num w:numId="18">
-    <w:abstractNumId w:val="17"/>
-  </w:num>
-  <w:num w:numId="19">
-    <w:abstractNumId w:val="25"/>
-  </w:num>
-  <w:num w:numId="20">
-    <w:abstractNumId w:val="15"/>
-  </w:num>
-  <w:num w:numId="21">
-    <w:abstractNumId w:val="20"/>
-  </w:num>
-  <w:num w:numId="22">
-    <w:abstractNumId w:val="4"/>
-  </w:num>
-  <w:num w:numId="23">
-    <w:abstractNumId w:val="10"/>
-  </w:num>
-  <w:num w:numId="24">
-    <w:abstractNumId w:val="1"/>
-  </w:num>
-  <w:num w:numId="25">
-    <w:abstractNumId w:val="18"/>
-  </w:num>
-  <w:num w:numId="26">
-    <w:abstractNumId w:val="3"/>
   </w:num>
 </w:numbering>
 </file>
@@ -5457,7 +6417,7 @@
 </file>
 
 <file path=customXml/itemProps1.xml><?xml version="1.0" encoding="utf-8"?>
-<ds:datastoreItem xmlns:ds="http://schemas.openxmlformats.org/officeDocument/2006/customXml" ds:itemID="{B7323C83-09A4-4E8B-AA13-0F70C60DB067}">
+<ds:datastoreItem xmlns:ds="http://schemas.openxmlformats.org/officeDocument/2006/customXml" ds:itemID="{BEE12FC0-DF84-4EE9-8E70-C8986A44155F}">
   <ds:schemaRefs>
     <ds:schemaRef ds:uri="http://schemas.openxmlformats.org/officeDocument/2006/bibliography"/>
   </ds:schemaRefs>

</xml_diff>

<commit_message>
Update CMM507 - Group 2 Meeting Summaries.docx
</commit_message>
<xml_diff>
--- a/CMM507 - Group 2 Meeting Summaries.docx
+++ b/CMM507 - Group 2 Meeting Summaries.docx
@@ -470,7 +470,15 @@
         <w:tab/>
       </w:r>
       <w:r>
-        <w:t>Alex, Georgios, Karen, Roshi, Stuart</w:t>
+        <w:t xml:space="preserve">Alex, Georgios, Karen, </w:t>
+      </w:r>
+      <w:proofErr w:type="spellStart"/>
+      <w:r>
+        <w:t>Roshi</w:t>
+      </w:r>
+      <w:proofErr w:type="spellEnd"/>
+      <w:r>
+        <w:t>, Stuart</w:t>
       </w:r>
     </w:p>
     <w:p>
@@ -546,7 +554,15 @@
         </w:numPr>
       </w:pPr>
       <w:r>
-        <w:t>A github repository has been set up to store project documents</w:t>
+        <w:t xml:space="preserve">A </w:t>
+      </w:r>
+      <w:proofErr w:type="spellStart"/>
+      <w:r>
+        <w:t>github</w:t>
+      </w:r>
+      <w:proofErr w:type="spellEnd"/>
+      <w:r>
+        <w:t xml:space="preserve"> repository has been set up to store project documents</w:t>
       </w:r>
     </w:p>
     <w:p>
@@ -611,11 +627,16 @@
         <w:t xml:space="preserve">size </w:t>
       </w:r>
       <w:r>
-        <w:t>in the ocean given the factors of</w:t>
+        <w:t xml:space="preserve">in the ocean given the factors </w:t>
+      </w:r>
+      <w:proofErr w:type="gramStart"/>
+      <w:r>
+        <w:t>of</w:t>
       </w:r>
       <w:r>
         <w:t>:</w:t>
       </w:r>
+      <w:proofErr w:type="gramEnd"/>
       <w:r>
         <w:t xml:space="preserve"> rate of </w:t>
       </w:r>
@@ -818,9 +839,11 @@
             <w:tcW w:w="1276" w:type="dxa"/>
           </w:tcPr>
           <w:p>
+            <w:proofErr w:type="spellStart"/>
             <w:r>
               <w:t>Roshi</w:t>
             </w:r>
+            <w:proofErr w:type="spellEnd"/>
           </w:p>
         </w:tc>
         <w:tc>
@@ -1113,7 +1136,15 @@
       </w:r>
       <w:r>
         <w:tab/>
-        <w:t>Alex, Georgios, Karen, Roshi, Stuart</w:t>
+        <w:t xml:space="preserve">Alex, Georgios, Karen, </w:t>
+      </w:r>
+      <w:proofErr w:type="spellStart"/>
+      <w:r>
+        <w:t>Roshi</w:t>
+      </w:r>
+      <w:proofErr w:type="spellEnd"/>
+      <w:r>
+        <w:t>, Stuart</w:t>
       </w:r>
     </w:p>
     <w:p>
@@ -1251,7 +1282,15 @@
       </w:r>
       <w:r>
         <w:tab/>
-        <w:t>Alex, Georgios, Karen, Roshi, Stuart</w:t>
+        <w:t xml:space="preserve">Alex, Georgios, Karen, </w:t>
+      </w:r>
+      <w:proofErr w:type="spellStart"/>
+      <w:r>
+        <w:t>Roshi</w:t>
+      </w:r>
+      <w:proofErr w:type="spellEnd"/>
+      <w:r>
+        <w:t>, Stuart</w:t>
       </w:r>
     </w:p>
     <w:p>
@@ -1273,8 +1312,13 @@
       <w:r>
         <w:t xml:space="preserve">to consult </w:t>
       </w:r>
-      <w:r>
-        <w:t xml:space="preserve">Eyad about scope </w:t>
+      <w:proofErr w:type="spellStart"/>
+      <w:r>
+        <w:t>Eyad</w:t>
+      </w:r>
+      <w:proofErr w:type="spellEnd"/>
+      <w:r>
+        <w:t xml:space="preserve"> about scope </w:t>
       </w:r>
       <w:r>
         <w:t>legitimacy</w:t>
@@ -1293,8 +1337,21 @@
           <w:numId w:val="18"/>
         </w:numPr>
       </w:pPr>
-      <w:r>
-        <w:t>BibliTex for final R Sweave file now working</w:t>
+      <w:proofErr w:type="spellStart"/>
+      <w:r>
+        <w:t>BibliTex</w:t>
+      </w:r>
+      <w:proofErr w:type="spellEnd"/>
+      <w:r>
+        <w:t xml:space="preserve"> for final R </w:t>
+      </w:r>
+      <w:proofErr w:type="spellStart"/>
+      <w:r>
+        <w:t>Sweave</w:t>
+      </w:r>
+      <w:proofErr w:type="spellEnd"/>
+      <w:r>
+        <w:t xml:space="preserve"> file now working</w:t>
       </w:r>
     </w:p>
     <w:p>
@@ -1323,7 +1380,15 @@
         </w:numPr>
       </w:pPr>
       <w:r>
-        <w:t>Will consult Eyad on Wednesday to confirm project scope is ok.</w:t>
+        <w:t xml:space="preserve">Will consult </w:t>
+      </w:r>
+      <w:proofErr w:type="spellStart"/>
+      <w:r>
+        <w:t>Eyad</w:t>
+      </w:r>
+      <w:proofErr w:type="spellEnd"/>
+      <w:r>
+        <w:t xml:space="preserve"> on Wednesday to confirm project scope is ok.</w:t>
       </w:r>
     </w:p>
     <w:p>
@@ -1343,7 +1408,15 @@
         <w:t>Each member to post summary of t</w:t>
       </w:r>
       <w:r>
-        <w:t>heir findings and any material to slack/github by end of day.</w:t>
+        <w:t>heir findings and any material to slack/</w:t>
+      </w:r>
+      <w:proofErr w:type="spellStart"/>
+      <w:r>
+        <w:t>github</w:t>
+      </w:r>
+      <w:proofErr w:type="spellEnd"/>
+      <w:r>
+        <w:t xml:space="preserve"> by end of day.</w:t>
       </w:r>
     </w:p>
     <w:p>
@@ -1423,7 +1496,23 @@
         </w:numPr>
       </w:pPr>
       <w:r>
-        <w:t>Some long/lats may be using differing long/lat systems</w:t>
+        <w:t>Some long/</w:t>
+      </w:r>
+      <w:proofErr w:type="spellStart"/>
+      <w:r>
+        <w:t>lats</w:t>
+      </w:r>
+      <w:proofErr w:type="spellEnd"/>
+      <w:r>
+        <w:t xml:space="preserve"> may be using differing long/</w:t>
+      </w:r>
+      <w:proofErr w:type="spellStart"/>
+      <w:r>
+        <w:t>lat</w:t>
+      </w:r>
+      <w:proofErr w:type="spellEnd"/>
+      <w:r>
+        <w:t xml:space="preserve"> systems</w:t>
       </w:r>
     </w:p>
     <w:p>
@@ -1471,7 +1560,15 @@
         </w:numPr>
       </w:pPr>
       <w:r>
-        <w:t>Medium and low income countries</w:t>
+        <w:t xml:space="preserve">Medium and </w:t>
+      </w:r>
+      <w:proofErr w:type="gramStart"/>
+      <w:r>
+        <w:t>low income</w:t>
+      </w:r>
+      <w:proofErr w:type="gramEnd"/>
+      <w:r>
+        <w:t xml:space="preserve"> countries</w:t>
       </w:r>
       <w:r>
         <w:t xml:space="preserve"> highest contributors</w:t>
@@ -1539,9 +1636,11 @@
           <w:numId w:val="14"/>
         </w:numPr>
       </w:pPr>
+      <w:proofErr w:type="spellStart"/>
       <w:r>
         <w:t>Roshi</w:t>
       </w:r>
+      <w:proofErr w:type="spellEnd"/>
       <w:r>
         <w:t xml:space="preserve"> </w:t>
       </w:r>
@@ -1614,7 +1713,15 @@
       </w:r>
       <w:r>
         <w:tab/>
-        <w:t>Alex, Georgios, Karen, Roshi, Stuart</w:t>
+        <w:t xml:space="preserve">Alex, Georgios, Karen, </w:t>
+      </w:r>
+      <w:proofErr w:type="spellStart"/>
+      <w:r>
+        <w:t>Roshi</w:t>
+      </w:r>
+      <w:proofErr w:type="spellEnd"/>
+      <w:r>
+        <w:t>, Stuart</w:t>
       </w:r>
     </w:p>
     <w:p>
@@ -1765,8 +1872,13 @@
           <w:numId w:val="26"/>
         </w:numPr>
       </w:pPr>
-      <w:r>
-        <w:t>Roshi to wrap up motivations and provide to Karen</w:t>
+      <w:proofErr w:type="spellStart"/>
+      <w:r>
+        <w:t>Roshi</w:t>
+      </w:r>
+      <w:proofErr w:type="spellEnd"/>
+      <w:r>
+        <w:t xml:space="preserve"> to wrap up motivations and provide to Karen</w:t>
       </w:r>
     </w:p>
     <w:p>
@@ -1915,7 +2027,15 @@
         </w:numPr>
       </w:pPr>
       <w:r>
-        <w:t>Stuart: Roshi has provided re-classification groupings on slack</w:t>
+        <w:t xml:space="preserve">Stuart: </w:t>
+      </w:r>
+      <w:proofErr w:type="spellStart"/>
+      <w:r>
+        <w:t>Roshi</w:t>
+      </w:r>
+      <w:proofErr w:type="spellEnd"/>
+      <w:r>
+        <w:t xml:space="preserve"> has provided re-classification groupings on slack</w:t>
       </w:r>
     </w:p>
     <w:p>
@@ -2002,7 +2122,15 @@
         <w:t xml:space="preserve">Georgios: agree radius </w:t>
       </w:r>
       <w:r>
-        <w:t>is not good to use, but count still is.</w:t>
+        <w:t xml:space="preserve">is not good to </w:t>
+      </w:r>
+      <w:proofErr w:type="gramStart"/>
+      <w:r>
+        <w:t>use, but</w:t>
+      </w:r>
+      <w:proofErr w:type="gramEnd"/>
+      <w:r>
+        <w:t xml:space="preserve"> count still is.</w:t>
       </w:r>
     </w:p>
     <w:p>
@@ -2025,8 +2153,13 @@
           <w:numId w:val="25"/>
         </w:numPr>
       </w:pPr>
-      <w:r>
-        <w:t>Roshi: A</w:t>
+      <w:proofErr w:type="spellStart"/>
+      <w:r>
+        <w:t>Roshi</w:t>
+      </w:r>
+      <w:proofErr w:type="spellEnd"/>
+      <w:r>
+        <w:t>: A</w:t>
       </w:r>
       <w:r>
         <w:t>re there any</w:t>
@@ -2230,7 +2363,15 @@
       </w:r>
       <w:r>
         <w:tab/>
-        <w:t>Alex, Georgios, Karen, Roshi, Stuart</w:t>
+        <w:t xml:space="preserve">Alex, Georgios, Karen, </w:t>
+      </w:r>
+      <w:proofErr w:type="spellStart"/>
+      <w:r>
+        <w:t>Roshi</w:t>
+      </w:r>
+      <w:proofErr w:type="spellEnd"/>
+      <w:r>
+        <w:t>, Stuart</w:t>
       </w:r>
     </w:p>
     <w:p>
@@ -2338,8 +2479,441 @@
       <w:r>
         <w:t>Stuart: Unsure how to assess new model for accuracy.</w:t>
       </w:r>
-      <w:bookmarkStart w:id="5" w:name="_GoBack"/>
-      <w:bookmarkEnd w:id="5"/>
+    </w:p>
+    <w:p/>
+    <w:p>
+      <w:pPr>
+        <w:pStyle w:val="Heading1"/>
+      </w:pPr>
+    </w:p>
+    <w:p>
+      <w:pPr>
+        <w:rPr>
+          <w:rFonts w:asciiTheme="majorHAnsi" w:eastAsiaTheme="majorEastAsia" w:hAnsiTheme="majorHAnsi" w:cstheme="majorBidi"/>
+          <w:color w:val="2F5496" w:themeColor="accent1" w:themeShade="BF"/>
+          <w:sz w:val="32"/>
+          <w:szCs w:val="32"/>
+        </w:rPr>
+      </w:pPr>
+      <w:r>
+        <w:br w:type="page"/>
+      </w:r>
+    </w:p>
+    <w:p>
+      <w:pPr>
+        <w:pStyle w:val="Heading1"/>
+      </w:pPr>
+      <w:r>
+        <w:lastRenderedPageBreak/>
+        <w:t>MAR 1</w:t>
+      </w:r>
+      <w:r>
+        <w:t>7</w:t>
+      </w:r>
+    </w:p>
+    <w:p>
+      <w:r>
+        <w:t xml:space="preserve">Cancelled </w:t>
+      </w:r>
+      <w:r>
+        <w:t xml:space="preserve">due to Coronavirus </w:t>
+      </w:r>
+      <w:r>
+        <w:t>arrangements</w:t>
+      </w:r>
+    </w:p>
+    <w:p>
+      <w:pPr>
+        <w:rPr>
+          <w:rFonts w:asciiTheme="majorHAnsi" w:eastAsiaTheme="majorEastAsia" w:hAnsiTheme="majorHAnsi" w:cstheme="majorBidi"/>
+          <w:color w:val="2F5496" w:themeColor="accent1" w:themeShade="BF"/>
+          <w:sz w:val="32"/>
+          <w:szCs w:val="32"/>
+        </w:rPr>
+      </w:pPr>
+      <w:r>
+        <w:br w:type="page"/>
+      </w:r>
+    </w:p>
+    <w:p>
+      <w:pPr>
+        <w:pStyle w:val="Heading1"/>
+      </w:pPr>
+      <w:r>
+        <w:lastRenderedPageBreak/>
+        <w:t xml:space="preserve">MAR </w:t>
+      </w:r>
+      <w:r>
+        <w:t>24</w:t>
+      </w:r>
+    </w:p>
+    <w:p>
+      <w:r>
+        <w:t xml:space="preserve">Time &amp; Location: </w:t>
+      </w:r>
+      <w:r>
+        <w:tab/>
+        <w:t xml:space="preserve">2.30pm to 3.30pm, </w:t>
+      </w:r>
+      <w:r>
+        <w:t xml:space="preserve">Skype virtual </w:t>
+      </w:r>
+      <w:proofErr w:type="spellStart"/>
+      <w:r>
+        <w:t>meeeting</w:t>
+      </w:r>
+      <w:proofErr w:type="spellEnd"/>
+      <w:r>
+        <w:br/>
+        <w:t xml:space="preserve">Present: </w:t>
+      </w:r>
+      <w:r>
+        <w:tab/>
+      </w:r>
+      <w:r>
+        <w:tab/>
+        <w:t xml:space="preserve">Alex, Georgios, Karen, </w:t>
+      </w:r>
+      <w:proofErr w:type="spellStart"/>
+      <w:r>
+        <w:t>Roshi</w:t>
+      </w:r>
+      <w:proofErr w:type="spellEnd"/>
+      <w:r>
+        <w:t>, Stuart</w:t>
+      </w:r>
+    </w:p>
+    <w:p>
+      <w:r>
+        <w:t>Objectives:</w:t>
+      </w:r>
+    </w:p>
+    <w:p>
+      <w:pPr>
+        <w:pStyle w:val="ListParagraph"/>
+        <w:numPr>
+          <w:ilvl w:val="0"/>
+          <w:numId w:val="35"/>
+        </w:numPr>
+      </w:pPr>
+      <w:r>
+        <w:t>Decide presenter for tomorrow.</w:t>
+      </w:r>
+    </w:p>
+    <w:p>
+      <w:r>
+        <w:t>Notices:</w:t>
+      </w:r>
+    </w:p>
+    <w:p>
+      <w:pPr>
+        <w:pStyle w:val="ListParagraph"/>
+        <w:numPr>
+          <w:ilvl w:val="0"/>
+          <w:numId w:val="40"/>
+        </w:numPr>
+      </w:pPr>
+      <w:r>
+        <w:t>Karen: Group presentation was submitted in time.</w:t>
+      </w:r>
+    </w:p>
+    <w:p>
+      <w:pPr>
+        <w:pStyle w:val="ListParagraph"/>
+        <w:numPr>
+          <w:ilvl w:val="0"/>
+          <w:numId w:val="40"/>
+        </w:numPr>
+      </w:pPr>
+      <w:proofErr w:type="spellStart"/>
+      <w:r>
+        <w:t>Roshi</w:t>
+      </w:r>
+      <w:proofErr w:type="spellEnd"/>
+      <w:r>
+        <w:t>: Have added list of articles to review</w:t>
+      </w:r>
+      <w:r>
+        <w:t xml:space="preserve"> </w:t>
+      </w:r>
+    </w:p>
+    <w:p>
+      <w:r>
+        <w:t>Decisions:</w:t>
+      </w:r>
+    </w:p>
+    <w:p>
+      <w:r>
+        <w:t>Actions:</w:t>
+      </w:r>
+    </w:p>
+    <w:p>
+      <w:pPr>
+        <w:pStyle w:val="ListParagraph"/>
+        <w:numPr>
+          <w:ilvl w:val="0"/>
+          <w:numId w:val="41"/>
+        </w:numPr>
+      </w:pPr>
+      <w:r>
+        <w:t>E</w:t>
+      </w:r>
+      <w:r>
+        <w:t>veryone to clean up the</w:t>
+      </w:r>
+      <w:r>
+        <w:t>ir</w:t>
+      </w:r>
+      <w:r>
+        <w:t xml:space="preserve"> </w:t>
+      </w:r>
+      <w:r>
+        <w:t>submissions</w:t>
+      </w:r>
+      <w:r>
+        <w:t xml:space="preserve"> on </w:t>
+      </w:r>
+      <w:proofErr w:type="spellStart"/>
+      <w:r>
+        <w:t>github</w:t>
+      </w:r>
+      <w:proofErr w:type="spellEnd"/>
+    </w:p>
+    <w:p>
+      <w:pPr>
+        <w:pStyle w:val="ListParagraph"/>
+        <w:numPr>
+          <w:ilvl w:val="1"/>
+          <w:numId w:val="41"/>
+        </w:numPr>
+      </w:pPr>
+      <w:r>
+        <w:t>Includes data wrangling code</w:t>
+      </w:r>
+    </w:p>
+    <w:p>
+      <w:pPr>
+        <w:pStyle w:val="ListParagraph"/>
+        <w:numPr>
+          <w:ilvl w:val="1"/>
+          <w:numId w:val="41"/>
+        </w:numPr>
+      </w:pPr>
+      <w:r>
+        <w:t>Data sources</w:t>
+      </w:r>
+    </w:p>
+    <w:p>
+      <w:pPr>
+        <w:pStyle w:val="ListParagraph"/>
+        <w:numPr>
+          <w:ilvl w:val="1"/>
+          <w:numId w:val="41"/>
+        </w:numPr>
+      </w:pPr>
+      <w:r>
+        <w:t>Text files</w:t>
+      </w:r>
+    </w:p>
+    <w:p>
+      <w:pPr>
+        <w:pStyle w:val="ListParagraph"/>
+        <w:numPr>
+          <w:ilvl w:val="0"/>
+          <w:numId w:val="41"/>
+        </w:numPr>
+      </w:pPr>
+      <w:r>
+        <w:t>Alex</w:t>
+      </w:r>
+      <w:r>
+        <w:t xml:space="preserve"> &amp; </w:t>
+      </w:r>
+      <w:proofErr w:type="spellStart"/>
+      <w:r>
+        <w:t>Roshi</w:t>
+      </w:r>
+      <w:proofErr w:type="spellEnd"/>
+      <w:r>
+        <w:t xml:space="preserve">: Update </w:t>
+      </w:r>
+      <w:r>
+        <w:t>“</w:t>
+      </w:r>
+      <w:proofErr w:type="spellStart"/>
+      <w:r>
+        <w:t>references.bib</w:t>
+      </w:r>
+      <w:proofErr w:type="spellEnd"/>
+      <w:r>
+        <w:t>” file</w:t>
+      </w:r>
+    </w:p>
+    <w:p>
+      <w:pPr>
+        <w:pStyle w:val="ListParagraph"/>
+        <w:numPr>
+          <w:ilvl w:val="0"/>
+          <w:numId w:val="41"/>
+        </w:numPr>
+      </w:pPr>
+      <w:r>
+        <w:t xml:space="preserve">Alex &amp; George: </w:t>
+      </w:r>
+      <w:r>
+        <w:t>Review list of refer</w:t>
+      </w:r>
+    </w:p>
+    <w:p/>
+    <w:p>
+      <w:r>
+        <w:t>Discussion Notes:</w:t>
+      </w:r>
+    </w:p>
+    <w:p>
+      <w:r>
+        <w:t>George:</w:t>
+      </w:r>
+    </w:p>
+    <w:p>
+      <w:pPr>
+        <w:pStyle w:val="Heading1"/>
+      </w:pPr>
+    </w:p>
+    <w:p>
+      <w:pPr>
+        <w:rPr>
+          <w:rFonts w:asciiTheme="majorHAnsi" w:eastAsiaTheme="majorEastAsia" w:hAnsiTheme="majorHAnsi" w:cstheme="majorBidi"/>
+          <w:color w:val="2F5496" w:themeColor="accent1" w:themeShade="BF"/>
+          <w:sz w:val="32"/>
+          <w:szCs w:val="32"/>
+        </w:rPr>
+      </w:pPr>
+      <w:r>
+        <w:br w:type="page"/>
+      </w:r>
+    </w:p>
+    <w:p>
+      <w:pPr>
+        <w:pStyle w:val="Heading1"/>
+      </w:pPr>
+      <w:r>
+        <w:lastRenderedPageBreak/>
+        <w:t>MAR 10</w:t>
+      </w:r>
+    </w:p>
+    <w:p>
+      <w:r>
+        <w:t xml:space="preserve">Time &amp; Location: </w:t>
+      </w:r>
+      <w:r>
+        <w:tab/>
+        <w:t>2.30pm to 3.30pm, SIWB Cafeteria</w:t>
+      </w:r>
+      <w:r>
+        <w:br/>
+        <w:t xml:space="preserve">Present: </w:t>
+      </w:r>
+      <w:r>
+        <w:tab/>
+      </w:r>
+      <w:r>
+        <w:tab/>
+        <w:t xml:space="preserve">Alex, Georgios, Karen, </w:t>
+      </w:r>
+      <w:proofErr w:type="spellStart"/>
+      <w:r>
+        <w:t>Roshi</w:t>
+      </w:r>
+      <w:proofErr w:type="spellEnd"/>
+      <w:r>
+        <w:t>, Stuart</w:t>
+      </w:r>
+    </w:p>
+    <w:p>
+      <w:r>
+        <w:t>Objectives:</w:t>
+      </w:r>
+    </w:p>
+    <w:p>
+      <w:pPr>
+        <w:pStyle w:val="ListParagraph"/>
+        <w:numPr>
+          <w:ilvl w:val="0"/>
+          <w:numId w:val="40"/>
+        </w:numPr>
+      </w:pPr>
+      <w:r>
+        <w:t>Prepare presentation for next week</w:t>
+      </w:r>
+    </w:p>
+    <w:p>
+      <w:r>
+        <w:t>Notices:</w:t>
+      </w:r>
+    </w:p>
+    <w:p>
+      <w:pPr>
+        <w:pStyle w:val="ListParagraph"/>
+        <w:numPr>
+          <w:ilvl w:val="0"/>
+          <w:numId w:val="36"/>
+        </w:numPr>
+      </w:pPr>
+      <w:r>
+        <w:t>Georgios: Model was able to work on smaller samples of data, will run on the full set of data soon.</w:t>
+      </w:r>
+    </w:p>
+    <w:p>
+      <w:r>
+        <w:t>Decisions:</w:t>
+      </w:r>
+    </w:p>
+    <w:p>
+      <w:pPr>
+        <w:pStyle w:val="ListParagraph"/>
+        <w:numPr>
+          <w:ilvl w:val="0"/>
+          <w:numId w:val="37"/>
+        </w:numPr>
+      </w:pPr>
+      <w:r>
+        <w:t xml:space="preserve">New model to predict plastic type % by Month and Location </w:t>
+      </w:r>
+    </w:p>
+    <w:p>
+      <w:r>
+        <w:t>Actions:</w:t>
+      </w:r>
+    </w:p>
+    <w:p>
+      <w:pPr>
+        <w:pStyle w:val="ListParagraph"/>
+        <w:numPr>
+          <w:ilvl w:val="0"/>
+          <w:numId w:val="38"/>
+        </w:numPr>
+      </w:pPr>
+      <w:r>
+        <w:t>Karen to complete and submit group presentation.</w:t>
+      </w:r>
+    </w:p>
+    <w:p>
+      <w:r>
+        <w:t>Discussion Notes:</w:t>
+      </w:r>
+    </w:p>
+    <w:p>
+      <w:pPr>
+        <w:pStyle w:val="ListParagraph"/>
+        <w:numPr>
+          <w:ilvl w:val="0"/>
+          <w:numId w:val="39"/>
+        </w:numPr>
+      </w:pPr>
+      <w:r>
+        <w:t>Stuart: Unsure how to assess new model for accuracy.</w:t>
+      </w:r>
     </w:p>
     <w:p/>
     <w:sectPr>
@@ -2355,6 +2929,184 @@
 <file path=word/numbering.xml><?xml version="1.0" encoding="utf-8"?>
 <w:numbering xmlns:wpc="http://schemas.microsoft.com/office/word/2010/wordprocessingCanvas" xmlns:cx="http://schemas.microsoft.com/office/drawing/2014/chartex" xmlns:cx1="http://schemas.microsoft.com/office/drawing/2015/9/8/chartex" xmlns:cx2="http://schemas.microsoft.com/office/drawing/2015/10/21/chartex" xmlns:cx3="http://schemas.microsoft.com/office/drawing/2016/5/9/chartex" xmlns:cx4="http://schemas.microsoft.com/office/drawing/2016/5/10/chartex" xmlns:cx5="http://schemas.microsoft.com/office/drawing/2016/5/11/chartex" xmlns:cx6="http://schemas.microsoft.com/office/drawing/2016/5/12/chartex" xmlns:cx7="http://schemas.microsoft.com/office/drawing/2016/5/13/chartex" xmlns:cx8="http://schemas.microsoft.com/office/drawing/2016/5/14/chartex" xmlns:mc="http://schemas.openxmlformats.org/markup-compatibility/2006" xmlns:aink="http://schemas.microsoft.com/office/drawing/2016/ink" xmlns:am3d="http://schemas.microsoft.com/office/drawing/2017/model3d" xmlns:o="urn:schemas-microsoft-com:office:office" xmlns:r="http://schemas.openxmlformats.org/officeDocument/2006/relationships" xmlns:m="http://schemas.openxmlformats.org/officeDocument/2006/math" xmlns:v="urn:schemas-microsoft-com:vml" xmlns:wp14="http://schemas.microsoft.com/office/word/2010/wordprocessingDrawing" xmlns:wp="http://schemas.openxmlformats.org/drawingml/2006/wordprocessingDrawing" xmlns:w10="urn:schemas-microsoft-com:office:word" xmlns:w="http://schemas.openxmlformats.org/wordprocessingml/2006/main" xmlns:w14="http://schemas.microsoft.com/office/word/2010/wordml" xmlns:w15="http://schemas.microsoft.com/office/word/2012/wordml" xmlns:w16cid="http://schemas.microsoft.com/office/word/2016/wordml/cid" xmlns:w16se="http://schemas.microsoft.com/office/word/2015/wordml/symex" xmlns:wpg="http://schemas.microsoft.com/office/word/2010/wordprocessingGroup" xmlns:wpi="http://schemas.microsoft.com/office/word/2010/wordprocessingInk" xmlns:wne="http://schemas.microsoft.com/office/word/2006/wordml" xmlns:wps="http://schemas.microsoft.com/office/word/2010/wordprocessingShape" mc:Ignorable="w14 w15 w16se w16cid wp14">
   <w:abstractNum w:abstractNumId="0" w15:restartNumberingAfterBreak="0">
+    <w:nsid w:val="00ED4441"/>
+    <w:multiLevelType w:val="hybridMultilevel"/>
+    <w:tmpl w:val="E34EA81A"/>
+    <w:lvl w:ilvl="0" w:tplc="0809000F">
+      <w:start w:val="1"/>
+      <w:numFmt w:val="decimal"/>
+      <w:lvlText w:val="%1."/>
+      <w:lvlJc w:val="left"/>
+      <w:pPr>
+        <w:ind w:left="720" w:hanging="360"/>
+      </w:pPr>
+      <w:rPr>
+        <w:rFonts w:hint="default"/>
+      </w:rPr>
+    </w:lvl>
+    <w:lvl w:ilvl="1" w:tplc="08090019" w:tentative="1">
+      <w:start w:val="1"/>
+      <w:numFmt w:val="lowerLetter"/>
+      <w:lvlText w:val="%2."/>
+      <w:lvlJc w:val="left"/>
+      <w:pPr>
+        <w:ind w:left="1440" w:hanging="360"/>
+      </w:pPr>
+    </w:lvl>
+    <w:lvl w:ilvl="2" w:tplc="0809001B" w:tentative="1">
+      <w:start w:val="1"/>
+      <w:numFmt w:val="lowerRoman"/>
+      <w:lvlText w:val="%3."/>
+      <w:lvlJc w:val="right"/>
+      <w:pPr>
+        <w:ind w:left="2160" w:hanging="180"/>
+      </w:pPr>
+    </w:lvl>
+    <w:lvl w:ilvl="3" w:tplc="0809000F" w:tentative="1">
+      <w:start w:val="1"/>
+      <w:numFmt w:val="decimal"/>
+      <w:lvlText w:val="%4."/>
+      <w:lvlJc w:val="left"/>
+      <w:pPr>
+        <w:ind w:left="2880" w:hanging="360"/>
+      </w:pPr>
+    </w:lvl>
+    <w:lvl w:ilvl="4" w:tplc="08090019" w:tentative="1">
+      <w:start w:val="1"/>
+      <w:numFmt w:val="lowerLetter"/>
+      <w:lvlText w:val="%5."/>
+      <w:lvlJc w:val="left"/>
+      <w:pPr>
+        <w:ind w:left="3600" w:hanging="360"/>
+      </w:pPr>
+    </w:lvl>
+    <w:lvl w:ilvl="5" w:tplc="0809001B" w:tentative="1">
+      <w:start w:val="1"/>
+      <w:numFmt w:val="lowerRoman"/>
+      <w:lvlText w:val="%6."/>
+      <w:lvlJc w:val="right"/>
+      <w:pPr>
+        <w:ind w:left="4320" w:hanging="180"/>
+      </w:pPr>
+    </w:lvl>
+    <w:lvl w:ilvl="6" w:tplc="0809000F" w:tentative="1">
+      <w:start w:val="1"/>
+      <w:numFmt w:val="decimal"/>
+      <w:lvlText w:val="%7."/>
+      <w:lvlJc w:val="left"/>
+      <w:pPr>
+        <w:ind w:left="5040" w:hanging="360"/>
+      </w:pPr>
+    </w:lvl>
+    <w:lvl w:ilvl="7" w:tplc="08090019" w:tentative="1">
+      <w:start w:val="1"/>
+      <w:numFmt w:val="lowerLetter"/>
+      <w:lvlText w:val="%8."/>
+      <w:lvlJc w:val="left"/>
+      <w:pPr>
+        <w:ind w:left="5760" w:hanging="360"/>
+      </w:pPr>
+    </w:lvl>
+    <w:lvl w:ilvl="8" w:tplc="0809001B" w:tentative="1">
+      <w:start w:val="1"/>
+      <w:numFmt w:val="lowerRoman"/>
+      <w:lvlText w:val="%9."/>
+      <w:lvlJc w:val="right"/>
+      <w:pPr>
+        <w:ind w:left="6480" w:hanging="180"/>
+      </w:pPr>
+    </w:lvl>
+  </w:abstractNum>
+  <w:abstractNum w:abstractNumId="1" w15:restartNumberingAfterBreak="0">
+    <w:nsid w:val="01DB6BCD"/>
+    <w:multiLevelType w:val="hybridMultilevel"/>
+    <w:tmpl w:val="05DAEA82"/>
+    <w:lvl w:ilvl="0" w:tplc="0809000F">
+      <w:start w:val="1"/>
+      <w:numFmt w:val="decimal"/>
+      <w:lvlText w:val="%1."/>
+      <w:lvlJc w:val="left"/>
+      <w:pPr>
+        <w:ind w:left="720" w:hanging="360"/>
+      </w:pPr>
+      <w:rPr>
+        <w:rFonts w:hint="default"/>
+      </w:rPr>
+    </w:lvl>
+    <w:lvl w:ilvl="1" w:tplc="08090019" w:tentative="1">
+      <w:start w:val="1"/>
+      <w:numFmt w:val="lowerLetter"/>
+      <w:lvlText w:val="%2."/>
+      <w:lvlJc w:val="left"/>
+      <w:pPr>
+        <w:ind w:left="1440" w:hanging="360"/>
+      </w:pPr>
+    </w:lvl>
+    <w:lvl w:ilvl="2" w:tplc="0809001B" w:tentative="1">
+      <w:start w:val="1"/>
+      <w:numFmt w:val="lowerRoman"/>
+      <w:lvlText w:val="%3."/>
+      <w:lvlJc w:val="right"/>
+      <w:pPr>
+        <w:ind w:left="2160" w:hanging="180"/>
+      </w:pPr>
+    </w:lvl>
+    <w:lvl w:ilvl="3" w:tplc="0809000F" w:tentative="1">
+      <w:start w:val="1"/>
+      <w:numFmt w:val="decimal"/>
+      <w:lvlText w:val="%4."/>
+      <w:lvlJc w:val="left"/>
+      <w:pPr>
+        <w:ind w:left="2880" w:hanging="360"/>
+      </w:pPr>
+    </w:lvl>
+    <w:lvl w:ilvl="4" w:tplc="08090019" w:tentative="1">
+      <w:start w:val="1"/>
+      <w:numFmt w:val="lowerLetter"/>
+      <w:lvlText w:val="%5."/>
+      <w:lvlJc w:val="left"/>
+      <w:pPr>
+        <w:ind w:left="3600" w:hanging="360"/>
+      </w:pPr>
+    </w:lvl>
+    <w:lvl w:ilvl="5" w:tplc="0809001B" w:tentative="1">
+      <w:start w:val="1"/>
+      <w:numFmt w:val="lowerRoman"/>
+      <w:lvlText w:val="%6."/>
+      <w:lvlJc w:val="right"/>
+      <w:pPr>
+        <w:ind w:left="4320" w:hanging="180"/>
+      </w:pPr>
+    </w:lvl>
+    <w:lvl w:ilvl="6" w:tplc="0809000F" w:tentative="1">
+      <w:start w:val="1"/>
+      <w:numFmt w:val="decimal"/>
+      <w:lvlText w:val="%7."/>
+      <w:lvlJc w:val="left"/>
+      <w:pPr>
+        <w:ind w:left="5040" w:hanging="360"/>
+      </w:pPr>
+    </w:lvl>
+    <w:lvl w:ilvl="7" w:tplc="08090019" w:tentative="1">
+      <w:start w:val="1"/>
+      <w:numFmt w:val="lowerLetter"/>
+      <w:lvlText w:val="%8."/>
+      <w:lvlJc w:val="left"/>
+      <w:pPr>
+        <w:ind w:left="5760" w:hanging="360"/>
+      </w:pPr>
+    </w:lvl>
+    <w:lvl w:ilvl="8" w:tplc="0809001B" w:tentative="1">
+      <w:start w:val="1"/>
+      <w:numFmt w:val="lowerRoman"/>
+      <w:lvlText w:val="%9."/>
+      <w:lvlJc w:val="right"/>
+      <w:pPr>
+        <w:ind w:left="6480" w:hanging="180"/>
+      </w:pPr>
+    </w:lvl>
+  </w:abstractNum>
+  <w:abstractNum w:abstractNumId="2" w15:restartNumberingAfterBreak="0">
     <w:nsid w:val="08C92FC8"/>
     <w:multiLevelType w:val="hybridMultilevel"/>
     <w:tmpl w:val="9CC00394"/>
@@ -2443,7 +3195,7 @@
       </w:pPr>
     </w:lvl>
   </w:abstractNum>
-  <w:abstractNum w:abstractNumId="1" w15:restartNumberingAfterBreak="0">
+  <w:abstractNum w:abstractNumId="3" w15:restartNumberingAfterBreak="0">
     <w:nsid w:val="0E881A89"/>
     <w:multiLevelType w:val="hybridMultilevel"/>
     <w:tmpl w:val="22764970"/>
@@ -2556,7 +3308,7 @@
       </w:rPr>
     </w:lvl>
   </w:abstractNum>
-  <w:abstractNum w:abstractNumId="2" w15:restartNumberingAfterBreak="0">
+  <w:abstractNum w:abstractNumId="4" w15:restartNumberingAfterBreak="0">
     <w:nsid w:val="0FA30D47"/>
     <w:multiLevelType w:val="hybridMultilevel"/>
     <w:tmpl w:val="6C42B0E0"/>
@@ -2645,7 +3397,7 @@
       </w:pPr>
     </w:lvl>
   </w:abstractNum>
-  <w:abstractNum w:abstractNumId="3" w15:restartNumberingAfterBreak="0">
+  <w:abstractNum w:abstractNumId="5" w15:restartNumberingAfterBreak="0">
     <w:nsid w:val="170C65DF"/>
     <w:multiLevelType w:val="hybridMultilevel"/>
     <w:tmpl w:val="23ACE8F8"/>
@@ -2734,7 +3486,7 @@
       </w:pPr>
     </w:lvl>
   </w:abstractNum>
-  <w:abstractNum w:abstractNumId="4" w15:restartNumberingAfterBreak="0">
+  <w:abstractNum w:abstractNumId="6" w15:restartNumberingAfterBreak="0">
     <w:nsid w:val="17210C5B"/>
     <w:multiLevelType w:val="hybridMultilevel"/>
     <w:tmpl w:val="268C330E"/>
@@ -2823,7 +3575,7 @@
       </w:pPr>
     </w:lvl>
   </w:abstractNum>
-  <w:abstractNum w:abstractNumId="5" w15:restartNumberingAfterBreak="0">
+  <w:abstractNum w:abstractNumId="7" w15:restartNumberingAfterBreak="0">
     <w:nsid w:val="1C0773C7"/>
     <w:multiLevelType w:val="hybridMultilevel"/>
     <w:tmpl w:val="E34EA81A"/>
@@ -2912,7 +3664,7 @@
       </w:pPr>
     </w:lvl>
   </w:abstractNum>
-  <w:abstractNum w:abstractNumId="6" w15:restartNumberingAfterBreak="0">
+  <w:abstractNum w:abstractNumId="8" w15:restartNumberingAfterBreak="0">
     <w:nsid w:val="20760FC1"/>
     <w:multiLevelType w:val="hybridMultilevel"/>
     <w:tmpl w:val="E34EA81A"/>
@@ -3001,7 +3753,7 @@
       </w:pPr>
     </w:lvl>
   </w:abstractNum>
-  <w:abstractNum w:abstractNumId="7" w15:restartNumberingAfterBreak="0">
+  <w:abstractNum w:abstractNumId="9" w15:restartNumberingAfterBreak="0">
     <w:nsid w:val="22781EE6"/>
     <w:multiLevelType w:val="hybridMultilevel"/>
     <w:tmpl w:val="8758AD1E"/>
@@ -3090,7 +3842,7 @@
       </w:pPr>
     </w:lvl>
   </w:abstractNum>
-  <w:abstractNum w:abstractNumId="8" w15:restartNumberingAfterBreak="0">
+  <w:abstractNum w:abstractNumId="10" w15:restartNumberingAfterBreak="0">
     <w:nsid w:val="23A47329"/>
     <w:multiLevelType w:val="hybridMultilevel"/>
     <w:tmpl w:val="4E40705C"/>
@@ -3179,7 +3931,7 @@
       </w:pPr>
     </w:lvl>
   </w:abstractNum>
-  <w:abstractNum w:abstractNumId="9" w15:restartNumberingAfterBreak="0">
+  <w:abstractNum w:abstractNumId="11" w15:restartNumberingAfterBreak="0">
     <w:nsid w:val="296835C4"/>
     <w:multiLevelType w:val="hybridMultilevel"/>
     <w:tmpl w:val="001465CA"/>
@@ -3268,7 +4020,7 @@
       </w:pPr>
     </w:lvl>
   </w:abstractNum>
-  <w:abstractNum w:abstractNumId="10" w15:restartNumberingAfterBreak="0">
+  <w:abstractNum w:abstractNumId="12" w15:restartNumberingAfterBreak="0">
     <w:nsid w:val="2A3317D3"/>
     <w:multiLevelType w:val="hybridMultilevel"/>
     <w:tmpl w:val="E34EA81A"/>
@@ -3357,7 +4109,7 @@
       </w:pPr>
     </w:lvl>
   </w:abstractNum>
-  <w:abstractNum w:abstractNumId="11" w15:restartNumberingAfterBreak="0">
+  <w:abstractNum w:abstractNumId="13" w15:restartNumberingAfterBreak="0">
     <w:nsid w:val="2C2A0FF2"/>
     <w:multiLevelType w:val="hybridMultilevel"/>
     <w:tmpl w:val="6E9A7C3A"/>
@@ -3443,7 +4195,96 @@
       </w:pPr>
     </w:lvl>
   </w:abstractNum>
-  <w:abstractNum w:abstractNumId="12" w15:restartNumberingAfterBreak="0">
+  <w:abstractNum w:abstractNumId="14" w15:restartNumberingAfterBreak="0">
+    <w:nsid w:val="2DBA7DDF"/>
+    <w:multiLevelType w:val="hybridMultilevel"/>
+    <w:tmpl w:val="9CC00394"/>
+    <w:lvl w:ilvl="0" w:tplc="0809000F">
+      <w:start w:val="1"/>
+      <w:numFmt w:val="decimal"/>
+      <w:lvlText w:val="%1."/>
+      <w:lvlJc w:val="left"/>
+      <w:pPr>
+        <w:ind w:left="720" w:hanging="360"/>
+      </w:pPr>
+      <w:rPr>
+        <w:rFonts w:hint="default"/>
+      </w:rPr>
+    </w:lvl>
+    <w:lvl w:ilvl="1" w:tplc="08090019" w:tentative="1">
+      <w:start w:val="1"/>
+      <w:numFmt w:val="lowerLetter"/>
+      <w:lvlText w:val="%2."/>
+      <w:lvlJc w:val="left"/>
+      <w:pPr>
+        <w:ind w:left="1440" w:hanging="360"/>
+      </w:pPr>
+    </w:lvl>
+    <w:lvl w:ilvl="2" w:tplc="0809001B" w:tentative="1">
+      <w:start w:val="1"/>
+      <w:numFmt w:val="lowerRoman"/>
+      <w:lvlText w:val="%3."/>
+      <w:lvlJc w:val="right"/>
+      <w:pPr>
+        <w:ind w:left="2160" w:hanging="180"/>
+      </w:pPr>
+    </w:lvl>
+    <w:lvl w:ilvl="3" w:tplc="0809000F" w:tentative="1">
+      <w:start w:val="1"/>
+      <w:numFmt w:val="decimal"/>
+      <w:lvlText w:val="%4."/>
+      <w:lvlJc w:val="left"/>
+      <w:pPr>
+        <w:ind w:left="2880" w:hanging="360"/>
+      </w:pPr>
+    </w:lvl>
+    <w:lvl w:ilvl="4" w:tplc="08090019" w:tentative="1">
+      <w:start w:val="1"/>
+      <w:numFmt w:val="lowerLetter"/>
+      <w:lvlText w:val="%5."/>
+      <w:lvlJc w:val="left"/>
+      <w:pPr>
+        <w:ind w:left="3600" w:hanging="360"/>
+      </w:pPr>
+    </w:lvl>
+    <w:lvl w:ilvl="5" w:tplc="0809001B" w:tentative="1">
+      <w:start w:val="1"/>
+      <w:numFmt w:val="lowerRoman"/>
+      <w:lvlText w:val="%6."/>
+      <w:lvlJc w:val="right"/>
+      <w:pPr>
+        <w:ind w:left="4320" w:hanging="180"/>
+      </w:pPr>
+    </w:lvl>
+    <w:lvl w:ilvl="6" w:tplc="0809000F" w:tentative="1">
+      <w:start w:val="1"/>
+      <w:numFmt w:val="decimal"/>
+      <w:lvlText w:val="%7."/>
+      <w:lvlJc w:val="left"/>
+      <w:pPr>
+        <w:ind w:left="5040" w:hanging="360"/>
+      </w:pPr>
+    </w:lvl>
+    <w:lvl w:ilvl="7" w:tplc="08090019" w:tentative="1">
+      <w:start w:val="1"/>
+      <w:numFmt w:val="lowerLetter"/>
+      <w:lvlText w:val="%8."/>
+      <w:lvlJc w:val="left"/>
+      <w:pPr>
+        <w:ind w:left="5760" w:hanging="360"/>
+      </w:pPr>
+    </w:lvl>
+    <w:lvl w:ilvl="8" w:tplc="0809001B" w:tentative="1">
+      <w:start w:val="1"/>
+      <w:numFmt w:val="lowerRoman"/>
+      <w:lvlText w:val="%9."/>
+      <w:lvlJc w:val="right"/>
+      <w:pPr>
+        <w:ind w:left="6480" w:hanging="180"/>
+      </w:pPr>
+    </w:lvl>
+  </w:abstractNum>
+  <w:abstractNum w:abstractNumId="15" w15:restartNumberingAfterBreak="0">
     <w:nsid w:val="371C66C4"/>
     <w:multiLevelType w:val="hybridMultilevel"/>
     <w:tmpl w:val="F3021338"/>
@@ -3532,7 +4373,7 @@
       </w:pPr>
     </w:lvl>
   </w:abstractNum>
-  <w:abstractNum w:abstractNumId="13" w15:restartNumberingAfterBreak="0">
+  <w:abstractNum w:abstractNumId="16" w15:restartNumberingAfterBreak="0">
     <w:nsid w:val="374229F5"/>
     <w:multiLevelType w:val="hybridMultilevel"/>
     <w:tmpl w:val="6C42B0E0"/>
@@ -3621,7 +4462,7 @@
       </w:pPr>
     </w:lvl>
   </w:abstractNum>
-  <w:abstractNum w:abstractNumId="14" w15:restartNumberingAfterBreak="0">
+  <w:abstractNum w:abstractNumId="17" w15:restartNumberingAfterBreak="0">
     <w:nsid w:val="37FA410C"/>
     <w:multiLevelType w:val="hybridMultilevel"/>
     <w:tmpl w:val="9CC00394"/>
@@ -3710,7 +4551,7 @@
       </w:pPr>
     </w:lvl>
   </w:abstractNum>
-  <w:abstractNum w:abstractNumId="15" w15:restartNumberingAfterBreak="0">
+  <w:abstractNum w:abstractNumId="18" w15:restartNumberingAfterBreak="0">
     <w:nsid w:val="390545AD"/>
     <w:multiLevelType w:val="hybridMultilevel"/>
     <w:tmpl w:val="6E9A7C3A"/>
@@ -3796,7 +4637,185 @@
       </w:pPr>
     </w:lvl>
   </w:abstractNum>
-  <w:abstractNum w:abstractNumId="16" w15:restartNumberingAfterBreak="0">
+  <w:abstractNum w:abstractNumId="19" w15:restartNumberingAfterBreak="0">
+    <w:nsid w:val="3B7118C8"/>
+    <w:multiLevelType w:val="hybridMultilevel"/>
+    <w:tmpl w:val="04D001EE"/>
+    <w:lvl w:ilvl="0" w:tplc="0809000F">
+      <w:start w:val="1"/>
+      <w:numFmt w:val="decimal"/>
+      <w:lvlText w:val="%1."/>
+      <w:lvlJc w:val="left"/>
+      <w:pPr>
+        <w:ind w:left="720" w:hanging="360"/>
+      </w:pPr>
+      <w:rPr>
+        <w:rFonts w:hint="default"/>
+      </w:rPr>
+    </w:lvl>
+    <w:lvl w:ilvl="1" w:tplc="08090019" w:tentative="1">
+      <w:start w:val="1"/>
+      <w:numFmt w:val="lowerLetter"/>
+      <w:lvlText w:val="%2."/>
+      <w:lvlJc w:val="left"/>
+      <w:pPr>
+        <w:ind w:left="1440" w:hanging="360"/>
+      </w:pPr>
+    </w:lvl>
+    <w:lvl w:ilvl="2" w:tplc="0809001B" w:tentative="1">
+      <w:start w:val="1"/>
+      <w:numFmt w:val="lowerRoman"/>
+      <w:lvlText w:val="%3."/>
+      <w:lvlJc w:val="right"/>
+      <w:pPr>
+        <w:ind w:left="2160" w:hanging="180"/>
+      </w:pPr>
+    </w:lvl>
+    <w:lvl w:ilvl="3" w:tplc="0809000F" w:tentative="1">
+      <w:start w:val="1"/>
+      <w:numFmt w:val="decimal"/>
+      <w:lvlText w:val="%4."/>
+      <w:lvlJc w:val="left"/>
+      <w:pPr>
+        <w:ind w:left="2880" w:hanging="360"/>
+      </w:pPr>
+    </w:lvl>
+    <w:lvl w:ilvl="4" w:tplc="08090019" w:tentative="1">
+      <w:start w:val="1"/>
+      <w:numFmt w:val="lowerLetter"/>
+      <w:lvlText w:val="%5."/>
+      <w:lvlJc w:val="left"/>
+      <w:pPr>
+        <w:ind w:left="3600" w:hanging="360"/>
+      </w:pPr>
+    </w:lvl>
+    <w:lvl w:ilvl="5" w:tplc="0809001B" w:tentative="1">
+      <w:start w:val="1"/>
+      <w:numFmt w:val="lowerRoman"/>
+      <w:lvlText w:val="%6."/>
+      <w:lvlJc w:val="right"/>
+      <w:pPr>
+        <w:ind w:left="4320" w:hanging="180"/>
+      </w:pPr>
+    </w:lvl>
+    <w:lvl w:ilvl="6" w:tplc="0809000F" w:tentative="1">
+      <w:start w:val="1"/>
+      <w:numFmt w:val="decimal"/>
+      <w:lvlText w:val="%7."/>
+      <w:lvlJc w:val="left"/>
+      <w:pPr>
+        <w:ind w:left="5040" w:hanging="360"/>
+      </w:pPr>
+    </w:lvl>
+    <w:lvl w:ilvl="7" w:tplc="08090019" w:tentative="1">
+      <w:start w:val="1"/>
+      <w:numFmt w:val="lowerLetter"/>
+      <w:lvlText w:val="%8."/>
+      <w:lvlJc w:val="left"/>
+      <w:pPr>
+        <w:ind w:left="5760" w:hanging="360"/>
+      </w:pPr>
+    </w:lvl>
+    <w:lvl w:ilvl="8" w:tplc="0809001B" w:tentative="1">
+      <w:start w:val="1"/>
+      <w:numFmt w:val="lowerRoman"/>
+      <w:lvlText w:val="%9."/>
+      <w:lvlJc w:val="right"/>
+      <w:pPr>
+        <w:ind w:left="6480" w:hanging="180"/>
+      </w:pPr>
+    </w:lvl>
+  </w:abstractNum>
+  <w:abstractNum w:abstractNumId="20" w15:restartNumberingAfterBreak="0">
+    <w:nsid w:val="3E55122F"/>
+    <w:multiLevelType w:val="hybridMultilevel"/>
+    <w:tmpl w:val="1B107446"/>
+    <w:lvl w:ilvl="0" w:tplc="0809000F">
+      <w:start w:val="1"/>
+      <w:numFmt w:val="decimal"/>
+      <w:lvlText w:val="%1."/>
+      <w:lvlJc w:val="left"/>
+      <w:pPr>
+        <w:ind w:left="720" w:hanging="360"/>
+      </w:pPr>
+      <w:rPr>
+        <w:rFonts w:hint="default"/>
+      </w:rPr>
+    </w:lvl>
+    <w:lvl w:ilvl="1" w:tplc="08090019">
+      <w:start w:val="1"/>
+      <w:numFmt w:val="lowerLetter"/>
+      <w:lvlText w:val="%2."/>
+      <w:lvlJc w:val="left"/>
+      <w:pPr>
+        <w:ind w:left="1440" w:hanging="360"/>
+      </w:pPr>
+    </w:lvl>
+    <w:lvl w:ilvl="2" w:tplc="0809001B" w:tentative="1">
+      <w:start w:val="1"/>
+      <w:numFmt w:val="lowerRoman"/>
+      <w:lvlText w:val="%3."/>
+      <w:lvlJc w:val="right"/>
+      <w:pPr>
+        <w:ind w:left="2160" w:hanging="180"/>
+      </w:pPr>
+    </w:lvl>
+    <w:lvl w:ilvl="3" w:tplc="0809000F" w:tentative="1">
+      <w:start w:val="1"/>
+      <w:numFmt w:val="decimal"/>
+      <w:lvlText w:val="%4."/>
+      <w:lvlJc w:val="left"/>
+      <w:pPr>
+        <w:ind w:left="2880" w:hanging="360"/>
+      </w:pPr>
+    </w:lvl>
+    <w:lvl w:ilvl="4" w:tplc="08090019" w:tentative="1">
+      <w:start w:val="1"/>
+      <w:numFmt w:val="lowerLetter"/>
+      <w:lvlText w:val="%5."/>
+      <w:lvlJc w:val="left"/>
+      <w:pPr>
+        <w:ind w:left="3600" w:hanging="360"/>
+      </w:pPr>
+    </w:lvl>
+    <w:lvl w:ilvl="5" w:tplc="0809001B" w:tentative="1">
+      <w:start w:val="1"/>
+      <w:numFmt w:val="lowerRoman"/>
+      <w:lvlText w:val="%6."/>
+      <w:lvlJc w:val="right"/>
+      <w:pPr>
+        <w:ind w:left="4320" w:hanging="180"/>
+      </w:pPr>
+    </w:lvl>
+    <w:lvl w:ilvl="6" w:tplc="0809000F" w:tentative="1">
+      <w:start w:val="1"/>
+      <w:numFmt w:val="decimal"/>
+      <w:lvlText w:val="%7."/>
+      <w:lvlJc w:val="left"/>
+      <w:pPr>
+        <w:ind w:left="5040" w:hanging="360"/>
+      </w:pPr>
+    </w:lvl>
+    <w:lvl w:ilvl="7" w:tplc="08090019" w:tentative="1">
+      <w:start w:val="1"/>
+      <w:numFmt w:val="lowerLetter"/>
+      <w:lvlText w:val="%8."/>
+      <w:lvlJc w:val="left"/>
+      <w:pPr>
+        <w:ind w:left="5760" w:hanging="360"/>
+      </w:pPr>
+    </w:lvl>
+    <w:lvl w:ilvl="8" w:tplc="0809001B" w:tentative="1">
+      <w:start w:val="1"/>
+      <w:numFmt w:val="lowerRoman"/>
+      <w:lvlText w:val="%9."/>
+      <w:lvlJc w:val="right"/>
+      <w:pPr>
+        <w:ind w:left="6480" w:hanging="180"/>
+      </w:pPr>
+    </w:lvl>
+  </w:abstractNum>
+  <w:abstractNum w:abstractNumId="21" w15:restartNumberingAfterBreak="0">
     <w:nsid w:val="422952DF"/>
     <w:multiLevelType w:val="hybridMultilevel"/>
     <w:tmpl w:val="F3021338"/>
@@ -3885,7 +4904,7 @@
       </w:pPr>
     </w:lvl>
   </w:abstractNum>
-  <w:abstractNum w:abstractNumId="17" w15:restartNumberingAfterBreak="0">
+  <w:abstractNum w:abstractNumId="22" w15:restartNumberingAfterBreak="0">
     <w:nsid w:val="45895F86"/>
     <w:multiLevelType w:val="hybridMultilevel"/>
     <w:tmpl w:val="4E963AD2"/>
@@ -3974,7 +4993,7 @@
       </w:pPr>
     </w:lvl>
   </w:abstractNum>
-  <w:abstractNum w:abstractNumId="18" w15:restartNumberingAfterBreak="0">
+  <w:abstractNum w:abstractNumId="23" w15:restartNumberingAfterBreak="0">
     <w:nsid w:val="48FB0D74"/>
     <w:multiLevelType w:val="hybridMultilevel"/>
     <w:tmpl w:val="E34EA81A"/>
@@ -4063,7 +5082,7 @@
       </w:pPr>
     </w:lvl>
   </w:abstractNum>
-  <w:abstractNum w:abstractNumId="19" w15:restartNumberingAfterBreak="0">
+  <w:abstractNum w:abstractNumId="24" w15:restartNumberingAfterBreak="0">
     <w:nsid w:val="496D0C18"/>
     <w:multiLevelType w:val="hybridMultilevel"/>
     <w:tmpl w:val="A16E9974"/>
@@ -4152,7 +5171,7 @@
       </w:pPr>
     </w:lvl>
   </w:abstractNum>
-  <w:abstractNum w:abstractNumId="20" w15:restartNumberingAfterBreak="0">
+  <w:abstractNum w:abstractNumId="25" w15:restartNumberingAfterBreak="0">
     <w:nsid w:val="4DF90C17"/>
     <w:multiLevelType w:val="hybridMultilevel"/>
     <w:tmpl w:val="BA025F24"/>
@@ -4241,7 +5260,7 @@
       </w:pPr>
     </w:lvl>
   </w:abstractNum>
-  <w:abstractNum w:abstractNumId="21" w15:restartNumberingAfterBreak="0">
+  <w:abstractNum w:abstractNumId="26" w15:restartNumberingAfterBreak="0">
     <w:nsid w:val="4EFE1B33"/>
     <w:multiLevelType w:val="hybridMultilevel"/>
     <w:tmpl w:val="23ACE8F8"/>
@@ -4330,7 +5349,7 @@
       </w:pPr>
     </w:lvl>
   </w:abstractNum>
-  <w:abstractNum w:abstractNumId="22" w15:restartNumberingAfterBreak="0">
+  <w:abstractNum w:abstractNumId="27" w15:restartNumberingAfterBreak="0">
     <w:nsid w:val="4F1226D2"/>
     <w:multiLevelType w:val="hybridMultilevel"/>
     <w:tmpl w:val="4E963AD2"/>
@@ -4419,7 +5438,7 @@
       </w:pPr>
     </w:lvl>
   </w:abstractNum>
-  <w:abstractNum w:abstractNumId="23" w15:restartNumberingAfterBreak="0">
+  <w:abstractNum w:abstractNumId="28" w15:restartNumberingAfterBreak="0">
     <w:nsid w:val="573E2241"/>
     <w:multiLevelType w:val="hybridMultilevel"/>
     <w:tmpl w:val="4628CF3C"/>
@@ -4508,7 +5527,96 @@
       </w:pPr>
     </w:lvl>
   </w:abstractNum>
-  <w:abstractNum w:abstractNumId="24" w15:restartNumberingAfterBreak="0">
+  <w:abstractNum w:abstractNumId="29" w15:restartNumberingAfterBreak="0">
+    <w:nsid w:val="578F4AA5"/>
+    <w:multiLevelType w:val="hybridMultilevel"/>
+    <w:tmpl w:val="8758AD1E"/>
+    <w:lvl w:ilvl="0" w:tplc="0809000F">
+      <w:start w:val="1"/>
+      <w:numFmt w:val="decimal"/>
+      <w:lvlText w:val="%1."/>
+      <w:lvlJc w:val="left"/>
+      <w:pPr>
+        <w:ind w:left="720" w:hanging="360"/>
+      </w:pPr>
+      <w:rPr>
+        <w:rFonts w:hint="default"/>
+      </w:rPr>
+    </w:lvl>
+    <w:lvl w:ilvl="1" w:tplc="08090019" w:tentative="1">
+      <w:start w:val="1"/>
+      <w:numFmt w:val="lowerLetter"/>
+      <w:lvlText w:val="%2."/>
+      <w:lvlJc w:val="left"/>
+      <w:pPr>
+        <w:ind w:left="1440" w:hanging="360"/>
+      </w:pPr>
+    </w:lvl>
+    <w:lvl w:ilvl="2" w:tplc="0809001B" w:tentative="1">
+      <w:start w:val="1"/>
+      <w:numFmt w:val="lowerRoman"/>
+      <w:lvlText w:val="%3."/>
+      <w:lvlJc w:val="right"/>
+      <w:pPr>
+        <w:ind w:left="2160" w:hanging="180"/>
+      </w:pPr>
+    </w:lvl>
+    <w:lvl w:ilvl="3" w:tplc="0809000F" w:tentative="1">
+      <w:start w:val="1"/>
+      <w:numFmt w:val="decimal"/>
+      <w:lvlText w:val="%4."/>
+      <w:lvlJc w:val="left"/>
+      <w:pPr>
+        <w:ind w:left="2880" w:hanging="360"/>
+      </w:pPr>
+    </w:lvl>
+    <w:lvl w:ilvl="4" w:tplc="08090019" w:tentative="1">
+      <w:start w:val="1"/>
+      <w:numFmt w:val="lowerLetter"/>
+      <w:lvlText w:val="%5."/>
+      <w:lvlJc w:val="left"/>
+      <w:pPr>
+        <w:ind w:left="3600" w:hanging="360"/>
+      </w:pPr>
+    </w:lvl>
+    <w:lvl w:ilvl="5" w:tplc="0809001B" w:tentative="1">
+      <w:start w:val="1"/>
+      <w:numFmt w:val="lowerRoman"/>
+      <w:lvlText w:val="%6."/>
+      <w:lvlJc w:val="right"/>
+      <w:pPr>
+        <w:ind w:left="4320" w:hanging="180"/>
+      </w:pPr>
+    </w:lvl>
+    <w:lvl w:ilvl="6" w:tplc="0809000F" w:tentative="1">
+      <w:start w:val="1"/>
+      <w:numFmt w:val="decimal"/>
+      <w:lvlText w:val="%7."/>
+      <w:lvlJc w:val="left"/>
+      <w:pPr>
+        <w:ind w:left="5040" w:hanging="360"/>
+      </w:pPr>
+    </w:lvl>
+    <w:lvl w:ilvl="7" w:tplc="08090019" w:tentative="1">
+      <w:start w:val="1"/>
+      <w:numFmt w:val="lowerLetter"/>
+      <w:lvlText w:val="%8."/>
+      <w:lvlJc w:val="left"/>
+      <w:pPr>
+        <w:ind w:left="5760" w:hanging="360"/>
+      </w:pPr>
+    </w:lvl>
+    <w:lvl w:ilvl="8" w:tplc="0809001B" w:tentative="1">
+      <w:start w:val="1"/>
+      <w:numFmt w:val="lowerRoman"/>
+      <w:lvlText w:val="%9."/>
+      <w:lvlJc w:val="right"/>
+      <w:pPr>
+        <w:ind w:left="6480" w:hanging="180"/>
+      </w:pPr>
+    </w:lvl>
+  </w:abstractNum>
+  <w:abstractNum w:abstractNumId="30" w15:restartNumberingAfterBreak="0">
     <w:nsid w:val="5ADC7971"/>
     <w:multiLevelType w:val="hybridMultilevel"/>
     <w:tmpl w:val="82767A86"/>
@@ -4594,7 +5702,7 @@
       </w:pPr>
     </w:lvl>
   </w:abstractNum>
-  <w:abstractNum w:abstractNumId="25" w15:restartNumberingAfterBreak="0">
+  <w:abstractNum w:abstractNumId="31" w15:restartNumberingAfterBreak="0">
     <w:nsid w:val="5B52342F"/>
     <w:multiLevelType w:val="hybridMultilevel"/>
     <w:tmpl w:val="48C6507C"/>
@@ -4683,7 +5791,7 @@
       </w:pPr>
     </w:lvl>
   </w:abstractNum>
-  <w:abstractNum w:abstractNumId="26" w15:restartNumberingAfterBreak="0">
+  <w:abstractNum w:abstractNumId="32" w15:restartNumberingAfterBreak="0">
     <w:nsid w:val="5F823DF6"/>
     <w:multiLevelType w:val="hybridMultilevel"/>
     <w:tmpl w:val="48E019A2"/>
@@ -4772,7 +5880,7 @@
       </w:pPr>
     </w:lvl>
   </w:abstractNum>
-  <w:abstractNum w:abstractNumId="27" w15:restartNumberingAfterBreak="0">
+  <w:abstractNum w:abstractNumId="33" w15:restartNumberingAfterBreak="0">
     <w:nsid w:val="612B0C6A"/>
     <w:multiLevelType w:val="hybridMultilevel"/>
     <w:tmpl w:val="04D001EE"/>
@@ -4861,7 +5969,7 @@
       </w:pPr>
     </w:lvl>
   </w:abstractNum>
-  <w:abstractNum w:abstractNumId="28" w15:restartNumberingAfterBreak="0">
+  <w:abstractNum w:abstractNumId="34" w15:restartNumberingAfterBreak="0">
     <w:nsid w:val="629363F6"/>
     <w:multiLevelType w:val="hybridMultilevel"/>
     <w:tmpl w:val="4628CF3C"/>
@@ -4950,7 +6058,7 @@
       </w:pPr>
     </w:lvl>
   </w:abstractNum>
-  <w:abstractNum w:abstractNumId="29" w15:restartNumberingAfterBreak="0">
+  <w:abstractNum w:abstractNumId="35" w15:restartNumberingAfterBreak="0">
     <w:nsid w:val="63B67F24"/>
     <w:multiLevelType w:val="hybridMultilevel"/>
     <w:tmpl w:val="268C330E"/>
@@ -5039,7 +6147,96 @@
       </w:pPr>
     </w:lvl>
   </w:abstractNum>
-  <w:abstractNum w:abstractNumId="30" w15:restartNumberingAfterBreak="0">
+  <w:abstractNum w:abstractNumId="36" w15:restartNumberingAfterBreak="0">
+    <w:nsid w:val="67446EBE"/>
+    <w:multiLevelType w:val="hybridMultilevel"/>
+    <w:tmpl w:val="A16E9974"/>
+    <w:lvl w:ilvl="0" w:tplc="0809000F">
+      <w:start w:val="1"/>
+      <w:numFmt w:val="decimal"/>
+      <w:lvlText w:val="%1."/>
+      <w:lvlJc w:val="left"/>
+      <w:pPr>
+        <w:ind w:left="720" w:hanging="360"/>
+      </w:pPr>
+      <w:rPr>
+        <w:rFonts w:hint="default"/>
+      </w:rPr>
+    </w:lvl>
+    <w:lvl w:ilvl="1" w:tplc="08090019" w:tentative="1">
+      <w:start w:val="1"/>
+      <w:numFmt w:val="lowerLetter"/>
+      <w:lvlText w:val="%2."/>
+      <w:lvlJc w:val="left"/>
+      <w:pPr>
+        <w:ind w:left="1440" w:hanging="360"/>
+      </w:pPr>
+    </w:lvl>
+    <w:lvl w:ilvl="2" w:tplc="0809001B" w:tentative="1">
+      <w:start w:val="1"/>
+      <w:numFmt w:val="lowerRoman"/>
+      <w:lvlText w:val="%3."/>
+      <w:lvlJc w:val="right"/>
+      <w:pPr>
+        <w:ind w:left="2160" w:hanging="180"/>
+      </w:pPr>
+    </w:lvl>
+    <w:lvl w:ilvl="3" w:tplc="0809000F" w:tentative="1">
+      <w:start w:val="1"/>
+      <w:numFmt w:val="decimal"/>
+      <w:lvlText w:val="%4."/>
+      <w:lvlJc w:val="left"/>
+      <w:pPr>
+        <w:ind w:left="2880" w:hanging="360"/>
+      </w:pPr>
+    </w:lvl>
+    <w:lvl w:ilvl="4" w:tplc="08090019" w:tentative="1">
+      <w:start w:val="1"/>
+      <w:numFmt w:val="lowerLetter"/>
+      <w:lvlText w:val="%5."/>
+      <w:lvlJc w:val="left"/>
+      <w:pPr>
+        <w:ind w:left="3600" w:hanging="360"/>
+      </w:pPr>
+    </w:lvl>
+    <w:lvl w:ilvl="5" w:tplc="0809001B" w:tentative="1">
+      <w:start w:val="1"/>
+      <w:numFmt w:val="lowerRoman"/>
+      <w:lvlText w:val="%6."/>
+      <w:lvlJc w:val="right"/>
+      <w:pPr>
+        <w:ind w:left="4320" w:hanging="180"/>
+      </w:pPr>
+    </w:lvl>
+    <w:lvl w:ilvl="6" w:tplc="0809000F" w:tentative="1">
+      <w:start w:val="1"/>
+      <w:numFmt w:val="decimal"/>
+      <w:lvlText w:val="%7."/>
+      <w:lvlJc w:val="left"/>
+      <w:pPr>
+        <w:ind w:left="5040" w:hanging="360"/>
+      </w:pPr>
+    </w:lvl>
+    <w:lvl w:ilvl="7" w:tplc="08090019" w:tentative="1">
+      <w:start w:val="1"/>
+      <w:numFmt w:val="lowerLetter"/>
+      <w:lvlText w:val="%8."/>
+      <w:lvlJc w:val="left"/>
+      <w:pPr>
+        <w:ind w:left="5760" w:hanging="360"/>
+      </w:pPr>
+    </w:lvl>
+    <w:lvl w:ilvl="8" w:tplc="0809001B" w:tentative="1">
+      <w:start w:val="1"/>
+      <w:numFmt w:val="lowerRoman"/>
+      <w:lvlText w:val="%9."/>
+      <w:lvlJc w:val="right"/>
+      <w:pPr>
+        <w:ind w:left="6480" w:hanging="180"/>
+      </w:pPr>
+    </w:lvl>
+  </w:abstractNum>
+  <w:abstractNum w:abstractNumId="37" w15:restartNumberingAfterBreak="0">
     <w:nsid w:val="677004CB"/>
     <w:multiLevelType w:val="hybridMultilevel"/>
     <w:tmpl w:val="4628CF3C"/>
@@ -5128,7 +6325,7 @@
       </w:pPr>
     </w:lvl>
   </w:abstractNum>
-  <w:abstractNum w:abstractNumId="31" w15:restartNumberingAfterBreak="0">
+  <w:abstractNum w:abstractNumId="38" w15:restartNumberingAfterBreak="0">
     <w:nsid w:val="69ED7D9F"/>
     <w:multiLevelType w:val="hybridMultilevel"/>
     <w:tmpl w:val="36221430"/>
@@ -5241,7 +6438,7 @@
       </w:rPr>
     </w:lvl>
   </w:abstractNum>
-  <w:abstractNum w:abstractNumId="32" w15:restartNumberingAfterBreak="0">
+  <w:abstractNum w:abstractNumId="39" w15:restartNumberingAfterBreak="0">
     <w:nsid w:val="7BF07682"/>
     <w:multiLevelType w:val="hybridMultilevel"/>
     <w:tmpl w:val="001465CA"/>
@@ -5330,7 +6527,7 @@
       </w:pPr>
     </w:lvl>
   </w:abstractNum>
-  <w:abstractNum w:abstractNumId="33" w15:restartNumberingAfterBreak="0">
+  <w:abstractNum w:abstractNumId="40" w15:restartNumberingAfterBreak="0">
     <w:nsid w:val="7F343BE2"/>
     <w:multiLevelType w:val="hybridMultilevel"/>
     <w:tmpl w:val="6E9A7C3A"/>
@@ -5417,106 +6614,127 @@
     </w:lvl>
   </w:abstractNum>
   <w:num w:numId="1">
+    <w:abstractNumId w:val="21"/>
+  </w:num>
+  <w:num w:numId="2">
+    <w:abstractNumId w:val="5"/>
+  </w:num>
+  <w:num w:numId="3">
+    <w:abstractNumId w:val="39"/>
+  </w:num>
+  <w:num w:numId="4">
+    <w:abstractNumId w:val="3"/>
+  </w:num>
+  <w:num w:numId="5">
+    <w:abstractNumId w:val="30"/>
+  </w:num>
+  <w:num w:numId="6">
+    <w:abstractNumId w:val="18"/>
+  </w:num>
+  <w:num w:numId="7">
+    <w:abstractNumId w:val="38"/>
+  </w:num>
+  <w:num w:numId="8">
+    <w:abstractNumId w:val="26"/>
+  </w:num>
+  <w:num w:numId="9">
+    <w:abstractNumId w:val="15"/>
+  </w:num>
+  <w:num w:numId="10">
+    <w:abstractNumId w:val="13"/>
+  </w:num>
+  <w:num w:numId="11">
+    <w:abstractNumId w:val="11"/>
+  </w:num>
+  <w:num w:numId="12">
+    <w:abstractNumId w:val="8"/>
+  </w:num>
+  <w:num w:numId="13">
+    <w:abstractNumId w:val="22"/>
+  </w:num>
+  <w:num w:numId="14">
+    <w:abstractNumId w:val="34"/>
+  </w:num>
+  <w:num w:numId="15">
+    <w:abstractNumId w:val="10"/>
+  </w:num>
+  <w:num w:numId="16">
+    <w:abstractNumId w:val="32"/>
+  </w:num>
+  <w:num w:numId="17">
+    <w:abstractNumId w:val="23"/>
+  </w:num>
+  <w:num w:numId="18">
+    <w:abstractNumId w:val="27"/>
+  </w:num>
+  <w:num w:numId="19">
+    <w:abstractNumId w:val="40"/>
+  </w:num>
+  <w:num w:numId="20">
+    <w:abstractNumId w:val="25"/>
+  </w:num>
+  <w:num w:numId="21">
+    <w:abstractNumId w:val="31"/>
+  </w:num>
+  <w:num w:numId="22">
+    <w:abstractNumId w:val="7"/>
+  </w:num>
+  <w:num w:numId="23">
+    <w:abstractNumId w:val="17"/>
+  </w:num>
+  <w:num w:numId="24">
+    <w:abstractNumId w:val="4"/>
+  </w:num>
+  <w:num w:numId="25">
+    <w:abstractNumId w:val="28"/>
+  </w:num>
+  <w:num w:numId="26">
+    <w:abstractNumId w:val="6"/>
+  </w:num>
+  <w:num w:numId="27">
+    <w:abstractNumId w:val="12"/>
+  </w:num>
+  <w:num w:numId="28">
+    <w:abstractNumId w:val="2"/>
+  </w:num>
+  <w:num w:numId="29">
     <w:abstractNumId w:val="16"/>
   </w:num>
-  <w:num w:numId="2">
-    <w:abstractNumId w:val="3"/>
+  <w:num w:numId="30">
+    <w:abstractNumId w:val="35"/>
   </w:num>
-  <w:num w:numId="3">
-    <w:abstractNumId w:val="32"/>
+  <w:num w:numId="31">
+    <w:abstractNumId w:val="37"/>
   </w:num>
-  <w:num w:numId="4">
+  <w:num w:numId="32">
+    <w:abstractNumId w:val="24"/>
+  </w:num>
+  <w:num w:numId="33">
+    <w:abstractNumId w:val="33"/>
+  </w:num>
+  <w:num w:numId="34">
+    <w:abstractNumId w:val="9"/>
+  </w:num>
+  <w:num w:numId="35">
+    <w:abstractNumId w:val="0"/>
+  </w:num>
+  <w:num w:numId="36">
+    <w:abstractNumId w:val="14"/>
+  </w:num>
+  <w:num w:numId="37">
+    <w:abstractNumId w:val="36"/>
+  </w:num>
+  <w:num w:numId="38">
+    <w:abstractNumId w:val="19"/>
+  </w:num>
+  <w:num w:numId="39">
+    <w:abstractNumId w:val="29"/>
+  </w:num>
+  <w:num w:numId="40">
     <w:abstractNumId w:val="1"/>
   </w:num>
-  <w:num w:numId="5">
-    <w:abstractNumId w:val="24"/>
-  </w:num>
-  <w:num w:numId="6">
-    <w:abstractNumId w:val="15"/>
-  </w:num>
-  <w:num w:numId="7">
-    <w:abstractNumId w:val="31"/>
-  </w:num>
-  <w:num w:numId="8">
-    <w:abstractNumId w:val="21"/>
-  </w:num>
-  <w:num w:numId="9">
-    <w:abstractNumId w:val="12"/>
-  </w:num>
-  <w:num w:numId="10">
-    <w:abstractNumId w:val="11"/>
-  </w:num>
-  <w:num w:numId="11">
-    <w:abstractNumId w:val="9"/>
-  </w:num>
-  <w:num w:numId="12">
-    <w:abstractNumId w:val="6"/>
-  </w:num>
-  <w:num w:numId="13">
-    <w:abstractNumId w:val="17"/>
-  </w:num>
-  <w:num w:numId="14">
-    <w:abstractNumId w:val="28"/>
-  </w:num>
-  <w:num w:numId="15">
-    <w:abstractNumId w:val="8"/>
-  </w:num>
-  <w:num w:numId="16">
-    <w:abstractNumId w:val="26"/>
-  </w:num>
-  <w:num w:numId="17">
-    <w:abstractNumId w:val="18"/>
-  </w:num>
-  <w:num w:numId="18">
-    <w:abstractNumId w:val="22"/>
-  </w:num>
-  <w:num w:numId="19">
-    <w:abstractNumId w:val="33"/>
-  </w:num>
-  <w:num w:numId="20">
+  <w:num w:numId="41">
     <w:abstractNumId w:val="20"/>
-  </w:num>
-  <w:num w:numId="21">
-    <w:abstractNumId w:val="25"/>
-  </w:num>
-  <w:num w:numId="22">
-    <w:abstractNumId w:val="5"/>
-  </w:num>
-  <w:num w:numId="23">
-    <w:abstractNumId w:val="14"/>
-  </w:num>
-  <w:num w:numId="24">
-    <w:abstractNumId w:val="2"/>
-  </w:num>
-  <w:num w:numId="25">
-    <w:abstractNumId w:val="23"/>
-  </w:num>
-  <w:num w:numId="26">
-    <w:abstractNumId w:val="4"/>
-  </w:num>
-  <w:num w:numId="27">
-    <w:abstractNumId w:val="10"/>
-  </w:num>
-  <w:num w:numId="28">
-    <w:abstractNumId w:val="0"/>
-  </w:num>
-  <w:num w:numId="29">
-    <w:abstractNumId w:val="13"/>
-  </w:num>
-  <w:num w:numId="30">
-    <w:abstractNumId w:val="29"/>
-  </w:num>
-  <w:num w:numId="31">
-    <w:abstractNumId w:val="30"/>
-  </w:num>
-  <w:num w:numId="32">
-    <w:abstractNumId w:val="19"/>
-  </w:num>
-  <w:num w:numId="33">
-    <w:abstractNumId w:val="27"/>
-  </w:num>
-  <w:num w:numId="34">
-    <w:abstractNumId w:val="7"/>
   </w:num>
 </w:numbering>
 </file>
@@ -6417,7 +7635,7 @@
 </file>
 
 <file path=customXml/itemProps1.xml><?xml version="1.0" encoding="utf-8"?>
-<ds:datastoreItem xmlns:ds="http://schemas.openxmlformats.org/officeDocument/2006/customXml" ds:itemID="{BEE12FC0-DF84-4EE9-8E70-C8986A44155F}">
+<ds:datastoreItem xmlns:ds="http://schemas.openxmlformats.org/officeDocument/2006/customXml" ds:itemID="{DF282857-361E-424C-826E-9325A261E6FD}">
   <ds:schemaRefs>
     <ds:schemaRef ds:uri="http://schemas.openxmlformats.org/officeDocument/2006/bibliography"/>
   </ds:schemaRefs>

</xml_diff>